<commit_message>
ajout des rôles et de la première user story
</commit_message>
<xml_diff>
--- a/Description du labo.docx
+++ b/Description du labo.docx
@@ -235,8 +235,151 @@
       <w:r>
         <w:t>Rôles :</w:t>
       </w:r>
+    </w:p>
+    <w:p>
+      <w:pPr>
+        <w:pStyle w:val="Listepoints"/>
+      </w:pPr>
+      <w:r>
+        <w:t>Participant </w:t>
+      </w:r>
+      <w:r>
+        <w:t>: toute personne participant au stage ;</w:t>
+      </w:r>
+    </w:p>
+    <w:p>
+      <w:pPr>
+        <w:pStyle w:val="Listepoints"/>
+      </w:pPr>
+      <w:r>
+        <w:t>Inscrit</w:t>
+      </w:r>
+      <w:r>
+        <w:t xml:space="preserve"> : </w:t>
+      </w:r>
+      <w:r>
+        <w:t>participant</w:t>
+      </w:r>
+      <w:r>
+        <w:t xml:space="preserve"> inscrit à au moins une activité</w:t>
+      </w:r>
+    </w:p>
+    <w:p>
+      <w:pPr>
+        <w:pStyle w:val="Listepoints"/>
+      </w:pPr>
+      <w:r>
+        <w:t xml:space="preserve">Organisateur : </w:t>
+      </w:r>
+      <w:r>
+        <w:t xml:space="preserve">participant </w:t>
+      </w:r>
+      <w:r>
+        <w:t>gérant les activités du stage</w:t>
+      </w:r>
+    </w:p>
+    <w:p>
+      <w:pPr>
+        <w:pStyle w:val="Listepoints"/>
+      </w:pPr>
+      <w:r>
+        <w:t xml:space="preserve">Trésorier : </w:t>
+      </w:r>
+      <w:r>
+        <w:t xml:space="preserve">participant </w:t>
+      </w:r>
+      <w:r>
+        <w:t>responsable de la gestion du budget du stage.</w:t>
+      </w:r>
+    </w:p>
+    <w:p>
+      <w:pPr>
+        <w:pStyle w:val="Listepoints"/>
+      </w:pPr>
+      <w:r>
+        <w:t>Secrétariat</w:t>
+      </w:r>
+      <w:r>
+        <w:t xml:space="preserve"> : </w:t>
+      </w:r>
+      <w:r>
+        <w:t xml:space="preserve">participant </w:t>
+      </w:r>
+      <w:r>
+        <w:t>gérant les inscriptions au stage</w:t>
+      </w:r>
+    </w:p>
+    <w:p>
+      <w:pPr>
+        <w:pStyle w:val="Titre2"/>
+      </w:pPr>
+      <w:r>
+        <w:t>User story</w:t>
+      </w:r>
       <w:bookmarkStart w:id="0" w:name="_GoBack"/>
       <w:bookmarkEnd w:id="0"/>
+    </w:p>
+    <w:p>
+      <w:pPr>
+        <w:pStyle w:val="Titre3"/>
+      </w:pPr>
+      <w:r>
+        <w:t>Création d’un stage</w:t>
+      </w:r>
+    </w:p>
+    <w:p>
+      <w:pPr>
+        <w:pStyle w:val="userstory"/>
+      </w:pPr>
+      <w:r>
+        <w:t>En tant qu</w:t>
+      </w:r>
+      <w:r>
+        <w:t>e :</w:t>
+      </w:r>
+      <w:r>
+        <w:tab/>
+      </w:r>
+      <w:r>
+        <w:t>’organisateur</w:t>
+      </w:r>
+    </w:p>
+    <w:p>
+      <w:pPr>
+        <w:pStyle w:val="userstory"/>
+      </w:pPr>
+      <w:r>
+        <w:t xml:space="preserve">Je veux : </w:t>
+      </w:r>
+      <w:r>
+        <w:tab/>
+      </w:r>
+      <w:r>
+        <w:t>pouvoir créer un stage avec un nom une date et heure de début et une heure et date de fin</w:t>
+      </w:r>
+    </w:p>
+    <w:p>
+      <w:pPr>
+        <w:pStyle w:val="userstory"/>
+      </w:pPr>
+      <w:r>
+        <w:t xml:space="preserve">Afin de : </w:t>
+      </w:r>
+      <w:r>
+        <w:tab/>
+      </w:r>
+      <w:r>
+        <w:t xml:space="preserve">créer un espace </w:t>
+      </w:r>
+      <w:r>
+        <w:t xml:space="preserve">qui permettra au </w:t>
+      </w:r>
+      <w:r>
+        <w:t xml:space="preserve">participant </w:t>
+      </w:r>
+      <w:r>
+        <w:t>du stage de collaborer à l’organisation du stage</w:t>
+      </w:r>
     </w:p>
     <w:sectPr>
       <w:headerReference w:type="default" r:id="rId8"/>
@@ -538,12 +681,99 @@
         <v:path o:extrusionok="f" gradientshapeok="t" o:connecttype="rect"/>
         <o:lock v:ext="edit" aspectratio="t"/>
       </v:shapetype>
-      <v:shape id="_x0000_i1052" type="#_x0000_t75" style="width:3in;height:3in" o:bullet="t">
+      <v:shape id="_x0000_i1061" type="#_x0000_t75" style="width:3in;height:3in" o:bullet="t">
         <v:imagedata r:id="rId1" o:title=""/>
       </v:shape>
     </w:pict>
   </w:numPicBullet>
   <w:abstractNum w:abstractNumId="0">
+    <w:nsid w:val="022158FD"/>
+    <w:multiLevelType w:val="hybridMultilevel"/>
+    <w:tmpl w:val="F79CC3AE"/>
+    <w:lvl w:ilvl="0" w:tplc="5B2E656E">
+      <w:start w:val="1"/>
+      <w:numFmt w:val="decimal"/>
+      <w:pStyle w:val="Titre3"/>
+      <w:lvlText w:val="%1."/>
+      <w:lvlJc w:val="left"/>
+      <w:pPr>
+        <w:ind w:left="720" w:hanging="360"/>
+      </w:pPr>
+    </w:lvl>
+    <w:lvl w:ilvl="1" w:tplc="080C0019" w:tentative="1">
+      <w:start w:val="1"/>
+      <w:numFmt w:val="lowerLetter"/>
+      <w:lvlText w:val="%2."/>
+      <w:lvlJc w:val="left"/>
+      <w:pPr>
+        <w:ind w:left="1440" w:hanging="360"/>
+      </w:pPr>
+    </w:lvl>
+    <w:lvl w:ilvl="2" w:tplc="080C001B" w:tentative="1">
+      <w:start w:val="1"/>
+      <w:numFmt w:val="lowerRoman"/>
+      <w:lvlText w:val="%3."/>
+      <w:lvlJc w:val="right"/>
+      <w:pPr>
+        <w:ind w:left="2160" w:hanging="180"/>
+      </w:pPr>
+    </w:lvl>
+    <w:lvl w:ilvl="3" w:tplc="080C000F" w:tentative="1">
+      <w:start w:val="1"/>
+      <w:numFmt w:val="decimal"/>
+      <w:lvlText w:val="%4."/>
+      <w:lvlJc w:val="left"/>
+      <w:pPr>
+        <w:ind w:left="2880" w:hanging="360"/>
+      </w:pPr>
+    </w:lvl>
+    <w:lvl w:ilvl="4" w:tplc="080C0019" w:tentative="1">
+      <w:start w:val="1"/>
+      <w:numFmt w:val="lowerLetter"/>
+      <w:lvlText w:val="%5."/>
+      <w:lvlJc w:val="left"/>
+      <w:pPr>
+        <w:ind w:left="3600" w:hanging="360"/>
+      </w:pPr>
+    </w:lvl>
+    <w:lvl w:ilvl="5" w:tplc="080C001B" w:tentative="1">
+      <w:start w:val="1"/>
+      <w:numFmt w:val="lowerRoman"/>
+      <w:lvlText w:val="%6."/>
+      <w:lvlJc w:val="right"/>
+      <w:pPr>
+        <w:ind w:left="4320" w:hanging="180"/>
+      </w:pPr>
+    </w:lvl>
+    <w:lvl w:ilvl="6" w:tplc="080C000F" w:tentative="1">
+      <w:start w:val="1"/>
+      <w:numFmt w:val="decimal"/>
+      <w:lvlText w:val="%7."/>
+      <w:lvlJc w:val="left"/>
+      <w:pPr>
+        <w:ind w:left="5040" w:hanging="360"/>
+      </w:pPr>
+    </w:lvl>
+    <w:lvl w:ilvl="7" w:tplc="080C0019" w:tentative="1">
+      <w:start w:val="1"/>
+      <w:numFmt w:val="lowerLetter"/>
+      <w:lvlText w:val="%8."/>
+      <w:lvlJc w:val="left"/>
+      <w:pPr>
+        <w:ind w:left="5760" w:hanging="360"/>
+      </w:pPr>
+    </w:lvl>
+    <w:lvl w:ilvl="8" w:tplc="080C001B" w:tentative="1">
+      <w:start w:val="1"/>
+      <w:numFmt w:val="lowerRoman"/>
+      <w:lvlText w:val="%9."/>
+      <w:lvlJc w:val="right"/>
+      <w:pPr>
+        <w:ind w:left="6480" w:hanging="180"/>
+      </w:pPr>
+    </w:lvl>
+  </w:abstractNum>
+  <w:abstractNum w:abstractNumId="1">
     <w:nsid w:val="11D1242A"/>
     <w:multiLevelType w:val="hybridMultilevel"/>
     <w:tmpl w:val="D666B22A"/>
@@ -633,7 +863,7 @@
       </w:pPr>
     </w:lvl>
   </w:abstractNum>
-  <w:abstractNum w:abstractNumId="1">
+  <w:abstractNum w:abstractNumId="2">
     <w:nsid w:val="23470397"/>
     <w:multiLevelType w:val="hybridMultilevel"/>
     <w:tmpl w:val="EC54E67E"/>
@@ -747,7 +977,7 @@
       </w:rPr>
     </w:lvl>
   </w:abstractNum>
-  <w:abstractNum w:abstractNumId="2">
+  <w:abstractNum w:abstractNumId="3">
     <w:nsid w:val="2863092A"/>
     <w:multiLevelType w:val="hybridMultilevel"/>
     <w:tmpl w:val="7148769C"/>
@@ -860,7 +1090,7 @@
       </w:rPr>
     </w:lvl>
   </w:abstractNum>
-  <w:abstractNum w:abstractNumId="3">
+  <w:abstractNum w:abstractNumId="4">
     <w:nsid w:val="7E985089"/>
     <w:multiLevelType w:val="hybridMultilevel"/>
     <w:tmpl w:val="F3686E0C"/>
@@ -975,16 +1205,19 @@
     </w:lvl>
   </w:abstractNum>
   <w:num w:numId="1">
+    <w:abstractNumId w:val="3"/>
+  </w:num>
+  <w:num w:numId="2">
     <w:abstractNumId w:val="2"/>
   </w:num>
-  <w:num w:numId="2">
+  <w:num w:numId="3">
     <w:abstractNumId w:val="1"/>
   </w:num>
-  <w:num w:numId="3">
+  <w:num w:numId="4">
+    <w:abstractNumId w:val="4"/>
+  </w:num>
+  <w:num w:numId="5">
     <w:abstractNumId w:val="0"/>
-  </w:num>
-  <w:num w:numId="4">
-    <w:abstractNumId w:val="3"/>
   </w:num>
 </w:numbering>
 </file>
@@ -1201,11 +1434,15 @@
     <w:uiPriority w:val="9"/>
     <w:unhideWhenUsed/>
     <w:qFormat/>
-    <w:rsid w:val="00871A2F"/>
+    <w:rsid w:val="008E2AE9"/>
     <w:pPr>
       <w:keepNext/>
       <w:keepLines/>
+      <w:numPr>
+        <w:numId w:val="5"/>
+      </w:numPr>
       <w:spacing w:before="40" w:after="0"/>
+      <w:ind w:left="426"/>
       <w:outlineLvl w:val="2"/>
     </w:pPr>
     <w:rPr>
@@ -1306,7 +1543,7 @@
     <w:basedOn w:val="Policepardfaut"/>
     <w:link w:val="Titre3"/>
     <w:uiPriority w:val="9"/>
-    <w:rsid w:val="00871A2F"/>
+    <w:rsid w:val="008E2AE9"/>
     <w:rPr>
       <w:rFonts w:asciiTheme="majorHAnsi" w:eastAsiaTheme="majorEastAsia" w:hAnsiTheme="majorHAnsi" w:cstheme="majorBidi"/>
       <w:color w:val="002E53" w:themeColor="accent1" w:themeShade="7F"/>
@@ -1573,6 +1810,15 @@
       <w:sz w:val="16"/>
       <w:szCs w:val="16"/>
     </w:rPr>
+  </w:style>
+  <w:style w:type="paragraph" w:customStyle="1" w:styleId="userstory">
+    <w:name w:val="userstory"/>
+    <w:basedOn w:val="Normal"/>
+    <w:qFormat/>
+    <w:rsid w:val="008E2AE9"/>
+    <w:pPr>
+      <w:ind w:left="1843" w:hanging="1276"/>
+    </w:pPr>
   </w:style>
 </w:styles>
 </file>
@@ -1789,11 +2035,15 @@
     <w:uiPriority w:val="9"/>
     <w:unhideWhenUsed/>
     <w:qFormat/>
-    <w:rsid w:val="00871A2F"/>
+    <w:rsid w:val="008E2AE9"/>
     <w:pPr>
       <w:keepNext/>
       <w:keepLines/>
+      <w:numPr>
+        <w:numId w:val="5"/>
+      </w:numPr>
       <w:spacing w:before="40" w:after="0"/>
+      <w:ind w:left="426"/>
       <w:outlineLvl w:val="2"/>
     </w:pPr>
     <w:rPr>
@@ -1894,7 +2144,7 @@
     <w:basedOn w:val="Policepardfaut"/>
     <w:link w:val="Titre3"/>
     <w:uiPriority w:val="9"/>
-    <w:rsid w:val="00871A2F"/>
+    <w:rsid w:val="008E2AE9"/>
     <w:rPr>
       <w:rFonts w:asciiTheme="majorHAnsi" w:eastAsiaTheme="majorEastAsia" w:hAnsiTheme="majorHAnsi" w:cstheme="majorBidi"/>
       <w:color w:val="002E53" w:themeColor="accent1" w:themeShade="7F"/>
@@ -2161,6 +2411,15 @@
       <w:sz w:val="16"/>
       <w:szCs w:val="16"/>
     </w:rPr>
+  </w:style>
+  <w:style w:type="paragraph" w:customStyle="1" w:styleId="userstory">
+    <w:name w:val="userstory"/>
+    <w:basedOn w:val="Normal"/>
+    <w:qFormat/>
+    <w:rsid w:val="008E2AE9"/>
+    <w:pPr>
+      <w:ind w:left="1843" w:hanging="1276"/>
+    </w:pPr>
   </w:style>
 </w:styles>
 </file>
@@ -2203,19 +2462,19 @@
 
 <file path=word/glossary/fontTable.xml><?xml version="1.0" encoding="utf-8"?>
 <w:fonts xmlns:mc="http://schemas.openxmlformats.org/markup-compatibility/2006" xmlns:r="http://schemas.openxmlformats.org/officeDocument/2006/relationships" xmlns:w="http://schemas.openxmlformats.org/wordprocessingml/2006/main" xmlns:w14="http://schemas.microsoft.com/office/word/2010/wordml" mc:Ignorable="w14">
+  <w:font w:name="Times New Roman">
+    <w:panose1 w:val="02020603050405020304"/>
+    <w:charset w:val="00"/>
+    <w:family w:val="roman"/>
+    <w:pitch w:val="variable"/>
+    <w:sig w:usb0="E0002EFF" w:usb1="C000785B" w:usb2="00000009" w:usb3="00000000" w:csb0="000001FF" w:csb1="00000000"/>
+  </w:font>
   <w:font w:name="Symbol">
     <w:panose1 w:val="05050102010706020507"/>
     <w:charset w:val="02"/>
     <w:family w:val="roman"/>
     <w:pitch w:val="variable"/>
     <w:sig w:usb0="00000000" w:usb1="10000000" w:usb2="00000000" w:usb3="00000000" w:csb0="80000000" w:csb1="00000000"/>
-  </w:font>
-  <w:font w:name="Times New Roman">
-    <w:panose1 w:val="02020603050405020304"/>
-    <w:charset w:val="00"/>
-    <w:family w:val="roman"/>
-    <w:pitch w:val="variable"/>
-    <w:sig w:usb0="E0002EFF" w:usb1="C000785B" w:usb2="00000009" w:usb3="00000000" w:csb0="000001FF" w:csb1="00000000"/>
   </w:font>
   <w:font w:name="Courier New">
     <w:panose1 w:val="02070309020205020404"/>
@@ -2269,8 +2528,8 @@
     <w:compatSetting w:name="doNotFlipMirrorIndents" w:uri="http://schemas.microsoft.com/office/word" w:val="1"/>
   </w:compat>
   <w:rsids>
-    <w:rsidRoot w:val="0068019B"/>
-    <w:rsid w:val="0068019B"/>
+    <w:rsidRoot w:val="00404B14"/>
+    <w:rsid w:val="00404B14"/>
   </w:rsids>
   <m:mathPr>
     <m:mathFont m:val="Cambria Math"/>

</xml_diff>

<commit_message>
ajout point de matière
</commit_message>
<xml_diff>
--- a/Description du labo.docx
+++ b/Description du labo.docx
@@ -217,34 +217,31 @@
         <w:pStyle w:val="Listepoints"/>
       </w:pPr>
       <w:r>
-        <w:t xml:space="preserve"> </w:t>
+        <w:t>Pattern : modèle vue contrôleur.</w:t>
       </w:r>
     </w:p>
     <w:p>
       <w:pPr>
-        <w:pStyle w:val="Titre1"/>
-      </w:pPr>
-      <w:r>
-        <w:t>Application</w:t>
+        <w:pStyle w:val="Listepoints"/>
+      </w:pPr>
+      <w:r>
+        <w:t>Utilisation de Git</w:t>
       </w:r>
     </w:p>
     <w:p>
       <w:pPr>
-        <w:pStyle w:val="Titre2"/>
-      </w:pPr>
-      <w:r>
-        <w:t>Rôles :</w:t>
+        <w:pStyle w:val="Titre1"/>
+      </w:pPr>
+      <w:r>
+        <w:t>Application</w:t>
       </w:r>
     </w:p>
     <w:p>
       <w:pPr>
-        <w:pStyle w:val="Listepoints"/>
-      </w:pPr>
-      <w:r>
-        <w:t>Participant </w:t>
-      </w:r>
-      <w:r>
-        <w:t>: toute personne participant au stage ;</w:t>
+        <w:pStyle w:val="Titre2"/>
+      </w:pPr>
+      <w:r>
+        <w:t>Rôles :</w:t>
       </w:r>
     </w:p>
     <w:p>
@@ -252,16 +249,10 @@
         <w:pStyle w:val="Listepoints"/>
       </w:pPr>
       <w:r>
-        <w:t>Inscrit</w:t>
-      </w:r>
-      <w:r>
-        <w:t xml:space="preserve"> : </w:t>
-      </w:r>
-      <w:r>
-        <w:t>participant</w:t>
-      </w:r>
-      <w:r>
-        <w:t xml:space="preserve"> inscrit à au moins une activité</w:t>
+        <w:t>Participant </w:t>
+      </w:r>
+      <w:r>
+        <w:t>: toute personne participant au stage ;</w:t>
       </w:r>
     </w:p>
     <w:p>
@@ -269,13 +260,16 @@
         <w:pStyle w:val="Listepoints"/>
       </w:pPr>
       <w:r>
-        <w:t xml:space="preserve">Organisateur : </w:t>
-      </w:r>
-      <w:r>
-        <w:t xml:space="preserve">participant </w:t>
-      </w:r>
-      <w:r>
-        <w:t>gérant les activités du stage</w:t>
+        <w:t>Inscrit</w:t>
+      </w:r>
+      <w:r>
+        <w:t xml:space="preserve"> : </w:t>
+      </w:r>
+      <w:r>
+        <w:t>participant</w:t>
+      </w:r>
+      <w:r>
+        <w:t xml:space="preserve"> inscrit à au moins une activité</w:t>
       </w:r>
     </w:p>
     <w:p>
@@ -283,13 +277,13 @@
         <w:pStyle w:val="Listepoints"/>
       </w:pPr>
       <w:r>
-        <w:t xml:space="preserve">Trésorier : </w:t>
+        <w:t xml:space="preserve">Organisateur : </w:t>
       </w:r>
       <w:r>
         <w:t xml:space="preserve">participant </w:t>
       </w:r>
       <w:r>
-        <w:t>responsable de la gestion du budget du stage.</w:t>
+        <w:t>gérant les activités du stage</w:t>
       </w:r>
     </w:p>
     <w:p>
@@ -297,27 +291,44 @@
         <w:pStyle w:val="Listepoints"/>
       </w:pPr>
       <w:r>
-        <w:t>Secrétariat</w:t>
-      </w:r>
-      <w:r>
-        <w:t xml:space="preserve"> : </w:t>
+        <w:t xml:space="preserve">Trésorier : </w:t>
       </w:r>
       <w:r>
         <w:t xml:space="preserve">participant </w:t>
       </w:r>
       <w:r>
-        <w:t>gérant les inscriptions au stage</w:t>
+        <w:t>responsable de la gestion du budget du stage.</w:t>
       </w:r>
     </w:p>
     <w:p>
       <w:pPr>
+        <w:pStyle w:val="Listepoints"/>
+      </w:pPr>
+      <w:r>
+        <w:t>Secrétariat</w:t>
+      </w:r>
+      <w:r>
+        <w:t xml:space="preserve"> : </w:t>
+      </w:r>
+      <w:r>
+        <w:t xml:space="preserve">participant </w:t>
+      </w:r>
+      <w:r>
+        <w:t xml:space="preserve">gérant les </w:t>
+      </w:r>
+      <w:bookmarkStart w:id="0" w:name="_GoBack"/>
+      <w:r>
+        <w:t>inscriptions au stage</w:t>
+      </w:r>
+      <w:bookmarkEnd w:id="0"/>
+    </w:p>
+    <w:p>
+      <w:pPr>
         <w:pStyle w:val="Titre2"/>
       </w:pPr>
       <w:r>
         <w:t>User story</w:t>
       </w:r>
-      <w:bookmarkStart w:id="0" w:name="_GoBack"/>
-      <w:bookmarkEnd w:id="0"/>
     </w:p>
     <w:p>
       <w:pPr>
@@ -681,7 +692,7 @@
         <v:path o:extrusionok="f" gradientshapeok="t" o:connecttype="rect"/>
         <o:lock v:ext="edit" aspectratio="t"/>
       </v:shapetype>
-      <v:shape id="_x0000_i1061" type="#_x0000_t75" style="width:3in;height:3in" o:bullet="t">
+      <v:shape id="_x0000_i1066" type="#_x0000_t75" style="width:3in;height:3in" o:bullet="t">
         <v:imagedata r:id="rId1" o:title=""/>
       </v:shape>
     </w:pict>
@@ -2528,8 +2539,8 @@
     <w:compatSetting w:name="doNotFlipMirrorIndents" w:uri="http://schemas.microsoft.com/office/word" w:val="1"/>
   </w:compat>
   <w:rsids>
-    <w:rsidRoot w:val="00404B14"/>
-    <w:rsid w:val="00404B14"/>
+    <w:rsidRoot w:val="002E3CDD"/>
+    <w:rsid w:val="002E3CDD"/>
   </w:rsids>
   <m:mathPr>
     <m:mathFont m:val="Cambria Math"/>

</xml_diff>

<commit_message>
ajout de la user story Ajout d'une activité à un stage
</commit_message>
<xml_diff>
--- a/Description du labo.docx
+++ b/Description du labo.docx
@@ -235,167 +235,323 @@
       <w:r>
         <w:t>Utilisation de Classes</w:t>
       </w:r>
+    </w:p>
+    <w:p>
+      <w:pPr>
+        <w:pStyle w:val="Titre1"/>
+      </w:pPr>
+      <w:r>
+        <w:t>Application</w:t>
+      </w:r>
+    </w:p>
+    <w:p>
+      <w:pPr>
+        <w:pStyle w:val="Titre2"/>
+      </w:pPr>
+      <w:r>
+        <w:t>Rôles :</w:t>
+      </w:r>
+    </w:p>
+    <w:p>
+      <w:pPr>
+        <w:pStyle w:val="Listepoints"/>
+      </w:pPr>
+      <w:r>
+        <w:t>Participant </w:t>
+      </w:r>
+      <w:r>
+        <w:t>: toute personne participant au stage ;</w:t>
+      </w:r>
+    </w:p>
+    <w:p>
+      <w:pPr>
+        <w:pStyle w:val="Listepoints"/>
+      </w:pPr>
+      <w:r>
+        <w:t>Inscrit</w:t>
+      </w:r>
+      <w:r>
+        <w:t xml:space="preserve"> : </w:t>
+      </w:r>
+      <w:r>
+        <w:t>participant</w:t>
+      </w:r>
+      <w:r>
+        <w:t xml:space="preserve"> inscrit à au moins une activité</w:t>
+      </w:r>
+    </w:p>
+    <w:p>
+      <w:pPr>
+        <w:pStyle w:val="Listepoints"/>
+      </w:pPr>
+      <w:r>
+        <w:t xml:space="preserve">Organisateur : </w:t>
+      </w:r>
+      <w:r>
+        <w:t xml:space="preserve">participant </w:t>
+      </w:r>
+      <w:r>
+        <w:t>gérant les activités du stage</w:t>
+      </w:r>
+    </w:p>
+    <w:p>
+      <w:pPr>
+        <w:pStyle w:val="Listepoints"/>
+      </w:pPr>
+      <w:r>
+        <w:t xml:space="preserve">Trésorier : </w:t>
+      </w:r>
+      <w:r>
+        <w:t xml:space="preserve">participant </w:t>
+      </w:r>
+      <w:r>
+        <w:t>responsable de la gestion du budget du stage.</w:t>
+      </w:r>
+    </w:p>
+    <w:p>
+      <w:pPr>
+        <w:pStyle w:val="Listepoints"/>
+      </w:pPr>
+      <w:r>
+        <w:t>Secrétariat</w:t>
+      </w:r>
+      <w:r>
+        <w:t xml:space="preserve"> : </w:t>
+      </w:r>
+      <w:r>
+        <w:t xml:space="preserve">participant </w:t>
+      </w:r>
+      <w:r>
+        <w:t>gérant les inscriptions au stage</w:t>
+      </w:r>
+    </w:p>
+    <w:p>
+      <w:pPr>
+        <w:pStyle w:val="Titre2"/>
+      </w:pPr>
+      <w:r>
+        <w:t>User story</w:t>
+      </w:r>
+    </w:p>
+    <w:p>
+      <w:pPr>
+        <w:pStyle w:val="Titre3"/>
+      </w:pPr>
+      <w:r>
+        <w:t>Création d’un stage</w:t>
+      </w:r>
+    </w:p>
+    <w:p>
+      <w:pPr>
+        <w:pStyle w:val="userstory"/>
+      </w:pPr>
+      <w:r>
+        <w:t>En tant que :</w:t>
+      </w:r>
+      <w:r>
+        <w:tab/>
+        <w:t>’organisateur</w:t>
+      </w:r>
+    </w:p>
+    <w:p>
+      <w:pPr>
+        <w:pStyle w:val="userstory"/>
+      </w:pPr>
+      <w:r>
+        <w:t xml:space="preserve">Je veux : </w:t>
+      </w:r>
+      <w:r>
+        <w:tab/>
+        <w:t>pouvoir créer un stage avec un nom une date et heure de début et une heure et date de fin.</w:t>
+      </w:r>
+    </w:p>
+    <w:p>
+      <w:pPr>
+        <w:pStyle w:val="userstory"/>
+      </w:pPr>
+      <w:r>
+        <w:t xml:space="preserve">Afin de : </w:t>
+      </w:r>
+      <w:r>
+        <w:tab/>
+        <w:t>créer un espace qui permettra au participant du stage de collaborer à l’organisation du stage.</w:t>
+      </w:r>
+    </w:p>
+    <w:p>
+      <w:pPr>
+        <w:pStyle w:val="Titre3"/>
+      </w:pPr>
+      <w:r>
+        <w:t xml:space="preserve">Ajout d’une activité à </w:t>
+      </w:r>
+      <w:r>
+        <w:t>un stage</w:t>
+      </w:r>
+    </w:p>
+    <w:p>
+      <w:pPr>
+        <w:pStyle w:val="userstory"/>
+      </w:pPr>
+      <w:r>
+        <w:t>En tant que :</w:t>
+      </w:r>
+      <w:r>
+        <w:tab/>
+        <w:t>’organisateur</w:t>
+      </w:r>
+    </w:p>
+    <w:p>
+      <w:pPr>
+        <w:pStyle w:val="userstory"/>
+      </w:pPr>
+      <w:r>
+        <w:t xml:space="preserve">Je veux : </w:t>
+      </w:r>
+      <w:r>
+        <w:tab/>
+        <w:t xml:space="preserve">pouvoir </w:t>
+      </w:r>
+      <w:r>
+        <w:t xml:space="preserve">ajouter une activité à un stage </w:t>
+      </w:r>
+    </w:p>
+    <w:p>
+      <w:pPr>
+        <w:pStyle w:val="userstory"/>
+      </w:pPr>
+      <w:r>
+        <w:t xml:space="preserve">Afin de : </w:t>
+      </w:r>
+      <w:r>
+        <w:tab/>
+      </w:r>
+      <w:r>
+        <w:t xml:space="preserve">afin de pouvoir créer le planning </w:t>
+      </w:r>
+    </w:p>
+    <w:p>
+      <w:pPr>
+        <w:pStyle w:val="Titre2"/>
+      </w:pPr>
+      <w:r>
+        <w:t>Définition</w:t>
+      </w:r>
+    </w:p>
+    <w:p>
+      <w:pPr>
+        <w:pStyle w:val="Titre4"/>
+      </w:pPr>
+      <w:r>
+        <w:t>Stage</w:t>
+      </w:r>
+    </w:p>
+    <w:p>
+      <w:r>
+        <w:t>Période de temps nommée qui regroupe les activités d’un stage</w:t>
+      </w:r>
+    </w:p>
+    <w:p>
+      <w:pPr>
+        <w:pStyle w:val="Paragraphedeliste"/>
+        <w:numPr>
+          <w:ilvl w:val="0"/>
+          <w:numId w:val="6"/>
+        </w:numPr>
+      </w:pPr>
+      <w:r>
+        <w:t>Nom</w:t>
+      </w:r>
+    </w:p>
+    <w:p>
+      <w:pPr>
+        <w:pStyle w:val="Paragraphedeliste"/>
+        <w:numPr>
+          <w:ilvl w:val="0"/>
+          <w:numId w:val="6"/>
+        </w:numPr>
+      </w:pPr>
+      <w:r>
+        <w:t>Date et heure de début</w:t>
+      </w:r>
+    </w:p>
+    <w:p>
+      <w:pPr>
+        <w:pStyle w:val="Paragraphedeliste"/>
+        <w:numPr>
+          <w:ilvl w:val="0"/>
+          <w:numId w:val="6"/>
+        </w:numPr>
+      </w:pPr>
+      <w:r>
+        <w:t>Date et heure de fin</w:t>
+      </w:r>
+    </w:p>
+    <w:p>
+      <w:pPr>
+        <w:pStyle w:val="Titre4"/>
+      </w:pPr>
+      <w:r>
+        <w:t>A</w:t>
+      </w:r>
+      <w:r>
+        <w:t>ctivité</w:t>
+      </w:r>
+    </w:p>
+    <w:p>
+      <w:r>
+        <w:t>Activité auquel un participant pourra s’inscrire elle est définie par :</w:t>
+      </w:r>
+    </w:p>
+    <w:p>
+      <w:pPr>
+        <w:pStyle w:val="Paragraphedeliste"/>
+        <w:numPr>
+          <w:ilvl w:val="0"/>
+          <w:numId w:val="7"/>
+        </w:numPr>
+      </w:pPr>
+      <w:r>
+        <w:t>Nom (unique pour l’activité)</w:t>
+      </w:r>
+    </w:p>
+    <w:p>
+      <w:pPr>
+        <w:pStyle w:val="Paragraphedeliste"/>
+        <w:numPr>
+          <w:ilvl w:val="0"/>
+          <w:numId w:val="7"/>
+        </w:numPr>
+      </w:pPr>
+      <w:r>
+        <w:t>Date et heure de début</w:t>
+      </w:r>
+    </w:p>
+    <w:p>
+      <w:pPr>
+        <w:pStyle w:val="Paragraphedeliste"/>
+        <w:numPr>
+          <w:ilvl w:val="0"/>
+          <w:numId w:val="7"/>
+        </w:numPr>
+      </w:pPr>
+      <w:r>
+        <w:t>Durée (en minutes)</w:t>
+      </w:r>
+    </w:p>
+    <w:p>
+      <w:pPr>
+        <w:ind w:left="360"/>
+      </w:pPr>
+      <w:proofErr w:type="gramStart"/>
+      <w:r>
+        <w:t>La</w:t>
+      </w:r>
+      <w:proofErr w:type="gramEnd"/>
+      <w:r>
+        <w:t xml:space="preserve"> début et la durée doivent définir une période de temps comprise dans la durée du stage.</w:t>
+      </w:r>
       <w:bookmarkStart w:id="0" w:name="_GoBack"/>
       <w:bookmarkEnd w:id="0"/>
-    </w:p>
-    <w:p>
-      <w:pPr>
-        <w:pStyle w:val="Titre1"/>
-      </w:pPr>
-      <w:r>
-        <w:t>Application</w:t>
-      </w:r>
-    </w:p>
-    <w:p>
-      <w:pPr>
-        <w:pStyle w:val="Titre2"/>
-      </w:pPr>
-      <w:r>
-        <w:t>Rôles :</w:t>
-      </w:r>
-    </w:p>
-    <w:p>
-      <w:pPr>
-        <w:pStyle w:val="Listepoints"/>
-      </w:pPr>
-      <w:r>
-        <w:t>Participant </w:t>
-      </w:r>
-      <w:r>
-        <w:t>: toute personne participant au stage ;</w:t>
-      </w:r>
-    </w:p>
-    <w:p>
-      <w:pPr>
-        <w:pStyle w:val="Listepoints"/>
-      </w:pPr>
-      <w:r>
-        <w:t>Inscrit</w:t>
-      </w:r>
-      <w:r>
-        <w:t xml:space="preserve"> : </w:t>
-      </w:r>
-      <w:r>
-        <w:t>participant</w:t>
-      </w:r>
-      <w:r>
-        <w:t xml:space="preserve"> inscrit à au moins une activité</w:t>
-      </w:r>
-    </w:p>
-    <w:p>
-      <w:pPr>
-        <w:pStyle w:val="Listepoints"/>
-      </w:pPr>
-      <w:r>
-        <w:t xml:space="preserve">Organisateur : </w:t>
-      </w:r>
-      <w:r>
-        <w:t xml:space="preserve">participant </w:t>
-      </w:r>
-      <w:r>
-        <w:t>gérant les activités du stage</w:t>
-      </w:r>
-    </w:p>
-    <w:p>
-      <w:pPr>
-        <w:pStyle w:val="Listepoints"/>
-      </w:pPr>
-      <w:r>
-        <w:t xml:space="preserve">Trésorier : </w:t>
-      </w:r>
-      <w:r>
-        <w:t xml:space="preserve">participant </w:t>
-      </w:r>
-      <w:r>
-        <w:t>responsable de la gestion du budget du stage.</w:t>
-      </w:r>
-    </w:p>
-    <w:p>
-      <w:pPr>
-        <w:pStyle w:val="Listepoints"/>
-      </w:pPr>
-      <w:r>
-        <w:t>Secrétariat</w:t>
-      </w:r>
-      <w:r>
-        <w:t xml:space="preserve"> : </w:t>
-      </w:r>
-      <w:r>
-        <w:t xml:space="preserve">participant </w:t>
-      </w:r>
-      <w:r>
-        <w:t>gérant les inscriptions au stage</w:t>
-      </w:r>
-    </w:p>
-    <w:p>
-      <w:pPr>
-        <w:pStyle w:val="Titre2"/>
-      </w:pPr>
-      <w:r>
-        <w:t>User story</w:t>
-      </w:r>
-    </w:p>
-    <w:p>
-      <w:pPr>
-        <w:pStyle w:val="Titre3"/>
-      </w:pPr>
-      <w:r>
-        <w:t>Création d’un stage</w:t>
-      </w:r>
-    </w:p>
-    <w:p>
-      <w:pPr>
-        <w:pStyle w:val="userstory"/>
-      </w:pPr>
-      <w:r>
-        <w:t>En tant qu</w:t>
-      </w:r>
-      <w:r>
-        <w:t>e :</w:t>
-      </w:r>
-      <w:r>
-        <w:tab/>
-      </w:r>
-      <w:r>
-        <w:t>’organisateur</w:t>
-      </w:r>
-    </w:p>
-    <w:p>
-      <w:pPr>
-        <w:pStyle w:val="userstory"/>
-      </w:pPr>
-      <w:r>
-        <w:t xml:space="preserve">Je veux : </w:t>
-      </w:r>
-      <w:r>
-        <w:tab/>
-      </w:r>
-      <w:r>
-        <w:t>pouvoir créer un stage avec un nom une date et heure de début et une heure et date de fin</w:t>
-      </w:r>
-    </w:p>
-    <w:p>
-      <w:pPr>
-        <w:pStyle w:val="userstory"/>
-      </w:pPr>
-      <w:r>
-        <w:t xml:space="preserve">Afin de : </w:t>
-      </w:r>
-      <w:r>
-        <w:tab/>
-      </w:r>
-      <w:r>
-        <w:t xml:space="preserve">créer un espace </w:t>
-      </w:r>
-      <w:r>
-        <w:t xml:space="preserve">qui permettra au </w:t>
-      </w:r>
-      <w:r>
-        <w:t xml:space="preserve">participant </w:t>
-      </w:r>
-      <w:r>
-        <w:t>du stage de collaborer à l’organisation du stage</w:t>
-      </w:r>
     </w:p>
     <w:sectPr>
       <w:headerReference w:type="default" r:id="rId8"/>
@@ -440,7 +596,7 @@
         <w:lang w:eastAsia="fr-BE"/>
       </w:rPr>
       <w:drawing>
-        <wp:anchor distT="0" distB="0" distL="114300" distR="114300" simplePos="0" relativeHeight="251661312" behindDoc="1" locked="0" layoutInCell="1" allowOverlap="1" wp14:anchorId="61C9AF7D" wp14:editId="115E36F0">
+        <wp:anchor distT="0" distB="0" distL="114300" distR="114300" simplePos="0" relativeHeight="251661312" behindDoc="1" locked="0" layoutInCell="1" allowOverlap="1" wp14:anchorId="1C7CC130" wp14:editId="790C0009">
           <wp:simplePos x="0" y="0"/>
           <wp:positionH relativeFrom="page">
             <wp:align>right</wp:align>
@@ -507,7 +663,7 @@
         <w:rPr>
           <w:noProof/>
         </w:rPr>
-        <w:t>Document44</w:t>
+        <w:t>Description du labo.docx</w:t>
       </w:r>
     </w:fldSimple>
     <w:r>
@@ -526,7 +682,7 @@
       <w:rPr>
         <w:noProof/>
       </w:rPr>
-      <w:t>03/11/2020</w:t>
+      <w:t>04/11/2020</w:t>
     </w:r>
     <w:r>
       <w:fldChar w:fldCharType="end"/>
@@ -697,7 +853,7 @@
         <v:path o:extrusionok="f" gradientshapeok="t" o:connecttype="rect"/>
         <o:lock v:ext="edit" aspectratio="t"/>
       </v:shapetype>
-      <v:shape id="_x0000_i1067" type="#_x0000_t75" style="width:3in;height:3in" o:bullet="t">
+      <v:shape id="_x0000_i1076" type="#_x0000_t75" style="width:3in;height:3in" o:bullet="t">
         <v:imagedata r:id="rId1" o:title=""/>
       </v:shape>
     </w:pict>
@@ -880,6 +1036,119 @@
     </w:lvl>
   </w:abstractNum>
   <w:abstractNum w:abstractNumId="2">
+    <w:nsid w:val="1CFA5C3C"/>
+    <w:multiLevelType w:val="hybridMultilevel"/>
+    <w:tmpl w:val="849E45AA"/>
+    <w:lvl w:ilvl="0" w:tplc="080C0001">
+      <w:start w:val="1"/>
+      <w:numFmt w:val="bullet"/>
+      <w:lvlText w:val=""/>
+      <w:lvlJc w:val="left"/>
+      <w:pPr>
+        <w:ind w:left="720" w:hanging="360"/>
+      </w:pPr>
+      <w:rPr>
+        <w:rFonts w:ascii="Symbol" w:hAnsi="Symbol" w:hint="default"/>
+      </w:rPr>
+    </w:lvl>
+    <w:lvl w:ilvl="1" w:tplc="080C0003" w:tentative="1">
+      <w:start w:val="1"/>
+      <w:numFmt w:val="bullet"/>
+      <w:lvlText w:val="o"/>
+      <w:lvlJc w:val="left"/>
+      <w:pPr>
+        <w:ind w:left="1440" w:hanging="360"/>
+      </w:pPr>
+      <w:rPr>
+        <w:rFonts w:ascii="Courier New" w:hAnsi="Courier New" w:cs="Courier New" w:hint="default"/>
+      </w:rPr>
+    </w:lvl>
+    <w:lvl w:ilvl="2" w:tplc="080C0005" w:tentative="1">
+      <w:start w:val="1"/>
+      <w:numFmt w:val="bullet"/>
+      <w:lvlText w:val=""/>
+      <w:lvlJc w:val="left"/>
+      <w:pPr>
+        <w:ind w:left="2160" w:hanging="360"/>
+      </w:pPr>
+      <w:rPr>
+        <w:rFonts w:ascii="Wingdings" w:hAnsi="Wingdings" w:hint="default"/>
+      </w:rPr>
+    </w:lvl>
+    <w:lvl w:ilvl="3" w:tplc="080C0001" w:tentative="1">
+      <w:start w:val="1"/>
+      <w:numFmt w:val="bullet"/>
+      <w:lvlText w:val=""/>
+      <w:lvlJc w:val="left"/>
+      <w:pPr>
+        <w:ind w:left="2880" w:hanging="360"/>
+      </w:pPr>
+      <w:rPr>
+        <w:rFonts w:ascii="Symbol" w:hAnsi="Symbol" w:hint="default"/>
+      </w:rPr>
+    </w:lvl>
+    <w:lvl w:ilvl="4" w:tplc="080C0003" w:tentative="1">
+      <w:start w:val="1"/>
+      <w:numFmt w:val="bullet"/>
+      <w:lvlText w:val="o"/>
+      <w:lvlJc w:val="left"/>
+      <w:pPr>
+        <w:ind w:left="3600" w:hanging="360"/>
+      </w:pPr>
+      <w:rPr>
+        <w:rFonts w:ascii="Courier New" w:hAnsi="Courier New" w:cs="Courier New" w:hint="default"/>
+      </w:rPr>
+    </w:lvl>
+    <w:lvl w:ilvl="5" w:tplc="080C0005" w:tentative="1">
+      <w:start w:val="1"/>
+      <w:numFmt w:val="bullet"/>
+      <w:lvlText w:val=""/>
+      <w:lvlJc w:val="left"/>
+      <w:pPr>
+        <w:ind w:left="4320" w:hanging="360"/>
+      </w:pPr>
+      <w:rPr>
+        <w:rFonts w:ascii="Wingdings" w:hAnsi="Wingdings" w:hint="default"/>
+      </w:rPr>
+    </w:lvl>
+    <w:lvl w:ilvl="6" w:tplc="080C0001" w:tentative="1">
+      <w:start w:val="1"/>
+      <w:numFmt w:val="bullet"/>
+      <w:lvlText w:val=""/>
+      <w:lvlJc w:val="left"/>
+      <w:pPr>
+        <w:ind w:left="5040" w:hanging="360"/>
+      </w:pPr>
+      <w:rPr>
+        <w:rFonts w:ascii="Symbol" w:hAnsi="Symbol" w:hint="default"/>
+      </w:rPr>
+    </w:lvl>
+    <w:lvl w:ilvl="7" w:tplc="080C0003" w:tentative="1">
+      <w:start w:val="1"/>
+      <w:numFmt w:val="bullet"/>
+      <w:lvlText w:val="o"/>
+      <w:lvlJc w:val="left"/>
+      <w:pPr>
+        <w:ind w:left="5760" w:hanging="360"/>
+      </w:pPr>
+      <w:rPr>
+        <w:rFonts w:ascii="Courier New" w:hAnsi="Courier New" w:cs="Courier New" w:hint="default"/>
+      </w:rPr>
+    </w:lvl>
+    <w:lvl w:ilvl="8" w:tplc="080C0005" w:tentative="1">
+      <w:start w:val="1"/>
+      <w:numFmt w:val="bullet"/>
+      <w:lvlText w:val=""/>
+      <w:lvlJc w:val="left"/>
+      <w:pPr>
+        <w:ind w:left="6480" w:hanging="360"/>
+      </w:pPr>
+      <w:rPr>
+        <w:rFonts w:ascii="Wingdings" w:hAnsi="Wingdings" w:hint="default"/>
+      </w:rPr>
+    </w:lvl>
+  </w:abstractNum>
+  <w:abstractNum w:abstractNumId="3">
     <w:nsid w:val="23470397"/>
     <w:multiLevelType w:val="hybridMultilevel"/>
     <w:tmpl w:val="EC54E67E"/>
@@ -993,7 +1262,7 @@
       </w:rPr>
     </w:lvl>
   </w:abstractNum>
-  <w:abstractNum w:abstractNumId="3">
+  <w:abstractNum w:abstractNumId="4">
     <w:nsid w:val="2863092A"/>
     <w:multiLevelType w:val="hybridMultilevel"/>
     <w:tmpl w:val="7148769C"/>
@@ -1106,7 +1375,120 @@
       </w:rPr>
     </w:lvl>
   </w:abstractNum>
-  <w:abstractNum w:abstractNumId="4">
+  <w:abstractNum w:abstractNumId="5">
+    <w:nsid w:val="356E0CAE"/>
+    <w:multiLevelType w:val="hybridMultilevel"/>
+    <w:tmpl w:val="54F84952"/>
+    <w:lvl w:ilvl="0" w:tplc="080C0001">
+      <w:start w:val="1"/>
+      <w:numFmt w:val="bullet"/>
+      <w:lvlText w:val=""/>
+      <w:lvlJc w:val="left"/>
+      <w:pPr>
+        <w:ind w:left="720" w:hanging="360"/>
+      </w:pPr>
+      <w:rPr>
+        <w:rFonts w:ascii="Symbol" w:hAnsi="Symbol" w:hint="default"/>
+      </w:rPr>
+    </w:lvl>
+    <w:lvl w:ilvl="1" w:tplc="080C0003" w:tentative="1">
+      <w:start w:val="1"/>
+      <w:numFmt w:val="bullet"/>
+      <w:lvlText w:val="o"/>
+      <w:lvlJc w:val="left"/>
+      <w:pPr>
+        <w:ind w:left="1440" w:hanging="360"/>
+      </w:pPr>
+      <w:rPr>
+        <w:rFonts w:ascii="Courier New" w:hAnsi="Courier New" w:cs="Courier New" w:hint="default"/>
+      </w:rPr>
+    </w:lvl>
+    <w:lvl w:ilvl="2" w:tplc="080C0005" w:tentative="1">
+      <w:start w:val="1"/>
+      <w:numFmt w:val="bullet"/>
+      <w:lvlText w:val=""/>
+      <w:lvlJc w:val="left"/>
+      <w:pPr>
+        <w:ind w:left="2160" w:hanging="360"/>
+      </w:pPr>
+      <w:rPr>
+        <w:rFonts w:ascii="Wingdings" w:hAnsi="Wingdings" w:hint="default"/>
+      </w:rPr>
+    </w:lvl>
+    <w:lvl w:ilvl="3" w:tplc="080C0001" w:tentative="1">
+      <w:start w:val="1"/>
+      <w:numFmt w:val="bullet"/>
+      <w:lvlText w:val=""/>
+      <w:lvlJc w:val="left"/>
+      <w:pPr>
+        <w:ind w:left="2880" w:hanging="360"/>
+      </w:pPr>
+      <w:rPr>
+        <w:rFonts w:ascii="Symbol" w:hAnsi="Symbol" w:hint="default"/>
+      </w:rPr>
+    </w:lvl>
+    <w:lvl w:ilvl="4" w:tplc="080C0003" w:tentative="1">
+      <w:start w:val="1"/>
+      <w:numFmt w:val="bullet"/>
+      <w:lvlText w:val="o"/>
+      <w:lvlJc w:val="left"/>
+      <w:pPr>
+        <w:ind w:left="3600" w:hanging="360"/>
+      </w:pPr>
+      <w:rPr>
+        <w:rFonts w:ascii="Courier New" w:hAnsi="Courier New" w:cs="Courier New" w:hint="default"/>
+      </w:rPr>
+    </w:lvl>
+    <w:lvl w:ilvl="5" w:tplc="080C0005" w:tentative="1">
+      <w:start w:val="1"/>
+      <w:numFmt w:val="bullet"/>
+      <w:lvlText w:val=""/>
+      <w:lvlJc w:val="left"/>
+      <w:pPr>
+        <w:ind w:left="4320" w:hanging="360"/>
+      </w:pPr>
+      <w:rPr>
+        <w:rFonts w:ascii="Wingdings" w:hAnsi="Wingdings" w:hint="default"/>
+      </w:rPr>
+    </w:lvl>
+    <w:lvl w:ilvl="6" w:tplc="080C0001" w:tentative="1">
+      <w:start w:val="1"/>
+      <w:numFmt w:val="bullet"/>
+      <w:lvlText w:val=""/>
+      <w:lvlJc w:val="left"/>
+      <w:pPr>
+        <w:ind w:left="5040" w:hanging="360"/>
+      </w:pPr>
+      <w:rPr>
+        <w:rFonts w:ascii="Symbol" w:hAnsi="Symbol" w:hint="default"/>
+      </w:rPr>
+    </w:lvl>
+    <w:lvl w:ilvl="7" w:tplc="080C0003" w:tentative="1">
+      <w:start w:val="1"/>
+      <w:numFmt w:val="bullet"/>
+      <w:lvlText w:val="o"/>
+      <w:lvlJc w:val="left"/>
+      <w:pPr>
+        <w:ind w:left="5760" w:hanging="360"/>
+      </w:pPr>
+      <w:rPr>
+        <w:rFonts w:ascii="Courier New" w:hAnsi="Courier New" w:cs="Courier New" w:hint="default"/>
+      </w:rPr>
+    </w:lvl>
+    <w:lvl w:ilvl="8" w:tplc="080C0005" w:tentative="1">
+      <w:start w:val="1"/>
+      <w:numFmt w:val="bullet"/>
+      <w:lvlText w:val=""/>
+      <w:lvlJc w:val="left"/>
+      <w:pPr>
+        <w:ind w:left="6480" w:hanging="360"/>
+      </w:pPr>
+      <w:rPr>
+        <w:rFonts w:ascii="Wingdings" w:hAnsi="Wingdings" w:hint="default"/>
+      </w:rPr>
+    </w:lvl>
+  </w:abstractNum>
+  <w:abstractNum w:abstractNumId="6">
     <w:nsid w:val="7E985089"/>
     <w:multiLevelType w:val="hybridMultilevel"/>
     <w:tmpl w:val="F3686E0C"/>
@@ -1221,19 +1603,25 @@
     </w:lvl>
   </w:abstractNum>
   <w:num w:numId="1">
-    <w:abstractNumId w:val="3"/>
+    <w:abstractNumId w:val="4"/>
   </w:num>
   <w:num w:numId="2">
-    <w:abstractNumId w:val="2"/>
+    <w:abstractNumId w:val="3"/>
   </w:num>
   <w:num w:numId="3">
     <w:abstractNumId w:val="1"/>
   </w:num>
   <w:num w:numId="4">
-    <w:abstractNumId w:val="4"/>
+    <w:abstractNumId w:val="6"/>
   </w:num>
   <w:num w:numId="5">
     <w:abstractNumId w:val="0"/>
+  </w:num>
+  <w:num w:numId="6">
+    <w:abstractNumId w:val="5"/>
+  </w:num>
+  <w:num w:numId="7">
+    <w:abstractNumId w:val="2"/>
   </w:num>
 </w:numbering>
 </file>
@@ -2544,8 +2932,8 @@
     <w:compatSetting w:name="doNotFlipMirrorIndents" w:uri="http://schemas.microsoft.com/office/word" w:val="1"/>
   </w:compat>
   <w:rsids>
-    <w:rsidRoot w:val="000D7D95"/>
-    <w:rsid w:val="000D7D95"/>
+    <w:rsidRoot w:val="007A1FE3"/>
+    <w:rsid w:val="007A1FE3"/>
   </w:rsids>
   <m:mathPr>
     <m:mathFont m:val="Cambria Math"/>

</xml_diff>

<commit_message>
user story 3 Afficher horaire du stage
</commit_message>
<xml_diff>
--- a/Description du labo.docx
+++ b/Description du labo.docx
@@ -409,10 +409,61 @@
       </w:r>
       <w:r>
         <w:tab/>
+        <w:t xml:space="preserve">pouvoir ajouter une activité à un stage </w:t>
+      </w:r>
+    </w:p>
+    <w:p>
+      <w:pPr>
+        <w:pStyle w:val="userstory"/>
+      </w:pPr>
+      <w:r>
+        <w:t xml:space="preserve">Afin de : </w:t>
+      </w:r>
+      <w:r>
+        <w:tab/>
+        <w:t xml:space="preserve">afin de pouvoir créer le planning </w:t>
+      </w:r>
+    </w:p>
+    <w:p>
+      <w:pPr>
+        <w:pStyle w:val="Titre3"/>
+      </w:pPr>
+      <w:bookmarkStart w:id="0" w:name="_GoBack"/>
+      <w:r>
+        <w:t>Afficher horaire du stage</w:t>
+      </w:r>
+      <w:bookmarkEnd w:id="0"/>
+    </w:p>
+    <w:p>
+      <w:pPr>
+        <w:pStyle w:val="userstory"/>
+      </w:pPr>
+      <w:r>
+        <w:t>En tant que :</w:t>
+      </w:r>
+      <w:r>
+        <w:tab/>
+      </w:r>
+      <w:r>
+        <w:t>participant</w:t>
+      </w:r>
+    </w:p>
+    <w:p>
+      <w:pPr>
+        <w:pStyle w:val="userstory"/>
+      </w:pPr>
+      <w:r>
+        <w:t xml:space="preserve">Je veux : </w:t>
+      </w:r>
+      <w:r>
+        <w:tab/>
         <w:t xml:space="preserve">pouvoir </w:t>
       </w:r>
       <w:r>
-        <w:t xml:space="preserve">ajouter une activité à un stage </w:t>
+        <w:t>afficher l’horaire des activités du stage</w:t>
+      </w:r>
+      <w:r>
+        <w:t xml:space="preserve"> </w:t>
       </w:r>
     </w:p>
     <w:p>
@@ -424,11 +475,10 @@
       </w:r>
       <w:r>
         <w:tab/>
-      </w:r>
-      <w:r>
-        <w:t xml:space="preserve">afin de pouvoir créer le planning </w:t>
-      </w:r>
-    </w:p>
+        <w:t>afin d’organiser mon temps</w:t>
+      </w:r>
+    </w:p>
+    <w:p/>
     <w:p>
       <w:pPr>
         <w:pStyle w:val="Titre2"/>
@@ -491,10 +541,7 @@
         <w:pStyle w:val="Titre4"/>
       </w:pPr>
       <w:r>
-        <w:t>A</w:t>
-      </w:r>
-      <w:r>
-        <w:t>ctivité</w:t>
+        <w:t>Activité</w:t>
       </w:r>
     </w:p>
     <w:p>
@@ -542,17 +589,164 @@
       <w:pPr>
         <w:ind w:left="360"/>
       </w:pPr>
-      <w:proofErr w:type="gramStart"/>
-      <w:r>
-        <w:t>La</w:t>
-      </w:r>
-      <w:proofErr w:type="gramEnd"/>
+      <w:r>
+        <w:t>Le</w:t>
+      </w:r>
       <w:r>
         <w:t xml:space="preserve"> début et la durée doivent définir une période de temps comprise dans la durée du stage.</w:t>
       </w:r>
-      <w:bookmarkStart w:id="0" w:name="_GoBack"/>
-      <w:bookmarkEnd w:id="0"/>
-    </w:p>
+    </w:p>
+    <w:p>
+      <w:pPr>
+        <w:pStyle w:val="Titre4"/>
+      </w:pPr>
+      <w:r>
+        <w:t>Horaire d’un stage</w:t>
+      </w:r>
+    </w:p>
+    <w:p>
+      <w:pPr>
+        <w:ind w:left="360"/>
+      </w:pPr>
+      <w:r>
+        <w:t>Les activités seront affichées dans l’ordre chronologique de début d’activité.</w:t>
+      </w:r>
+    </w:p>
+    <w:p>
+      <w:pPr>
+        <w:ind w:left="360"/>
+      </w:pPr>
+      <w:r>
+        <w:t>L’affichage reprendra dans l’ordre journée par journée l’heure de début l’heure de fin le nom de l’activité suivit entre parenthèse de la durée en minutes de l’activité.</w:t>
+      </w:r>
+    </w:p>
+    <w:p>
+      <w:pPr>
+        <w:pStyle w:val="Titre2"/>
+      </w:pPr>
+      <w:r>
+        <w:lastRenderedPageBreak/>
+        <w:t>Ecran exemple</w:t>
+      </w:r>
+      <w:r>
+        <w:t>s</w:t>
+      </w:r>
+    </w:p>
+    <w:p>
+      <w:pPr>
+        <w:pStyle w:val="Titre4"/>
+      </w:pPr>
+      <w:r>
+        <w:t>Horaire de stage</w:t>
+      </w:r>
+    </w:p>
+    <w:p>
+      <w:r>
+        <w:t>Samedi 10 octobre 2020</w:t>
+      </w:r>
+    </w:p>
+    <w:p>
+      <w:pPr>
+        <w:rPr>
+          <w:lang w:val="en-US"/>
+        </w:rPr>
+      </w:pPr>
+      <w:r>
+        <w:tab/>
+      </w:r>
+      <w:r>
+        <w:rPr>
+          <w:lang w:val="en-US"/>
+        </w:rPr>
+        <w:t>9h00</w:t>
+      </w:r>
+      <w:r>
+        <w:rPr>
+          <w:lang w:val="en-US"/>
+        </w:rPr>
+        <w:t xml:space="preserve"> - </w:t>
+      </w:r>
+      <w:r>
+        <w:rPr>
+          <w:lang w:val="en-US"/>
+        </w:rPr>
+        <w:t xml:space="preserve">10h45 premier </w:t>
+      </w:r>
+      <w:proofErr w:type="spellStart"/>
+      <w:r>
+        <w:rPr>
+          <w:lang w:val="en-US"/>
+        </w:rPr>
+        <w:t>rendory</w:t>
+      </w:r>
+      <w:proofErr w:type="spellEnd"/>
+      <w:r>
+        <w:rPr>
+          <w:lang w:val="en-US"/>
+        </w:rPr>
+        <w:t xml:space="preserve"> (105 minutes)</w:t>
+      </w:r>
+    </w:p>
+    <w:p>
+      <w:r>
+        <w:rPr>
+          <w:lang w:val="en-US"/>
+        </w:rPr>
+        <w:tab/>
+      </w:r>
+      <w:r>
+        <w:t>12h00</w:t>
+      </w:r>
+      <w:r>
+        <w:t xml:space="preserve"> </w:t>
+      </w:r>
+      <w:r>
+        <w:t>–</w:t>
+      </w:r>
+      <w:r>
+        <w:t xml:space="preserve"> </w:t>
+      </w:r>
+      <w:r>
+        <w:t>15h00  Démonstration (</w:t>
+      </w:r>
+      <w:r>
+        <w:t>180 minutes)</w:t>
+      </w:r>
+    </w:p>
+    <w:p>
+      <w:r>
+        <w:t>Dimanche 11 octobre 2020</w:t>
+      </w:r>
+    </w:p>
+    <w:p>
+      <w:r>
+        <w:tab/>
+      </w:r>
+      <w:r>
+        <w:t xml:space="preserve">9h00 - 10h45 </w:t>
+      </w:r>
+      <w:r>
+        <w:t>deuxième</w:t>
+      </w:r>
+      <w:r>
+        <w:t xml:space="preserve"> </w:t>
+      </w:r>
+      <w:proofErr w:type="spellStart"/>
+      <w:r>
+        <w:t>rendory</w:t>
+      </w:r>
+      <w:proofErr w:type="spellEnd"/>
+      <w:r>
+        <w:t xml:space="preserve"> (105 minutes)</w:t>
+      </w:r>
+    </w:p>
+    <w:p>
+      <w:r>
+        <w:tab/>
+        <w:t>11h00 – 12h30 verre de l’amitié (90 minutes)</w:t>
+      </w:r>
+    </w:p>
+    <w:p/>
     <w:sectPr>
       <w:headerReference w:type="default" r:id="rId8"/>
       <w:footerReference w:type="default" r:id="rId9"/>
@@ -658,14 +852,27 @@
         </wp:anchor>
       </w:drawing>
     </w:r>
-    <w:fldSimple w:instr=" FILENAME \* MERGEFORMAT ">
-      <w:r>
-        <w:rPr>
-          <w:noProof/>
-        </w:rPr>
-        <w:t>Description du labo.docx</w:t>
-      </w:r>
-    </w:fldSimple>
+    <w:r>
+      <w:fldChar w:fldCharType="begin"/>
+    </w:r>
+    <w:r>
+      <w:instrText xml:space="preserve"> FILENAME \* MERGEFORMAT </w:instrText>
+    </w:r>
+    <w:r>
+      <w:fldChar w:fldCharType="separate"/>
+    </w:r>
+    <w:r>
+      <w:rPr>
+        <w:noProof/>
+      </w:rPr>
+      <w:t>Description du labo.docx</w:t>
+    </w:r>
+    <w:r>
+      <w:rPr>
+        <w:noProof/>
+      </w:rPr>
+      <w:fldChar w:fldCharType="end"/>
+    </w:r>
     <w:r>
       <w:t xml:space="preserve"> - </w:t>
     </w:r>
@@ -682,7 +889,7 @@
       <w:rPr>
         <w:noProof/>
       </w:rPr>
-      <w:t>04/11/2020</w:t>
+      <w:t>05/11/2020</w:t>
     </w:r>
     <w:r>
       <w:fldChar w:fldCharType="end"/>
@@ -711,24 +918,14 @@
     <w:r>
       <w:t>/</w:t>
     </w:r>
-    <w:r>
-      <w:fldChar w:fldCharType="begin"/>
-    </w:r>
-    <w:r>
-      <w:instrText>NUMPAGES  \* Arabic  \* MERGEFORMAT</w:instrText>
-    </w:r>
-    <w:r>
-      <w:fldChar w:fldCharType="separate"/>
-    </w:r>
-    <w:r>
-      <w:rPr>
-        <w:noProof/>
-      </w:rPr>
-      <w:t>1</w:t>
-    </w:r>
-    <w:r>
-      <w:fldChar w:fldCharType="end"/>
-    </w:r>
+    <w:fldSimple w:instr="NUMPAGES  \* Arabic  \* MERGEFORMAT">
+      <w:r>
+        <w:rPr>
+          <w:noProof/>
+        </w:rPr>
+        <w:t>2</w:t>
+      </w:r>
+    </w:fldSimple>
   </w:p>
 </w:ftr>
 </file>
@@ -853,7 +1050,7 @@
         <v:path o:extrusionok="f" gradientshapeok="t" o:connecttype="rect"/>
         <o:lock v:ext="edit" aspectratio="t"/>
       </v:shapetype>
-      <v:shape id="_x0000_i1076" type="#_x0000_t75" style="width:3in;height:3in" o:bullet="t">
+      <v:shape id="_x0000_i1088" type="#_x0000_t75" style="width:3in;height:3in" o:bullet="t">
         <v:imagedata r:id="rId1" o:title=""/>
       </v:shape>
     </w:pict>
@@ -865,7 +1062,6 @@
     <w:lvl w:ilvl="0" w:tplc="5B2E656E">
       <w:start w:val="1"/>
       <w:numFmt w:val="decimal"/>
-      <w:pStyle w:val="Titre3"/>
       <w:lvlText w:val="%1."/>
       <w:lvlJc w:val="left"/>
       <w:pPr>
@@ -1783,7 +1979,7 @@
   <w:style w:type="paragraph" w:default="1" w:styleId="Normal">
     <w:name w:val="Normal"/>
     <w:qFormat/>
-    <w:rsid w:val="00D85D72"/>
+    <w:rsid w:val="00991714"/>
     <w:pPr>
       <w:spacing w:before="60" w:after="60" w:line="240" w:lineRule="auto"/>
     </w:pPr>
@@ -1795,7 +1991,7 @@
     <w:link w:val="Titre1Car"/>
     <w:uiPriority w:val="9"/>
     <w:qFormat/>
-    <w:rsid w:val="00D85D72"/>
+    <w:rsid w:val="00991714"/>
     <w:pPr>
       <w:keepNext/>
       <w:keepLines/>
@@ -1816,7 +2012,7 @@
     <w:uiPriority w:val="9"/>
     <w:unhideWhenUsed/>
     <w:qFormat/>
-    <w:rsid w:val="007609C6"/>
+    <w:rsid w:val="00991714"/>
     <w:pPr>
       <w:keepNext/>
       <w:keepLines/>
@@ -1825,6 +2021,7 @@
     </w:pPr>
     <w:rPr>
       <w:rFonts w:asciiTheme="majorHAnsi" w:eastAsiaTheme="majorEastAsia" w:hAnsiTheme="majorHAnsi" w:cstheme="majorBidi"/>
+      <w:b/>
       <w:bCs/>
       <w:sz w:val="24"/>
       <w:szCs w:val="24"/>
@@ -1838,15 +2035,11 @@
     <w:uiPriority w:val="9"/>
     <w:unhideWhenUsed/>
     <w:qFormat/>
-    <w:rsid w:val="008E2AE9"/>
+    <w:rsid w:val="00991714"/>
     <w:pPr>
       <w:keepNext/>
       <w:keepLines/>
-      <w:numPr>
-        <w:numId w:val="5"/>
-      </w:numPr>
       <w:spacing w:before="40" w:after="0"/>
-      <w:ind w:left="426"/>
       <w:outlineLvl w:val="2"/>
     </w:pPr>
     <w:rPr>
@@ -1864,7 +2057,7 @@
     <w:uiPriority w:val="9"/>
     <w:unhideWhenUsed/>
     <w:qFormat/>
-    <w:rsid w:val="00871A2F"/>
+    <w:rsid w:val="00991714"/>
     <w:pPr>
       <w:keepNext/>
       <w:keepLines/>
@@ -1883,6 +2076,7 @@
     <w:uiPriority w:val="1"/>
     <w:semiHidden/>
     <w:unhideWhenUsed/>
+    <w:rsid w:val="00991714"/>
   </w:style>
   <w:style w:type="table" w:default="1" w:styleId="TableauNormal">
     <w:name w:val="Normal Table"/>
@@ -1904,13 +2098,14 @@
     <w:uiPriority w:val="99"/>
     <w:semiHidden/>
     <w:unhideWhenUsed/>
+    <w:rsid w:val="00991714"/>
   </w:style>
   <w:style w:type="character" w:customStyle="1" w:styleId="Titre1Car">
     <w:name w:val="Titre 1 Car"/>
     <w:basedOn w:val="Policepardfaut"/>
     <w:link w:val="Titre1"/>
     <w:uiPriority w:val="9"/>
-    <w:rsid w:val="00D85D72"/>
+    <w:rsid w:val="00991714"/>
     <w:rPr>
       <w:rFonts w:asciiTheme="majorHAnsi" w:eastAsiaTheme="majorEastAsia" w:hAnsiTheme="majorHAnsi" w:cstheme="majorBidi"/>
       <w:b/>
@@ -1923,9 +2118,10 @@
     <w:basedOn w:val="Policepardfaut"/>
     <w:link w:val="Titre2"/>
     <w:uiPriority w:val="9"/>
-    <w:rsid w:val="007609C6"/>
+    <w:rsid w:val="00991714"/>
     <w:rPr>
       <w:rFonts w:asciiTheme="majorHAnsi" w:eastAsiaTheme="majorEastAsia" w:hAnsiTheme="majorHAnsi" w:cstheme="majorBidi"/>
+      <w:b/>
       <w:bCs/>
       <w:sz w:val="24"/>
       <w:szCs w:val="24"/>
@@ -1936,7 +2132,7 @@
     <w:basedOn w:val="Normal"/>
     <w:link w:val="ParagraphedelisteCar"/>
     <w:uiPriority w:val="34"/>
-    <w:rsid w:val="00972806"/>
+    <w:rsid w:val="00991714"/>
     <w:pPr>
       <w:ind w:left="720"/>
       <w:contextualSpacing/>
@@ -1947,7 +2143,7 @@
     <w:basedOn w:val="Policepardfaut"/>
     <w:link w:val="Titre3"/>
     <w:uiPriority w:val="9"/>
-    <w:rsid w:val="008E2AE9"/>
+    <w:rsid w:val="00991714"/>
     <w:rPr>
       <w:rFonts w:asciiTheme="majorHAnsi" w:eastAsiaTheme="majorEastAsia" w:hAnsiTheme="majorHAnsi" w:cstheme="majorBidi"/>
       <w:color w:val="002E53" w:themeColor="accent1" w:themeShade="7F"/>
@@ -1960,7 +2156,7 @@
     <w:basedOn w:val="Policepardfaut"/>
     <w:link w:val="Titre4"/>
     <w:uiPriority w:val="9"/>
-    <w:rsid w:val="00871A2F"/>
+    <w:rsid w:val="00991714"/>
     <w:rPr>
       <w:rFonts w:asciiTheme="majorHAnsi" w:eastAsiaTheme="majorEastAsia" w:hAnsiTheme="majorHAnsi" w:cstheme="majorBidi"/>
       <w:i/>
@@ -1972,7 +2168,7 @@
     <w:name w:val="No Spacing"/>
     <w:uiPriority w:val="1"/>
     <w:qFormat/>
-    <w:rsid w:val="00871A2F"/>
+    <w:rsid w:val="00991714"/>
     <w:pPr>
       <w:spacing w:after="0" w:line="240" w:lineRule="auto"/>
     </w:pPr>
@@ -1983,7 +2179,7 @@
     <w:link w:val="En-tteCar"/>
     <w:uiPriority w:val="99"/>
     <w:unhideWhenUsed/>
-    <w:rsid w:val="00B73EA2"/>
+    <w:rsid w:val="00991714"/>
     <w:pPr>
       <w:tabs>
         <w:tab w:val="center" w:pos="4536"/>
@@ -1998,7 +2194,7 @@
     <w:basedOn w:val="Policepardfaut"/>
     <w:link w:val="En-tte"/>
     <w:uiPriority w:val="99"/>
-    <w:rsid w:val="00B73EA2"/>
+    <w:rsid w:val="00991714"/>
   </w:style>
   <w:style w:type="paragraph" w:styleId="Pieddepage">
     <w:name w:val="footer"/>
@@ -2006,7 +2202,7 @@
     <w:link w:val="PieddepageCar"/>
     <w:uiPriority w:val="99"/>
     <w:unhideWhenUsed/>
-    <w:rsid w:val="00C0360C"/>
+    <w:rsid w:val="00991714"/>
     <w:pPr>
       <w:tabs>
         <w:tab w:val="right" w:pos="10204"/>
@@ -2025,7 +2221,7 @@
     <w:basedOn w:val="Policepardfaut"/>
     <w:link w:val="Pieddepage"/>
     <w:uiPriority w:val="99"/>
-    <w:rsid w:val="00C0360C"/>
+    <w:rsid w:val="00991714"/>
     <w:rPr>
       <w:color w:val="A6A6A6" w:themeColor="background1" w:themeShade="A6"/>
       <w:sz w:val="18"/>
@@ -2037,7 +2233,7 @@
     <w:basedOn w:val="Paragraphedeliste"/>
     <w:link w:val="PucesCar"/>
     <w:qFormat/>
-    <w:rsid w:val="00871A2F"/>
+    <w:rsid w:val="00991714"/>
     <w:pPr>
       <w:numPr>
         <w:numId w:val="2"/>
@@ -2049,19 +2245,19 @@
     <w:basedOn w:val="Policepardfaut"/>
     <w:link w:val="Paragraphedeliste"/>
     <w:uiPriority w:val="34"/>
-    <w:rsid w:val="00871A2F"/>
+    <w:rsid w:val="00991714"/>
   </w:style>
   <w:style w:type="character" w:customStyle="1" w:styleId="PucesCar">
     <w:name w:val="Puces Car"/>
     <w:basedOn w:val="ParagraphedelisteCar"/>
     <w:link w:val="Puces"/>
-    <w:rsid w:val="00871A2F"/>
+    <w:rsid w:val="00991714"/>
   </w:style>
   <w:style w:type="table" w:styleId="Grilledutableau">
     <w:name w:val="Table Grid"/>
     <w:basedOn w:val="TableauNormal"/>
     <w:uiPriority w:val="39"/>
-    <w:rsid w:val="000B59F0"/>
+    <w:rsid w:val="00991714"/>
     <w:pPr>
       <w:spacing w:after="0" w:line="240" w:lineRule="auto"/>
     </w:pPr>
@@ -2081,7 +2277,7 @@
     <w:basedOn w:val="Policepardfaut"/>
     <w:uiPriority w:val="99"/>
     <w:semiHidden/>
-    <w:rsid w:val="003E39AC"/>
+    <w:rsid w:val="00991714"/>
     <w:rPr>
       <w:color w:val="808080"/>
     </w:rPr>
@@ -2091,7 +2287,7 @@
     <w:basedOn w:val="Paragraphedeliste"/>
     <w:link w:val="ListenumCar"/>
     <w:qFormat/>
-    <w:rsid w:val="00D3596D"/>
+    <w:rsid w:val="00991714"/>
     <w:pPr>
       <w:numPr>
         <w:numId w:val="3"/>
@@ -2105,7 +2301,7 @@
     <w:basedOn w:val="Paragraphedeliste"/>
     <w:link w:val="ListepointsCar"/>
     <w:qFormat/>
-    <w:rsid w:val="00D3596D"/>
+    <w:rsid w:val="00991714"/>
     <w:pPr>
       <w:numPr>
         <w:numId w:val="4"/>
@@ -2118,20 +2314,20 @@
     <w:name w:val="Liste num Car"/>
     <w:basedOn w:val="ParagraphedelisteCar"/>
     <w:link w:val="Listenum"/>
-    <w:rsid w:val="00D3596D"/>
+    <w:rsid w:val="00991714"/>
   </w:style>
   <w:style w:type="character" w:customStyle="1" w:styleId="ListepointsCar">
     <w:name w:val="Liste points Car"/>
     <w:basedOn w:val="ParagraphedelisteCar"/>
     <w:link w:val="Listepoints"/>
-    <w:rsid w:val="00D3596D"/>
+    <w:rsid w:val="00991714"/>
   </w:style>
   <w:style w:type="character" w:styleId="Lienhypertexte">
     <w:name w:val="Hyperlink"/>
     <w:basedOn w:val="Policepardfaut"/>
     <w:uiPriority w:val="99"/>
     <w:unhideWhenUsed/>
-    <w:rsid w:val="00492B9D"/>
+    <w:rsid w:val="00991714"/>
     <w:rPr>
       <w:color w:val="337EB9" w:themeColor="hyperlink"/>
       <w:u w:val="single"/>
@@ -2142,7 +2338,7 @@
     <w:basedOn w:val="Normal"/>
     <w:link w:val="CoursSujetCar"/>
     <w:qFormat/>
-    <w:rsid w:val="007917A8"/>
+    <w:rsid w:val="00991714"/>
     <w:rPr>
       <w:b/>
       <w:bCs/>
@@ -2153,7 +2349,7 @@
     <w:name w:val="Cours Sujet Car"/>
     <w:basedOn w:val="Policepardfaut"/>
     <w:link w:val="CoursSujet"/>
-    <w:rsid w:val="007917A8"/>
+    <w:rsid w:val="00991714"/>
     <w:rPr>
       <w:b/>
       <w:bCs/>
@@ -2165,7 +2361,7 @@
     <w:basedOn w:val="Normal"/>
     <w:link w:val="BulleCar"/>
     <w:qFormat/>
-    <w:rsid w:val="002A5BE7"/>
+    <w:rsid w:val="00991714"/>
     <w:pPr>
       <w:spacing w:before="0" w:after="0"/>
       <w:jc w:val="center"/>
@@ -2179,7 +2375,7 @@
     <w:name w:val="Bulle Car"/>
     <w:basedOn w:val="Policepardfaut"/>
     <w:link w:val="Bulle"/>
-    <w:rsid w:val="002A5BE7"/>
+    <w:rsid w:val="00991714"/>
     <w:rPr>
       <w:sz w:val="18"/>
       <w:szCs w:val="18"/>
@@ -2384,7 +2580,7 @@
   <w:style w:type="paragraph" w:default="1" w:styleId="Normal">
     <w:name w:val="Normal"/>
     <w:qFormat/>
-    <w:rsid w:val="00D85D72"/>
+    <w:rsid w:val="00991714"/>
     <w:pPr>
       <w:spacing w:before="60" w:after="60" w:line="240" w:lineRule="auto"/>
     </w:pPr>
@@ -2396,7 +2592,7 @@
     <w:link w:val="Titre1Car"/>
     <w:uiPriority w:val="9"/>
     <w:qFormat/>
-    <w:rsid w:val="00D85D72"/>
+    <w:rsid w:val="00991714"/>
     <w:pPr>
       <w:keepNext/>
       <w:keepLines/>
@@ -2417,7 +2613,7 @@
     <w:uiPriority w:val="9"/>
     <w:unhideWhenUsed/>
     <w:qFormat/>
-    <w:rsid w:val="007609C6"/>
+    <w:rsid w:val="00991714"/>
     <w:pPr>
       <w:keepNext/>
       <w:keepLines/>
@@ -2426,6 +2622,7 @@
     </w:pPr>
     <w:rPr>
       <w:rFonts w:asciiTheme="majorHAnsi" w:eastAsiaTheme="majorEastAsia" w:hAnsiTheme="majorHAnsi" w:cstheme="majorBidi"/>
+      <w:b/>
       <w:bCs/>
       <w:sz w:val="24"/>
       <w:szCs w:val="24"/>
@@ -2439,15 +2636,11 @@
     <w:uiPriority w:val="9"/>
     <w:unhideWhenUsed/>
     <w:qFormat/>
-    <w:rsid w:val="008E2AE9"/>
+    <w:rsid w:val="00991714"/>
     <w:pPr>
       <w:keepNext/>
       <w:keepLines/>
-      <w:numPr>
-        <w:numId w:val="5"/>
-      </w:numPr>
       <w:spacing w:before="40" w:after="0"/>
-      <w:ind w:left="426"/>
       <w:outlineLvl w:val="2"/>
     </w:pPr>
     <w:rPr>
@@ -2465,7 +2658,7 @@
     <w:uiPriority w:val="9"/>
     <w:unhideWhenUsed/>
     <w:qFormat/>
-    <w:rsid w:val="00871A2F"/>
+    <w:rsid w:val="00991714"/>
     <w:pPr>
       <w:keepNext/>
       <w:keepLines/>
@@ -2484,6 +2677,7 @@
     <w:uiPriority w:val="1"/>
     <w:semiHidden/>
     <w:unhideWhenUsed/>
+    <w:rsid w:val="00991714"/>
   </w:style>
   <w:style w:type="table" w:default="1" w:styleId="TableauNormal">
     <w:name w:val="Normal Table"/>
@@ -2505,13 +2699,14 @@
     <w:uiPriority w:val="99"/>
     <w:semiHidden/>
     <w:unhideWhenUsed/>
+    <w:rsid w:val="00991714"/>
   </w:style>
   <w:style w:type="character" w:customStyle="1" w:styleId="Titre1Car">
     <w:name w:val="Titre 1 Car"/>
     <w:basedOn w:val="Policepardfaut"/>
     <w:link w:val="Titre1"/>
     <w:uiPriority w:val="9"/>
-    <w:rsid w:val="00D85D72"/>
+    <w:rsid w:val="00991714"/>
     <w:rPr>
       <w:rFonts w:asciiTheme="majorHAnsi" w:eastAsiaTheme="majorEastAsia" w:hAnsiTheme="majorHAnsi" w:cstheme="majorBidi"/>
       <w:b/>
@@ -2524,9 +2719,10 @@
     <w:basedOn w:val="Policepardfaut"/>
     <w:link w:val="Titre2"/>
     <w:uiPriority w:val="9"/>
-    <w:rsid w:val="007609C6"/>
+    <w:rsid w:val="00991714"/>
     <w:rPr>
       <w:rFonts w:asciiTheme="majorHAnsi" w:eastAsiaTheme="majorEastAsia" w:hAnsiTheme="majorHAnsi" w:cstheme="majorBidi"/>
+      <w:b/>
       <w:bCs/>
       <w:sz w:val="24"/>
       <w:szCs w:val="24"/>
@@ -2537,7 +2733,7 @@
     <w:basedOn w:val="Normal"/>
     <w:link w:val="ParagraphedelisteCar"/>
     <w:uiPriority w:val="34"/>
-    <w:rsid w:val="00972806"/>
+    <w:rsid w:val="00991714"/>
     <w:pPr>
       <w:ind w:left="720"/>
       <w:contextualSpacing/>
@@ -2548,7 +2744,7 @@
     <w:basedOn w:val="Policepardfaut"/>
     <w:link w:val="Titre3"/>
     <w:uiPriority w:val="9"/>
-    <w:rsid w:val="008E2AE9"/>
+    <w:rsid w:val="00991714"/>
     <w:rPr>
       <w:rFonts w:asciiTheme="majorHAnsi" w:eastAsiaTheme="majorEastAsia" w:hAnsiTheme="majorHAnsi" w:cstheme="majorBidi"/>
       <w:color w:val="002E53" w:themeColor="accent1" w:themeShade="7F"/>
@@ -2561,7 +2757,7 @@
     <w:basedOn w:val="Policepardfaut"/>
     <w:link w:val="Titre4"/>
     <w:uiPriority w:val="9"/>
-    <w:rsid w:val="00871A2F"/>
+    <w:rsid w:val="00991714"/>
     <w:rPr>
       <w:rFonts w:asciiTheme="majorHAnsi" w:eastAsiaTheme="majorEastAsia" w:hAnsiTheme="majorHAnsi" w:cstheme="majorBidi"/>
       <w:i/>
@@ -2573,7 +2769,7 @@
     <w:name w:val="No Spacing"/>
     <w:uiPriority w:val="1"/>
     <w:qFormat/>
-    <w:rsid w:val="00871A2F"/>
+    <w:rsid w:val="00991714"/>
     <w:pPr>
       <w:spacing w:after="0" w:line="240" w:lineRule="auto"/>
     </w:pPr>
@@ -2584,7 +2780,7 @@
     <w:link w:val="En-tteCar"/>
     <w:uiPriority w:val="99"/>
     <w:unhideWhenUsed/>
-    <w:rsid w:val="00B73EA2"/>
+    <w:rsid w:val="00991714"/>
     <w:pPr>
       <w:tabs>
         <w:tab w:val="center" w:pos="4536"/>
@@ -2599,7 +2795,7 @@
     <w:basedOn w:val="Policepardfaut"/>
     <w:link w:val="En-tte"/>
     <w:uiPriority w:val="99"/>
-    <w:rsid w:val="00B73EA2"/>
+    <w:rsid w:val="00991714"/>
   </w:style>
   <w:style w:type="paragraph" w:styleId="Pieddepage">
     <w:name w:val="footer"/>
@@ -2607,7 +2803,7 @@
     <w:link w:val="PieddepageCar"/>
     <w:uiPriority w:val="99"/>
     <w:unhideWhenUsed/>
-    <w:rsid w:val="00C0360C"/>
+    <w:rsid w:val="00991714"/>
     <w:pPr>
       <w:tabs>
         <w:tab w:val="right" w:pos="10204"/>
@@ -2626,7 +2822,7 @@
     <w:basedOn w:val="Policepardfaut"/>
     <w:link w:val="Pieddepage"/>
     <w:uiPriority w:val="99"/>
-    <w:rsid w:val="00C0360C"/>
+    <w:rsid w:val="00991714"/>
     <w:rPr>
       <w:color w:val="A6A6A6" w:themeColor="background1" w:themeShade="A6"/>
       <w:sz w:val="18"/>
@@ -2638,7 +2834,7 @@
     <w:basedOn w:val="Paragraphedeliste"/>
     <w:link w:val="PucesCar"/>
     <w:qFormat/>
-    <w:rsid w:val="00871A2F"/>
+    <w:rsid w:val="00991714"/>
     <w:pPr>
       <w:numPr>
         <w:numId w:val="2"/>
@@ -2650,19 +2846,19 @@
     <w:basedOn w:val="Policepardfaut"/>
     <w:link w:val="Paragraphedeliste"/>
     <w:uiPriority w:val="34"/>
-    <w:rsid w:val="00871A2F"/>
+    <w:rsid w:val="00991714"/>
   </w:style>
   <w:style w:type="character" w:customStyle="1" w:styleId="PucesCar">
     <w:name w:val="Puces Car"/>
     <w:basedOn w:val="ParagraphedelisteCar"/>
     <w:link w:val="Puces"/>
-    <w:rsid w:val="00871A2F"/>
+    <w:rsid w:val="00991714"/>
   </w:style>
   <w:style w:type="table" w:styleId="Grilledutableau">
     <w:name w:val="Table Grid"/>
     <w:basedOn w:val="TableauNormal"/>
     <w:uiPriority w:val="39"/>
-    <w:rsid w:val="000B59F0"/>
+    <w:rsid w:val="00991714"/>
     <w:pPr>
       <w:spacing w:after="0" w:line="240" w:lineRule="auto"/>
     </w:pPr>
@@ -2682,7 +2878,7 @@
     <w:basedOn w:val="Policepardfaut"/>
     <w:uiPriority w:val="99"/>
     <w:semiHidden/>
-    <w:rsid w:val="003E39AC"/>
+    <w:rsid w:val="00991714"/>
     <w:rPr>
       <w:color w:val="808080"/>
     </w:rPr>
@@ -2692,7 +2888,7 @@
     <w:basedOn w:val="Paragraphedeliste"/>
     <w:link w:val="ListenumCar"/>
     <w:qFormat/>
-    <w:rsid w:val="00D3596D"/>
+    <w:rsid w:val="00991714"/>
     <w:pPr>
       <w:numPr>
         <w:numId w:val="3"/>
@@ -2706,7 +2902,7 @@
     <w:basedOn w:val="Paragraphedeliste"/>
     <w:link w:val="ListepointsCar"/>
     <w:qFormat/>
-    <w:rsid w:val="00D3596D"/>
+    <w:rsid w:val="00991714"/>
     <w:pPr>
       <w:numPr>
         <w:numId w:val="4"/>
@@ -2719,20 +2915,20 @@
     <w:name w:val="Liste num Car"/>
     <w:basedOn w:val="ParagraphedelisteCar"/>
     <w:link w:val="Listenum"/>
-    <w:rsid w:val="00D3596D"/>
+    <w:rsid w:val="00991714"/>
   </w:style>
   <w:style w:type="character" w:customStyle="1" w:styleId="ListepointsCar">
     <w:name w:val="Liste points Car"/>
     <w:basedOn w:val="ParagraphedelisteCar"/>
     <w:link w:val="Listepoints"/>
-    <w:rsid w:val="00D3596D"/>
+    <w:rsid w:val="00991714"/>
   </w:style>
   <w:style w:type="character" w:styleId="Lienhypertexte">
     <w:name w:val="Hyperlink"/>
     <w:basedOn w:val="Policepardfaut"/>
     <w:uiPriority w:val="99"/>
     <w:unhideWhenUsed/>
-    <w:rsid w:val="00492B9D"/>
+    <w:rsid w:val="00991714"/>
     <w:rPr>
       <w:color w:val="337EB9" w:themeColor="hyperlink"/>
       <w:u w:val="single"/>
@@ -2743,7 +2939,7 @@
     <w:basedOn w:val="Normal"/>
     <w:link w:val="CoursSujetCar"/>
     <w:qFormat/>
-    <w:rsid w:val="007917A8"/>
+    <w:rsid w:val="00991714"/>
     <w:rPr>
       <w:b/>
       <w:bCs/>
@@ -2754,7 +2950,7 @@
     <w:name w:val="Cours Sujet Car"/>
     <w:basedOn w:val="Policepardfaut"/>
     <w:link w:val="CoursSujet"/>
-    <w:rsid w:val="007917A8"/>
+    <w:rsid w:val="00991714"/>
     <w:rPr>
       <w:b/>
       <w:bCs/>
@@ -2766,7 +2962,7 @@
     <w:basedOn w:val="Normal"/>
     <w:link w:val="BulleCar"/>
     <w:qFormat/>
-    <w:rsid w:val="002A5BE7"/>
+    <w:rsid w:val="00991714"/>
     <w:pPr>
       <w:spacing w:before="0" w:after="0"/>
       <w:jc w:val="center"/>
@@ -2780,7 +2976,7 @@
     <w:name w:val="Bulle Car"/>
     <w:basedOn w:val="Policepardfaut"/>
     <w:link w:val="Bulle"/>
-    <w:rsid w:val="002A5BE7"/>
+    <w:rsid w:val="00991714"/>
     <w:rPr>
       <w:sz w:val="18"/>
       <w:szCs w:val="18"/>
@@ -2866,19 +3062,19 @@
 
 <file path=word/glossary/fontTable.xml><?xml version="1.0" encoding="utf-8"?>
 <w:fonts xmlns:mc="http://schemas.openxmlformats.org/markup-compatibility/2006" xmlns:r="http://schemas.openxmlformats.org/officeDocument/2006/relationships" xmlns:w="http://schemas.openxmlformats.org/wordprocessingml/2006/main" xmlns:w14="http://schemas.microsoft.com/office/word/2010/wordml" mc:Ignorable="w14">
+  <w:font w:name="Symbol">
+    <w:panose1 w:val="05050102010706020507"/>
+    <w:charset w:val="02"/>
+    <w:family w:val="roman"/>
+    <w:pitch w:val="variable"/>
+    <w:sig w:usb0="00000000" w:usb1="10000000" w:usb2="00000000" w:usb3="00000000" w:csb0="80000000" w:csb1="00000000"/>
+  </w:font>
   <w:font w:name="Times New Roman">
     <w:panose1 w:val="02020603050405020304"/>
     <w:charset w:val="00"/>
     <w:family w:val="roman"/>
     <w:pitch w:val="variable"/>
     <w:sig w:usb0="E0002EFF" w:usb1="C000785B" w:usb2="00000009" w:usb3="00000000" w:csb0="000001FF" w:csb1="00000000"/>
-  </w:font>
-  <w:font w:name="Symbol">
-    <w:panose1 w:val="05050102010706020507"/>
-    <w:charset w:val="02"/>
-    <w:family w:val="roman"/>
-    <w:pitch w:val="variable"/>
-    <w:sig w:usb0="00000000" w:usb1="10000000" w:usb2="00000000" w:usb3="00000000" w:csb0="80000000" w:csb1="00000000"/>
   </w:font>
   <w:font w:name="Courier New">
     <w:panose1 w:val="02070309020205020404"/>
@@ -2933,6 +3129,8 @@
   </w:compat>
   <w:rsids>
     <w:rsidRoot w:val="007A1FE3"/>
+    <w:rsid w:val="000C622E"/>
+    <w:rsid w:val="00762C78"/>
     <w:rsid w:val="007A1FE3"/>
   </w:rsids>
   <m:mathPr>

</xml_diff>

<commit_message>
ajout user story ajouter un participant
</commit_message>
<xml_diff>
--- a/Description du labo.docx
+++ b/Description du labo.docx
@@ -257,6 +257,14 @@
         <w:pStyle w:val="Listepoints"/>
       </w:pPr>
       <w:r>
+        <w:t>Visiteur : toute personne désirant avoir des informations sur les stages</w:t>
+      </w:r>
+    </w:p>
+    <w:p>
+      <w:pPr>
+        <w:pStyle w:val="Listepoints"/>
+      </w:pPr>
+      <w:r>
         <w:t>Participant </w:t>
       </w:r>
       <w:r>
@@ -428,11 +436,9 @@
       <w:pPr>
         <w:pStyle w:val="Titre3"/>
       </w:pPr>
-      <w:bookmarkStart w:id="0" w:name="_GoBack"/>
       <w:r>
         <w:t>Afficher horaire du stage</w:t>
       </w:r>
-      <w:bookmarkEnd w:id="0"/>
     </w:p>
     <w:p>
       <w:pPr>
@@ -445,7 +451,7 @@
         <w:tab/>
       </w:r>
       <w:r>
-        <w:t>participant</w:t>
+        <w:t>Visiteur</w:t>
       </w:r>
     </w:p>
     <w:p>
@@ -457,13 +463,7 @@
       </w:r>
       <w:r>
         <w:tab/>
-        <w:t xml:space="preserve">pouvoir </w:t>
-      </w:r>
-      <w:r>
-        <w:t>afficher l’horaire des activités du stage</w:t>
-      </w:r>
-      <w:r>
-        <w:t xml:space="preserve"> </w:t>
+        <w:t xml:space="preserve">pouvoir afficher l’horaire des activités du stage </w:t>
       </w:r>
     </w:p>
     <w:p>
@@ -478,7 +478,96 @@
         <w:t>afin d’organiser mon temps</w:t>
       </w:r>
     </w:p>
-    <w:p/>
+    <w:p>
+      <w:pPr>
+        <w:pStyle w:val="Titre3"/>
+      </w:pPr>
+      <w:r>
+        <w:t>Afficher horaire du stage</w:t>
+      </w:r>
+    </w:p>
+    <w:p>
+      <w:pPr>
+        <w:pStyle w:val="userstory"/>
+      </w:pPr>
+      <w:r>
+        <w:t>En tant que :</w:t>
+      </w:r>
+      <w:r>
+        <w:tab/>
+        <w:t>organisateur</w:t>
+      </w:r>
+    </w:p>
+    <w:p>
+      <w:pPr>
+        <w:pStyle w:val="userstory"/>
+      </w:pPr>
+      <w:r>
+        <w:t xml:space="preserve">Je veux : </w:t>
+      </w:r>
+      <w:r>
+        <w:tab/>
+        <w:t>pouvoir ajouter un participant à la liste des participants</w:t>
+      </w:r>
+    </w:p>
+    <w:p>
+      <w:pPr>
+        <w:pStyle w:val="userstory"/>
+      </w:pPr>
+      <w:r>
+        <w:t xml:space="preserve">Afin de : </w:t>
+      </w:r>
+      <w:r>
+        <w:tab/>
+        <w:t>afin de de pouvoir gérer leur participation au stage.</w:t>
+      </w:r>
+    </w:p>
+    <w:p>
+      <w:pPr>
+        <w:pStyle w:val="Titre4"/>
+      </w:pPr>
+      <w:r>
+        <w:t>Scénario</w:t>
+      </w:r>
+      <w:r>
+        <w:t> :</w:t>
+      </w:r>
+    </w:p>
+    <w:p>
+      <w:pPr>
+        <w:pStyle w:val="Paragraphedeliste"/>
+        <w:numPr>
+          <w:ilvl w:val="0"/>
+          <w:numId w:val="8"/>
+        </w:numPr>
+        <w:ind w:left="993"/>
+      </w:pPr>
+      <w:r>
+        <w:t>Demande le nom et le prénom</w:t>
+      </w:r>
+    </w:p>
+    <w:p>
+      <w:pPr>
+        <w:pStyle w:val="Paragraphedeliste"/>
+        <w:numPr>
+          <w:ilvl w:val="0"/>
+          <w:numId w:val="8"/>
+        </w:numPr>
+        <w:ind w:left="993"/>
+      </w:pPr>
+      <w:r>
+        <w:t>Si la personne existe afficher ses coordonnés et éventuellement les mettre à jour.</w:t>
+      </w:r>
+      <w:r>
+        <w:br/>
+        <w:t xml:space="preserve">sinon encoder ses autres </w:t>
+      </w:r>
+      <w:r>
+        <w:t>coordonnées</w:t>
+      </w:r>
+      <w:bookmarkStart w:id="0" w:name="_GoBack"/>
+      <w:bookmarkEnd w:id="0"/>
+    </w:p>
     <w:p>
       <w:pPr>
         <w:pStyle w:val="Titre2"/>
@@ -489,7 +578,7 @@
     </w:p>
     <w:p>
       <w:pPr>
-        <w:pStyle w:val="Titre4"/>
+        <w:pStyle w:val="Titre3"/>
       </w:pPr>
       <w:r>
         <w:t>Stage</w:t>
@@ -538,9 +627,10 @@
     </w:p>
     <w:p>
       <w:pPr>
-        <w:pStyle w:val="Titre4"/>
-      </w:pPr>
-      <w:r>
+        <w:pStyle w:val="Titre3"/>
+      </w:pPr>
+      <w:r>
+        <w:lastRenderedPageBreak/>
         <w:t>Activité</w:t>
       </w:r>
     </w:p>
@@ -598,7 +688,7 @@
     </w:p>
     <w:p>
       <w:pPr>
-        <w:pStyle w:val="Titre4"/>
+        <w:pStyle w:val="Titre3"/>
       </w:pPr>
       <w:r>
         <w:t>Horaire d’un stage</w:t>
@@ -622,10 +712,85 @@
     </w:p>
     <w:p>
       <w:pPr>
+        <w:pStyle w:val="Titre3"/>
+      </w:pPr>
+      <w:r>
+        <w:t>Participants</w:t>
+      </w:r>
+    </w:p>
+    <w:p>
+      <w:r>
+        <w:t>Personne reconnue comme participante à au moins un stage :</w:t>
+      </w:r>
+    </w:p>
+    <w:p>
+      <w:pPr>
+        <w:pStyle w:val="Paragraphedeliste"/>
+        <w:numPr>
+          <w:ilvl w:val="0"/>
+          <w:numId w:val="7"/>
+        </w:numPr>
+      </w:pPr>
+      <w:r>
+        <w:t>Nom (unique pour l’activité)</w:t>
+      </w:r>
+    </w:p>
+    <w:p>
+      <w:pPr>
+        <w:pStyle w:val="Paragraphedeliste"/>
+        <w:numPr>
+          <w:ilvl w:val="1"/>
+          <w:numId w:val="7"/>
+        </w:numPr>
+      </w:pPr>
+      <w:r>
+        <w:t>Prénom</w:t>
+      </w:r>
+    </w:p>
+    <w:p>
+      <w:pPr>
+        <w:pStyle w:val="Paragraphedeliste"/>
+        <w:numPr>
+          <w:ilvl w:val="1"/>
+          <w:numId w:val="7"/>
+        </w:numPr>
+      </w:pPr>
+      <w:r>
+        <w:t>Nom de famille</w:t>
+      </w:r>
+    </w:p>
+    <w:p>
+      <w:pPr>
+        <w:pStyle w:val="Paragraphedeliste"/>
+        <w:numPr>
+          <w:ilvl w:val="0"/>
+          <w:numId w:val="7"/>
+        </w:numPr>
+      </w:pPr>
+      <w:r>
+        <w:t>Nom du cl</w:t>
+      </w:r>
+      <w:r>
+        <w:t>ub (optionnel)</w:t>
+      </w:r>
+    </w:p>
+    <w:p>
+      <w:pPr>
+        <w:pStyle w:val="Paragraphedeliste"/>
+        <w:numPr>
+          <w:ilvl w:val="0"/>
+          <w:numId w:val="7"/>
+        </w:numPr>
+      </w:pPr>
+      <w:r>
+        <w:t>Adresse mail (optionnel)</w:t>
+      </w:r>
+    </w:p>
+    <w:p>
+      <w:pPr>
         <w:pStyle w:val="Titre2"/>
       </w:pPr>
       <w:r>
-        <w:lastRenderedPageBreak/>
         <w:t>Ecran exemple</w:t>
       </w:r>
       <w:r>
@@ -634,7 +799,7 @@
     </w:p>
     <w:p>
       <w:pPr>
-        <w:pStyle w:val="Titre4"/>
+        <w:pStyle w:val="Titre3"/>
       </w:pPr>
       <w:r>
         <w:t>Horaire de stage</w:t>
@@ -652,6 +817,9 @@
         </w:rPr>
       </w:pPr>
       <w:r>
+        <w:rPr>
+          <w:lang w:val="en-US"/>
+        </w:rPr>
         <w:tab/>
       </w:r>
       <w:r>
@@ -723,13 +891,7 @@
         <w:tab/>
       </w:r>
       <w:r>
-        <w:t xml:space="preserve">9h00 - 10h45 </w:t>
-      </w:r>
-      <w:r>
-        <w:t>deuxième</w:t>
-      </w:r>
-      <w:r>
-        <w:t xml:space="preserve"> </w:t>
+        <w:t xml:space="preserve">9h00 - 10h45 deuxième </w:t>
       </w:r>
       <w:proofErr w:type="spellStart"/>
       <w:r>
@@ -790,7 +952,7 @@
         <w:lang w:eastAsia="fr-BE"/>
       </w:rPr>
       <w:drawing>
-        <wp:anchor distT="0" distB="0" distL="114300" distR="114300" simplePos="0" relativeHeight="251661312" behindDoc="1" locked="0" layoutInCell="1" allowOverlap="1" wp14:anchorId="1C7CC130" wp14:editId="790C0009">
+        <wp:anchor distT="0" distB="0" distL="114300" distR="114300" simplePos="0" relativeHeight="251661312" behindDoc="1" locked="0" layoutInCell="1" allowOverlap="1" wp14:anchorId="4563DE82" wp14:editId="235BEC9B">
           <wp:simplePos x="0" y="0"/>
           <wp:positionH relativeFrom="page">
             <wp:align>right</wp:align>
@@ -889,7 +1051,7 @@
       <w:rPr>
         <w:noProof/>
       </w:rPr>
-      <w:t>05/11/2020</w:t>
+      <w:t>09/11/2020</w:t>
     </w:r>
     <w:r>
       <w:fldChar w:fldCharType="end"/>
@@ -910,7 +1072,7 @@
       <w:rPr>
         <w:noProof/>
       </w:rPr>
-      <w:t>1</w:t>
+      <w:t>2</w:t>
     </w:r>
     <w:r>
       <w:fldChar w:fldCharType="end"/>
@@ -1050,7 +1212,7 @@
         <v:path o:extrusionok="f" gradientshapeok="t" o:connecttype="rect"/>
         <o:lock v:ext="edit" aspectratio="t"/>
       </v:shapetype>
-      <v:shape id="_x0000_i1088" type="#_x0000_t75" style="width:3in;height:3in" o:bullet="t">
+      <v:shape id="_x0000_i1101" type="#_x0000_t75" style="width:3in;height:3in" o:bullet="t">
         <v:imagedata r:id="rId1" o:title=""/>
       </v:shape>
     </w:pict>
@@ -1142,6 +1304,92 @@
     </w:lvl>
   </w:abstractNum>
   <w:abstractNum w:abstractNumId="1">
+    <w:nsid w:val="0EE92E7F"/>
+    <w:multiLevelType w:val="hybridMultilevel"/>
+    <w:tmpl w:val="0840E2A6"/>
+    <w:lvl w:ilvl="0" w:tplc="080C000F">
+      <w:start w:val="1"/>
+      <w:numFmt w:val="decimal"/>
+      <w:lvlText w:val="%1."/>
+      <w:lvlJc w:val="left"/>
+      <w:pPr>
+        <w:ind w:left="720" w:hanging="360"/>
+      </w:pPr>
+    </w:lvl>
+    <w:lvl w:ilvl="1" w:tplc="080C0019" w:tentative="1">
+      <w:start w:val="1"/>
+      <w:numFmt w:val="lowerLetter"/>
+      <w:lvlText w:val="%2."/>
+      <w:lvlJc w:val="left"/>
+      <w:pPr>
+        <w:ind w:left="1440" w:hanging="360"/>
+      </w:pPr>
+    </w:lvl>
+    <w:lvl w:ilvl="2" w:tplc="080C001B" w:tentative="1">
+      <w:start w:val="1"/>
+      <w:numFmt w:val="lowerRoman"/>
+      <w:lvlText w:val="%3."/>
+      <w:lvlJc w:val="right"/>
+      <w:pPr>
+        <w:ind w:left="2160" w:hanging="180"/>
+      </w:pPr>
+    </w:lvl>
+    <w:lvl w:ilvl="3" w:tplc="080C000F" w:tentative="1">
+      <w:start w:val="1"/>
+      <w:numFmt w:val="decimal"/>
+      <w:lvlText w:val="%4."/>
+      <w:lvlJc w:val="left"/>
+      <w:pPr>
+        <w:ind w:left="2880" w:hanging="360"/>
+      </w:pPr>
+    </w:lvl>
+    <w:lvl w:ilvl="4" w:tplc="080C0019" w:tentative="1">
+      <w:start w:val="1"/>
+      <w:numFmt w:val="lowerLetter"/>
+      <w:lvlText w:val="%5."/>
+      <w:lvlJc w:val="left"/>
+      <w:pPr>
+        <w:ind w:left="3600" w:hanging="360"/>
+      </w:pPr>
+    </w:lvl>
+    <w:lvl w:ilvl="5" w:tplc="080C001B" w:tentative="1">
+      <w:start w:val="1"/>
+      <w:numFmt w:val="lowerRoman"/>
+      <w:lvlText w:val="%6."/>
+      <w:lvlJc w:val="right"/>
+      <w:pPr>
+        <w:ind w:left="4320" w:hanging="180"/>
+      </w:pPr>
+    </w:lvl>
+    <w:lvl w:ilvl="6" w:tplc="080C000F" w:tentative="1">
+      <w:start w:val="1"/>
+      <w:numFmt w:val="decimal"/>
+      <w:lvlText w:val="%7."/>
+      <w:lvlJc w:val="left"/>
+      <w:pPr>
+        <w:ind w:left="5040" w:hanging="360"/>
+      </w:pPr>
+    </w:lvl>
+    <w:lvl w:ilvl="7" w:tplc="080C0019" w:tentative="1">
+      <w:start w:val="1"/>
+      <w:numFmt w:val="lowerLetter"/>
+      <w:lvlText w:val="%8."/>
+      <w:lvlJc w:val="left"/>
+      <w:pPr>
+        <w:ind w:left="5760" w:hanging="360"/>
+      </w:pPr>
+    </w:lvl>
+    <w:lvl w:ilvl="8" w:tplc="080C001B" w:tentative="1">
+      <w:start w:val="1"/>
+      <w:numFmt w:val="lowerRoman"/>
+      <w:lvlText w:val="%9."/>
+      <w:lvlJc w:val="right"/>
+      <w:pPr>
+        <w:ind w:left="6480" w:hanging="180"/>
+      </w:pPr>
+    </w:lvl>
+  </w:abstractNum>
+  <w:abstractNum w:abstractNumId="2">
     <w:nsid w:val="11D1242A"/>
     <w:multiLevelType w:val="hybridMultilevel"/>
     <w:tmpl w:val="D666B22A"/>
@@ -1231,7 +1479,7 @@
       </w:pPr>
     </w:lvl>
   </w:abstractNum>
-  <w:abstractNum w:abstractNumId="2">
+  <w:abstractNum w:abstractNumId="3">
     <w:nsid w:val="1CFA5C3C"/>
     <w:multiLevelType w:val="hybridMultilevel"/>
     <w:tmpl w:val="849E45AA"/>
@@ -1247,7 +1495,7 @@
         <w:rFonts w:ascii="Symbol" w:hAnsi="Symbol" w:hint="default"/>
       </w:rPr>
     </w:lvl>
-    <w:lvl w:ilvl="1" w:tplc="080C0003" w:tentative="1">
+    <w:lvl w:ilvl="1" w:tplc="080C0003">
       <w:start w:val="1"/>
       <w:numFmt w:val="bullet"/>
       <w:lvlText w:val="o"/>
@@ -1344,7 +1592,7 @@
       </w:rPr>
     </w:lvl>
   </w:abstractNum>
-  <w:abstractNum w:abstractNumId="3">
+  <w:abstractNum w:abstractNumId="4">
     <w:nsid w:val="23470397"/>
     <w:multiLevelType w:val="hybridMultilevel"/>
     <w:tmpl w:val="EC54E67E"/>
@@ -1458,7 +1706,7 @@
       </w:rPr>
     </w:lvl>
   </w:abstractNum>
-  <w:abstractNum w:abstractNumId="4">
+  <w:abstractNum w:abstractNumId="5">
     <w:nsid w:val="2863092A"/>
     <w:multiLevelType w:val="hybridMultilevel"/>
     <w:tmpl w:val="7148769C"/>
@@ -1571,7 +1819,7 @@
       </w:rPr>
     </w:lvl>
   </w:abstractNum>
-  <w:abstractNum w:abstractNumId="5">
+  <w:abstractNum w:abstractNumId="6">
     <w:nsid w:val="356E0CAE"/>
     <w:multiLevelType w:val="hybridMultilevel"/>
     <w:tmpl w:val="54F84952"/>
@@ -1684,7 +1932,7 @@
       </w:rPr>
     </w:lvl>
   </w:abstractNum>
-  <w:abstractNum w:abstractNumId="6">
+  <w:abstractNum w:abstractNumId="7">
     <w:nsid w:val="7E985089"/>
     <w:multiLevelType w:val="hybridMultilevel"/>
     <w:tmpl w:val="F3686E0C"/>
@@ -1799,25 +2047,28 @@
     </w:lvl>
   </w:abstractNum>
   <w:num w:numId="1">
+    <w:abstractNumId w:val="5"/>
+  </w:num>
+  <w:num w:numId="2">
     <w:abstractNumId w:val="4"/>
   </w:num>
-  <w:num w:numId="2">
-    <w:abstractNumId w:val="3"/>
-  </w:num>
   <w:num w:numId="3">
-    <w:abstractNumId w:val="1"/>
+    <w:abstractNumId w:val="2"/>
   </w:num>
   <w:num w:numId="4">
-    <w:abstractNumId w:val="6"/>
+    <w:abstractNumId w:val="7"/>
   </w:num>
   <w:num w:numId="5">
     <w:abstractNumId w:val="0"/>
   </w:num>
   <w:num w:numId="6">
-    <w:abstractNumId w:val="5"/>
+    <w:abstractNumId w:val="6"/>
   </w:num>
   <w:num w:numId="7">
-    <w:abstractNumId w:val="2"/>
+    <w:abstractNumId w:val="3"/>
+  </w:num>
+  <w:num w:numId="8">
+    <w:abstractNumId w:val="1"/>
   </w:num>
 </w:numbering>
 </file>
@@ -1979,7 +2230,7 @@
   <w:style w:type="paragraph" w:default="1" w:styleId="Normal">
     <w:name w:val="Normal"/>
     <w:qFormat/>
-    <w:rsid w:val="00991714"/>
+    <w:rsid w:val="00B40FF2"/>
     <w:pPr>
       <w:spacing w:before="60" w:after="60" w:line="240" w:lineRule="auto"/>
     </w:pPr>
@@ -1991,7 +2242,7 @@
     <w:link w:val="Titre1Car"/>
     <w:uiPriority w:val="9"/>
     <w:qFormat/>
-    <w:rsid w:val="00991714"/>
+    <w:rsid w:val="00B40FF2"/>
     <w:pPr>
       <w:keepNext/>
       <w:keepLines/>
@@ -2012,7 +2263,7 @@
     <w:uiPriority w:val="9"/>
     <w:unhideWhenUsed/>
     <w:qFormat/>
-    <w:rsid w:val="00991714"/>
+    <w:rsid w:val="00B40FF2"/>
     <w:pPr>
       <w:keepNext/>
       <w:keepLines/>
@@ -2035,7 +2286,7 @@
     <w:uiPriority w:val="9"/>
     <w:unhideWhenUsed/>
     <w:qFormat/>
-    <w:rsid w:val="00991714"/>
+    <w:rsid w:val="00B40FF2"/>
     <w:pPr>
       <w:keepNext/>
       <w:keepLines/>
@@ -2057,7 +2308,7 @@
     <w:uiPriority w:val="9"/>
     <w:unhideWhenUsed/>
     <w:qFormat/>
-    <w:rsid w:val="00991714"/>
+    <w:rsid w:val="00B40FF2"/>
     <w:pPr>
       <w:keepNext/>
       <w:keepLines/>
@@ -2076,7 +2327,7 @@
     <w:uiPriority w:val="1"/>
     <w:semiHidden/>
     <w:unhideWhenUsed/>
-    <w:rsid w:val="00991714"/>
+    <w:rsid w:val="00B40FF2"/>
   </w:style>
   <w:style w:type="table" w:default="1" w:styleId="TableauNormal">
     <w:name w:val="Normal Table"/>
@@ -2098,14 +2349,14 @@
     <w:uiPriority w:val="99"/>
     <w:semiHidden/>
     <w:unhideWhenUsed/>
-    <w:rsid w:val="00991714"/>
+    <w:rsid w:val="00B40FF2"/>
   </w:style>
   <w:style w:type="character" w:customStyle="1" w:styleId="Titre1Car">
     <w:name w:val="Titre 1 Car"/>
     <w:basedOn w:val="Policepardfaut"/>
     <w:link w:val="Titre1"/>
     <w:uiPriority w:val="9"/>
-    <w:rsid w:val="00991714"/>
+    <w:rsid w:val="00B40FF2"/>
     <w:rPr>
       <w:rFonts w:asciiTheme="majorHAnsi" w:eastAsiaTheme="majorEastAsia" w:hAnsiTheme="majorHAnsi" w:cstheme="majorBidi"/>
       <w:b/>
@@ -2118,7 +2369,7 @@
     <w:basedOn w:val="Policepardfaut"/>
     <w:link w:val="Titre2"/>
     <w:uiPriority w:val="9"/>
-    <w:rsid w:val="00991714"/>
+    <w:rsid w:val="00B40FF2"/>
     <w:rPr>
       <w:rFonts w:asciiTheme="majorHAnsi" w:eastAsiaTheme="majorEastAsia" w:hAnsiTheme="majorHAnsi" w:cstheme="majorBidi"/>
       <w:b/>
@@ -2132,7 +2383,7 @@
     <w:basedOn w:val="Normal"/>
     <w:link w:val="ParagraphedelisteCar"/>
     <w:uiPriority w:val="34"/>
-    <w:rsid w:val="00991714"/>
+    <w:rsid w:val="00B40FF2"/>
     <w:pPr>
       <w:ind w:left="720"/>
       <w:contextualSpacing/>
@@ -2143,7 +2394,7 @@
     <w:basedOn w:val="Policepardfaut"/>
     <w:link w:val="Titre3"/>
     <w:uiPriority w:val="9"/>
-    <w:rsid w:val="00991714"/>
+    <w:rsid w:val="00B40FF2"/>
     <w:rPr>
       <w:rFonts w:asciiTheme="majorHAnsi" w:eastAsiaTheme="majorEastAsia" w:hAnsiTheme="majorHAnsi" w:cstheme="majorBidi"/>
       <w:color w:val="002E53" w:themeColor="accent1" w:themeShade="7F"/>
@@ -2156,7 +2407,7 @@
     <w:basedOn w:val="Policepardfaut"/>
     <w:link w:val="Titre4"/>
     <w:uiPriority w:val="9"/>
-    <w:rsid w:val="00991714"/>
+    <w:rsid w:val="00B40FF2"/>
     <w:rPr>
       <w:rFonts w:asciiTheme="majorHAnsi" w:eastAsiaTheme="majorEastAsia" w:hAnsiTheme="majorHAnsi" w:cstheme="majorBidi"/>
       <w:i/>
@@ -2168,7 +2419,7 @@
     <w:name w:val="No Spacing"/>
     <w:uiPriority w:val="1"/>
     <w:qFormat/>
-    <w:rsid w:val="00991714"/>
+    <w:rsid w:val="00B40FF2"/>
     <w:pPr>
       <w:spacing w:after="0" w:line="240" w:lineRule="auto"/>
     </w:pPr>
@@ -2179,7 +2430,7 @@
     <w:link w:val="En-tteCar"/>
     <w:uiPriority w:val="99"/>
     <w:unhideWhenUsed/>
-    <w:rsid w:val="00991714"/>
+    <w:rsid w:val="00B40FF2"/>
     <w:pPr>
       <w:tabs>
         <w:tab w:val="center" w:pos="4536"/>
@@ -2194,7 +2445,7 @@
     <w:basedOn w:val="Policepardfaut"/>
     <w:link w:val="En-tte"/>
     <w:uiPriority w:val="99"/>
-    <w:rsid w:val="00991714"/>
+    <w:rsid w:val="00B40FF2"/>
   </w:style>
   <w:style w:type="paragraph" w:styleId="Pieddepage">
     <w:name w:val="footer"/>
@@ -2202,7 +2453,7 @@
     <w:link w:val="PieddepageCar"/>
     <w:uiPriority w:val="99"/>
     <w:unhideWhenUsed/>
-    <w:rsid w:val="00991714"/>
+    <w:rsid w:val="00B40FF2"/>
     <w:pPr>
       <w:tabs>
         <w:tab w:val="right" w:pos="10204"/>
@@ -2221,7 +2472,7 @@
     <w:basedOn w:val="Policepardfaut"/>
     <w:link w:val="Pieddepage"/>
     <w:uiPriority w:val="99"/>
-    <w:rsid w:val="00991714"/>
+    <w:rsid w:val="00B40FF2"/>
     <w:rPr>
       <w:color w:val="A6A6A6" w:themeColor="background1" w:themeShade="A6"/>
       <w:sz w:val="18"/>
@@ -2233,7 +2484,7 @@
     <w:basedOn w:val="Paragraphedeliste"/>
     <w:link w:val="PucesCar"/>
     <w:qFormat/>
-    <w:rsid w:val="00991714"/>
+    <w:rsid w:val="00B40FF2"/>
     <w:pPr>
       <w:numPr>
         <w:numId w:val="2"/>
@@ -2245,19 +2496,19 @@
     <w:basedOn w:val="Policepardfaut"/>
     <w:link w:val="Paragraphedeliste"/>
     <w:uiPriority w:val="34"/>
-    <w:rsid w:val="00991714"/>
+    <w:rsid w:val="00B40FF2"/>
   </w:style>
   <w:style w:type="character" w:customStyle="1" w:styleId="PucesCar">
     <w:name w:val="Puces Car"/>
     <w:basedOn w:val="ParagraphedelisteCar"/>
     <w:link w:val="Puces"/>
-    <w:rsid w:val="00991714"/>
+    <w:rsid w:val="00B40FF2"/>
   </w:style>
   <w:style w:type="table" w:styleId="Grilledutableau">
     <w:name w:val="Table Grid"/>
     <w:basedOn w:val="TableauNormal"/>
     <w:uiPriority w:val="39"/>
-    <w:rsid w:val="00991714"/>
+    <w:rsid w:val="00B40FF2"/>
     <w:pPr>
       <w:spacing w:after="0" w:line="240" w:lineRule="auto"/>
     </w:pPr>
@@ -2277,7 +2528,7 @@
     <w:basedOn w:val="Policepardfaut"/>
     <w:uiPriority w:val="99"/>
     <w:semiHidden/>
-    <w:rsid w:val="00991714"/>
+    <w:rsid w:val="00B40FF2"/>
     <w:rPr>
       <w:color w:val="808080"/>
     </w:rPr>
@@ -2287,7 +2538,7 @@
     <w:basedOn w:val="Paragraphedeliste"/>
     <w:link w:val="ListenumCar"/>
     <w:qFormat/>
-    <w:rsid w:val="00991714"/>
+    <w:rsid w:val="00B40FF2"/>
     <w:pPr>
       <w:numPr>
         <w:numId w:val="3"/>
@@ -2301,7 +2552,7 @@
     <w:basedOn w:val="Paragraphedeliste"/>
     <w:link w:val="ListepointsCar"/>
     <w:qFormat/>
-    <w:rsid w:val="00991714"/>
+    <w:rsid w:val="00B40FF2"/>
     <w:pPr>
       <w:numPr>
         <w:numId w:val="4"/>
@@ -2314,20 +2565,20 @@
     <w:name w:val="Liste num Car"/>
     <w:basedOn w:val="ParagraphedelisteCar"/>
     <w:link w:val="Listenum"/>
-    <w:rsid w:val="00991714"/>
+    <w:rsid w:val="00B40FF2"/>
   </w:style>
   <w:style w:type="character" w:customStyle="1" w:styleId="ListepointsCar">
     <w:name w:val="Liste points Car"/>
     <w:basedOn w:val="ParagraphedelisteCar"/>
     <w:link w:val="Listepoints"/>
-    <w:rsid w:val="00991714"/>
+    <w:rsid w:val="00B40FF2"/>
   </w:style>
   <w:style w:type="character" w:styleId="Lienhypertexte">
     <w:name w:val="Hyperlink"/>
     <w:basedOn w:val="Policepardfaut"/>
     <w:uiPriority w:val="99"/>
     <w:unhideWhenUsed/>
-    <w:rsid w:val="00991714"/>
+    <w:rsid w:val="00B40FF2"/>
     <w:rPr>
       <w:color w:val="337EB9" w:themeColor="hyperlink"/>
       <w:u w:val="single"/>
@@ -2338,7 +2589,7 @@
     <w:basedOn w:val="Normal"/>
     <w:link w:val="CoursSujetCar"/>
     <w:qFormat/>
-    <w:rsid w:val="00991714"/>
+    <w:rsid w:val="00B40FF2"/>
     <w:rPr>
       <w:b/>
       <w:bCs/>
@@ -2349,7 +2600,7 @@
     <w:name w:val="Cours Sujet Car"/>
     <w:basedOn w:val="Policepardfaut"/>
     <w:link w:val="CoursSujet"/>
-    <w:rsid w:val="00991714"/>
+    <w:rsid w:val="00B40FF2"/>
     <w:rPr>
       <w:b/>
       <w:bCs/>
@@ -2361,7 +2612,7 @@
     <w:basedOn w:val="Normal"/>
     <w:link w:val="BulleCar"/>
     <w:qFormat/>
-    <w:rsid w:val="00991714"/>
+    <w:rsid w:val="00B40FF2"/>
     <w:pPr>
       <w:spacing w:before="0" w:after="0"/>
       <w:jc w:val="center"/>
@@ -2375,7 +2626,7 @@
     <w:name w:val="Bulle Car"/>
     <w:basedOn w:val="Policepardfaut"/>
     <w:link w:val="Bulle"/>
-    <w:rsid w:val="00991714"/>
+    <w:rsid w:val="00B40FF2"/>
     <w:rPr>
       <w:sz w:val="18"/>
       <w:szCs w:val="18"/>
@@ -2580,7 +2831,7 @@
   <w:style w:type="paragraph" w:default="1" w:styleId="Normal">
     <w:name w:val="Normal"/>
     <w:qFormat/>
-    <w:rsid w:val="00991714"/>
+    <w:rsid w:val="00B40FF2"/>
     <w:pPr>
       <w:spacing w:before="60" w:after="60" w:line="240" w:lineRule="auto"/>
     </w:pPr>
@@ -2592,7 +2843,7 @@
     <w:link w:val="Titre1Car"/>
     <w:uiPriority w:val="9"/>
     <w:qFormat/>
-    <w:rsid w:val="00991714"/>
+    <w:rsid w:val="00B40FF2"/>
     <w:pPr>
       <w:keepNext/>
       <w:keepLines/>
@@ -2613,7 +2864,7 @@
     <w:uiPriority w:val="9"/>
     <w:unhideWhenUsed/>
     <w:qFormat/>
-    <w:rsid w:val="00991714"/>
+    <w:rsid w:val="00B40FF2"/>
     <w:pPr>
       <w:keepNext/>
       <w:keepLines/>
@@ -2636,7 +2887,7 @@
     <w:uiPriority w:val="9"/>
     <w:unhideWhenUsed/>
     <w:qFormat/>
-    <w:rsid w:val="00991714"/>
+    <w:rsid w:val="00B40FF2"/>
     <w:pPr>
       <w:keepNext/>
       <w:keepLines/>
@@ -2658,7 +2909,7 @@
     <w:uiPriority w:val="9"/>
     <w:unhideWhenUsed/>
     <w:qFormat/>
-    <w:rsid w:val="00991714"/>
+    <w:rsid w:val="00B40FF2"/>
     <w:pPr>
       <w:keepNext/>
       <w:keepLines/>
@@ -2677,7 +2928,7 @@
     <w:uiPriority w:val="1"/>
     <w:semiHidden/>
     <w:unhideWhenUsed/>
-    <w:rsid w:val="00991714"/>
+    <w:rsid w:val="00B40FF2"/>
   </w:style>
   <w:style w:type="table" w:default="1" w:styleId="TableauNormal">
     <w:name w:val="Normal Table"/>
@@ -2699,14 +2950,14 @@
     <w:uiPriority w:val="99"/>
     <w:semiHidden/>
     <w:unhideWhenUsed/>
-    <w:rsid w:val="00991714"/>
+    <w:rsid w:val="00B40FF2"/>
   </w:style>
   <w:style w:type="character" w:customStyle="1" w:styleId="Titre1Car">
     <w:name w:val="Titre 1 Car"/>
     <w:basedOn w:val="Policepardfaut"/>
     <w:link w:val="Titre1"/>
     <w:uiPriority w:val="9"/>
-    <w:rsid w:val="00991714"/>
+    <w:rsid w:val="00B40FF2"/>
     <w:rPr>
       <w:rFonts w:asciiTheme="majorHAnsi" w:eastAsiaTheme="majorEastAsia" w:hAnsiTheme="majorHAnsi" w:cstheme="majorBidi"/>
       <w:b/>
@@ -2719,7 +2970,7 @@
     <w:basedOn w:val="Policepardfaut"/>
     <w:link w:val="Titre2"/>
     <w:uiPriority w:val="9"/>
-    <w:rsid w:val="00991714"/>
+    <w:rsid w:val="00B40FF2"/>
     <w:rPr>
       <w:rFonts w:asciiTheme="majorHAnsi" w:eastAsiaTheme="majorEastAsia" w:hAnsiTheme="majorHAnsi" w:cstheme="majorBidi"/>
       <w:b/>
@@ -2733,7 +2984,7 @@
     <w:basedOn w:val="Normal"/>
     <w:link w:val="ParagraphedelisteCar"/>
     <w:uiPriority w:val="34"/>
-    <w:rsid w:val="00991714"/>
+    <w:rsid w:val="00B40FF2"/>
     <w:pPr>
       <w:ind w:left="720"/>
       <w:contextualSpacing/>
@@ -2744,7 +2995,7 @@
     <w:basedOn w:val="Policepardfaut"/>
     <w:link w:val="Titre3"/>
     <w:uiPriority w:val="9"/>
-    <w:rsid w:val="00991714"/>
+    <w:rsid w:val="00B40FF2"/>
     <w:rPr>
       <w:rFonts w:asciiTheme="majorHAnsi" w:eastAsiaTheme="majorEastAsia" w:hAnsiTheme="majorHAnsi" w:cstheme="majorBidi"/>
       <w:color w:val="002E53" w:themeColor="accent1" w:themeShade="7F"/>
@@ -2757,7 +3008,7 @@
     <w:basedOn w:val="Policepardfaut"/>
     <w:link w:val="Titre4"/>
     <w:uiPriority w:val="9"/>
-    <w:rsid w:val="00991714"/>
+    <w:rsid w:val="00B40FF2"/>
     <w:rPr>
       <w:rFonts w:asciiTheme="majorHAnsi" w:eastAsiaTheme="majorEastAsia" w:hAnsiTheme="majorHAnsi" w:cstheme="majorBidi"/>
       <w:i/>
@@ -2769,7 +3020,7 @@
     <w:name w:val="No Spacing"/>
     <w:uiPriority w:val="1"/>
     <w:qFormat/>
-    <w:rsid w:val="00991714"/>
+    <w:rsid w:val="00B40FF2"/>
     <w:pPr>
       <w:spacing w:after="0" w:line="240" w:lineRule="auto"/>
     </w:pPr>
@@ -2780,7 +3031,7 @@
     <w:link w:val="En-tteCar"/>
     <w:uiPriority w:val="99"/>
     <w:unhideWhenUsed/>
-    <w:rsid w:val="00991714"/>
+    <w:rsid w:val="00B40FF2"/>
     <w:pPr>
       <w:tabs>
         <w:tab w:val="center" w:pos="4536"/>
@@ -2795,7 +3046,7 @@
     <w:basedOn w:val="Policepardfaut"/>
     <w:link w:val="En-tte"/>
     <w:uiPriority w:val="99"/>
-    <w:rsid w:val="00991714"/>
+    <w:rsid w:val="00B40FF2"/>
   </w:style>
   <w:style w:type="paragraph" w:styleId="Pieddepage">
     <w:name w:val="footer"/>
@@ -2803,7 +3054,7 @@
     <w:link w:val="PieddepageCar"/>
     <w:uiPriority w:val="99"/>
     <w:unhideWhenUsed/>
-    <w:rsid w:val="00991714"/>
+    <w:rsid w:val="00B40FF2"/>
     <w:pPr>
       <w:tabs>
         <w:tab w:val="right" w:pos="10204"/>
@@ -2822,7 +3073,7 @@
     <w:basedOn w:val="Policepardfaut"/>
     <w:link w:val="Pieddepage"/>
     <w:uiPriority w:val="99"/>
-    <w:rsid w:val="00991714"/>
+    <w:rsid w:val="00B40FF2"/>
     <w:rPr>
       <w:color w:val="A6A6A6" w:themeColor="background1" w:themeShade="A6"/>
       <w:sz w:val="18"/>
@@ -2834,7 +3085,7 @@
     <w:basedOn w:val="Paragraphedeliste"/>
     <w:link w:val="PucesCar"/>
     <w:qFormat/>
-    <w:rsid w:val="00991714"/>
+    <w:rsid w:val="00B40FF2"/>
     <w:pPr>
       <w:numPr>
         <w:numId w:val="2"/>
@@ -2846,19 +3097,19 @@
     <w:basedOn w:val="Policepardfaut"/>
     <w:link w:val="Paragraphedeliste"/>
     <w:uiPriority w:val="34"/>
-    <w:rsid w:val="00991714"/>
+    <w:rsid w:val="00B40FF2"/>
   </w:style>
   <w:style w:type="character" w:customStyle="1" w:styleId="PucesCar">
     <w:name w:val="Puces Car"/>
     <w:basedOn w:val="ParagraphedelisteCar"/>
     <w:link w:val="Puces"/>
-    <w:rsid w:val="00991714"/>
+    <w:rsid w:val="00B40FF2"/>
   </w:style>
   <w:style w:type="table" w:styleId="Grilledutableau">
     <w:name w:val="Table Grid"/>
     <w:basedOn w:val="TableauNormal"/>
     <w:uiPriority w:val="39"/>
-    <w:rsid w:val="00991714"/>
+    <w:rsid w:val="00B40FF2"/>
     <w:pPr>
       <w:spacing w:after="0" w:line="240" w:lineRule="auto"/>
     </w:pPr>
@@ -2878,7 +3129,7 @@
     <w:basedOn w:val="Policepardfaut"/>
     <w:uiPriority w:val="99"/>
     <w:semiHidden/>
-    <w:rsid w:val="00991714"/>
+    <w:rsid w:val="00B40FF2"/>
     <w:rPr>
       <w:color w:val="808080"/>
     </w:rPr>
@@ -2888,7 +3139,7 @@
     <w:basedOn w:val="Paragraphedeliste"/>
     <w:link w:val="ListenumCar"/>
     <w:qFormat/>
-    <w:rsid w:val="00991714"/>
+    <w:rsid w:val="00B40FF2"/>
     <w:pPr>
       <w:numPr>
         <w:numId w:val="3"/>
@@ -2902,7 +3153,7 @@
     <w:basedOn w:val="Paragraphedeliste"/>
     <w:link w:val="ListepointsCar"/>
     <w:qFormat/>
-    <w:rsid w:val="00991714"/>
+    <w:rsid w:val="00B40FF2"/>
     <w:pPr>
       <w:numPr>
         <w:numId w:val="4"/>
@@ -2915,20 +3166,20 @@
     <w:name w:val="Liste num Car"/>
     <w:basedOn w:val="ParagraphedelisteCar"/>
     <w:link w:val="Listenum"/>
-    <w:rsid w:val="00991714"/>
+    <w:rsid w:val="00B40FF2"/>
   </w:style>
   <w:style w:type="character" w:customStyle="1" w:styleId="ListepointsCar">
     <w:name w:val="Liste points Car"/>
     <w:basedOn w:val="ParagraphedelisteCar"/>
     <w:link w:val="Listepoints"/>
-    <w:rsid w:val="00991714"/>
+    <w:rsid w:val="00B40FF2"/>
   </w:style>
   <w:style w:type="character" w:styleId="Lienhypertexte">
     <w:name w:val="Hyperlink"/>
     <w:basedOn w:val="Policepardfaut"/>
     <w:uiPriority w:val="99"/>
     <w:unhideWhenUsed/>
-    <w:rsid w:val="00991714"/>
+    <w:rsid w:val="00B40FF2"/>
     <w:rPr>
       <w:color w:val="337EB9" w:themeColor="hyperlink"/>
       <w:u w:val="single"/>
@@ -2939,7 +3190,7 @@
     <w:basedOn w:val="Normal"/>
     <w:link w:val="CoursSujetCar"/>
     <w:qFormat/>
-    <w:rsid w:val="00991714"/>
+    <w:rsid w:val="00B40FF2"/>
     <w:rPr>
       <w:b/>
       <w:bCs/>
@@ -2950,7 +3201,7 @@
     <w:name w:val="Cours Sujet Car"/>
     <w:basedOn w:val="Policepardfaut"/>
     <w:link w:val="CoursSujet"/>
-    <w:rsid w:val="00991714"/>
+    <w:rsid w:val="00B40FF2"/>
     <w:rPr>
       <w:b/>
       <w:bCs/>
@@ -2962,7 +3213,7 @@
     <w:basedOn w:val="Normal"/>
     <w:link w:val="BulleCar"/>
     <w:qFormat/>
-    <w:rsid w:val="00991714"/>
+    <w:rsid w:val="00B40FF2"/>
     <w:pPr>
       <w:spacing w:before="0" w:after="0"/>
       <w:jc w:val="center"/>
@@ -2976,7 +3227,7 @@
     <w:name w:val="Bulle Car"/>
     <w:basedOn w:val="Policepardfaut"/>
     <w:link w:val="Bulle"/>
-    <w:rsid w:val="00991714"/>
+    <w:rsid w:val="00B40FF2"/>
     <w:rPr>
       <w:sz w:val="18"/>
       <w:szCs w:val="18"/>
@@ -3132,6 +3383,8 @@
     <w:rsid w:val="000C622E"/>
     <w:rsid w:val="00762C78"/>
     <w:rsid w:val="007A1FE3"/>
+    <w:rsid w:val="00E6284D"/>
+    <w:rsid w:val="00FC4DA4"/>
   </w:rsids>
   <m:mathPr>
     <m:mathFont m:val="Cambria Math"/>

</xml_diff>

<commit_message>
correction du tirtre de la user story
</commit_message>
<xml_diff>
--- a/Description du labo.docx
+++ b/Description du labo.docx
@@ -483,8 +483,10 @@
         <w:pStyle w:val="Titre3"/>
       </w:pPr>
       <w:r>
-        <w:t>Afficher horaire du stage</w:t>
-      </w:r>
+        <w:t>Ajouter un Participant</w:t>
+      </w:r>
+      <w:bookmarkStart w:id="0" w:name="_GoBack"/>
+      <w:bookmarkEnd w:id="0"/>
     </w:p>
     <w:p>
       <w:pPr>
@@ -565,8 +567,6 @@
       <w:r>
         <w:t>coordonnées</w:t>
       </w:r>
-      <w:bookmarkStart w:id="0" w:name="_GoBack"/>
-      <w:bookmarkEnd w:id="0"/>
     </w:p>
     <w:p>
       <w:pPr>
@@ -1014,27 +1014,14 @@
         </wp:anchor>
       </w:drawing>
     </w:r>
-    <w:r>
-      <w:fldChar w:fldCharType="begin"/>
-    </w:r>
-    <w:r>
-      <w:instrText xml:space="preserve"> FILENAME \* MERGEFORMAT </w:instrText>
-    </w:r>
-    <w:r>
-      <w:fldChar w:fldCharType="separate"/>
-    </w:r>
-    <w:r>
-      <w:rPr>
-        <w:noProof/>
-      </w:rPr>
-      <w:t>Description du labo.docx</w:t>
-    </w:r>
-    <w:r>
-      <w:rPr>
-        <w:noProof/>
-      </w:rPr>
-      <w:fldChar w:fldCharType="end"/>
-    </w:r>
+    <w:fldSimple w:instr=" FILENAME \* MERGEFORMAT ">
+      <w:r>
+        <w:rPr>
+          <w:noProof/>
+        </w:rPr>
+        <w:t>Description du labo.docx</w:t>
+      </w:r>
+    </w:fldSimple>
     <w:r>
       <w:t xml:space="preserve"> - </w:t>
     </w:r>
@@ -1072,7 +1059,7 @@
       <w:rPr>
         <w:noProof/>
       </w:rPr>
-      <w:t>2</w:t>
+      <w:t>1</w:t>
     </w:r>
     <w:r>
       <w:fldChar w:fldCharType="end"/>
@@ -1080,14 +1067,27 @@
     <w:r>
       <w:t>/</w:t>
     </w:r>
-    <w:fldSimple w:instr="NUMPAGES  \* Arabic  \* MERGEFORMAT">
-      <w:r>
-        <w:rPr>
-          <w:noProof/>
-        </w:rPr>
-        <w:t>2</w:t>
-      </w:r>
-    </w:fldSimple>
+    <w:r>
+      <w:fldChar w:fldCharType="begin"/>
+    </w:r>
+    <w:r>
+      <w:instrText>NUMPAGES  \* Arabic  \* MERGEFORMAT</w:instrText>
+    </w:r>
+    <w:r>
+      <w:fldChar w:fldCharType="separate"/>
+    </w:r>
+    <w:r>
+      <w:rPr>
+        <w:noProof/>
+      </w:rPr>
+      <w:t>2</w:t>
+    </w:r>
+    <w:r>
+      <w:rPr>
+        <w:noProof/>
+      </w:rPr>
+      <w:fldChar w:fldCharType="end"/>
+    </w:r>
   </w:p>
 </w:ftr>
 </file>
@@ -1212,7 +1212,7 @@
         <v:path o:extrusionok="f" gradientshapeok="t" o:connecttype="rect"/>
         <o:lock v:ext="edit" aspectratio="t"/>
       </v:shapetype>
-      <v:shape id="_x0000_i1101" type="#_x0000_t75" style="width:3in;height:3in" o:bullet="t">
+      <v:shape id="_x0000_i1104" type="#_x0000_t75" style="width:3in;height:3in" o:bullet="t">
         <v:imagedata r:id="rId1" o:title=""/>
       </v:shape>
     </w:pict>
@@ -2230,7 +2230,7 @@
   <w:style w:type="paragraph" w:default="1" w:styleId="Normal">
     <w:name w:val="Normal"/>
     <w:qFormat/>
-    <w:rsid w:val="00B40FF2"/>
+    <w:rsid w:val="00275F8B"/>
     <w:pPr>
       <w:spacing w:before="60" w:after="60" w:line="240" w:lineRule="auto"/>
     </w:pPr>
@@ -2242,7 +2242,7 @@
     <w:link w:val="Titre1Car"/>
     <w:uiPriority w:val="9"/>
     <w:qFormat/>
-    <w:rsid w:val="00B40FF2"/>
+    <w:rsid w:val="00275F8B"/>
     <w:pPr>
       <w:keepNext/>
       <w:keepLines/>
@@ -2263,7 +2263,7 @@
     <w:uiPriority w:val="9"/>
     <w:unhideWhenUsed/>
     <w:qFormat/>
-    <w:rsid w:val="00B40FF2"/>
+    <w:rsid w:val="00275F8B"/>
     <w:pPr>
       <w:keepNext/>
       <w:keepLines/>
@@ -2286,7 +2286,7 @@
     <w:uiPriority w:val="9"/>
     <w:unhideWhenUsed/>
     <w:qFormat/>
-    <w:rsid w:val="00B40FF2"/>
+    <w:rsid w:val="00275F8B"/>
     <w:pPr>
       <w:keepNext/>
       <w:keepLines/>
@@ -2308,7 +2308,7 @@
     <w:uiPriority w:val="9"/>
     <w:unhideWhenUsed/>
     <w:qFormat/>
-    <w:rsid w:val="00B40FF2"/>
+    <w:rsid w:val="00275F8B"/>
     <w:pPr>
       <w:keepNext/>
       <w:keepLines/>
@@ -2327,7 +2327,7 @@
     <w:uiPriority w:val="1"/>
     <w:semiHidden/>
     <w:unhideWhenUsed/>
-    <w:rsid w:val="00B40FF2"/>
+    <w:rsid w:val="00275F8B"/>
   </w:style>
   <w:style w:type="table" w:default="1" w:styleId="TableauNormal">
     <w:name w:val="Normal Table"/>
@@ -2349,14 +2349,14 @@
     <w:uiPriority w:val="99"/>
     <w:semiHidden/>
     <w:unhideWhenUsed/>
-    <w:rsid w:val="00B40FF2"/>
+    <w:rsid w:val="00275F8B"/>
   </w:style>
   <w:style w:type="character" w:customStyle="1" w:styleId="Titre1Car">
     <w:name w:val="Titre 1 Car"/>
     <w:basedOn w:val="Policepardfaut"/>
     <w:link w:val="Titre1"/>
     <w:uiPriority w:val="9"/>
-    <w:rsid w:val="00B40FF2"/>
+    <w:rsid w:val="00275F8B"/>
     <w:rPr>
       <w:rFonts w:asciiTheme="majorHAnsi" w:eastAsiaTheme="majorEastAsia" w:hAnsiTheme="majorHAnsi" w:cstheme="majorBidi"/>
       <w:b/>
@@ -2369,7 +2369,7 @@
     <w:basedOn w:val="Policepardfaut"/>
     <w:link w:val="Titre2"/>
     <w:uiPriority w:val="9"/>
-    <w:rsid w:val="00B40FF2"/>
+    <w:rsid w:val="00275F8B"/>
     <w:rPr>
       <w:rFonts w:asciiTheme="majorHAnsi" w:eastAsiaTheme="majorEastAsia" w:hAnsiTheme="majorHAnsi" w:cstheme="majorBidi"/>
       <w:b/>
@@ -2383,7 +2383,7 @@
     <w:basedOn w:val="Normal"/>
     <w:link w:val="ParagraphedelisteCar"/>
     <w:uiPriority w:val="34"/>
-    <w:rsid w:val="00B40FF2"/>
+    <w:rsid w:val="00275F8B"/>
     <w:pPr>
       <w:ind w:left="720"/>
       <w:contextualSpacing/>
@@ -2394,7 +2394,7 @@
     <w:basedOn w:val="Policepardfaut"/>
     <w:link w:val="Titre3"/>
     <w:uiPriority w:val="9"/>
-    <w:rsid w:val="00B40FF2"/>
+    <w:rsid w:val="00275F8B"/>
     <w:rPr>
       <w:rFonts w:asciiTheme="majorHAnsi" w:eastAsiaTheme="majorEastAsia" w:hAnsiTheme="majorHAnsi" w:cstheme="majorBidi"/>
       <w:color w:val="002E53" w:themeColor="accent1" w:themeShade="7F"/>
@@ -2407,7 +2407,7 @@
     <w:basedOn w:val="Policepardfaut"/>
     <w:link w:val="Titre4"/>
     <w:uiPriority w:val="9"/>
-    <w:rsid w:val="00B40FF2"/>
+    <w:rsid w:val="00275F8B"/>
     <w:rPr>
       <w:rFonts w:asciiTheme="majorHAnsi" w:eastAsiaTheme="majorEastAsia" w:hAnsiTheme="majorHAnsi" w:cstheme="majorBidi"/>
       <w:i/>
@@ -2419,7 +2419,7 @@
     <w:name w:val="No Spacing"/>
     <w:uiPriority w:val="1"/>
     <w:qFormat/>
-    <w:rsid w:val="00B40FF2"/>
+    <w:rsid w:val="00275F8B"/>
     <w:pPr>
       <w:spacing w:after="0" w:line="240" w:lineRule="auto"/>
     </w:pPr>
@@ -2430,7 +2430,7 @@
     <w:link w:val="En-tteCar"/>
     <w:uiPriority w:val="99"/>
     <w:unhideWhenUsed/>
-    <w:rsid w:val="00B40FF2"/>
+    <w:rsid w:val="00275F8B"/>
     <w:pPr>
       <w:tabs>
         <w:tab w:val="center" w:pos="4536"/>
@@ -2445,7 +2445,7 @@
     <w:basedOn w:val="Policepardfaut"/>
     <w:link w:val="En-tte"/>
     <w:uiPriority w:val="99"/>
-    <w:rsid w:val="00B40FF2"/>
+    <w:rsid w:val="00275F8B"/>
   </w:style>
   <w:style w:type="paragraph" w:styleId="Pieddepage">
     <w:name w:val="footer"/>
@@ -2453,7 +2453,7 @@
     <w:link w:val="PieddepageCar"/>
     <w:uiPriority w:val="99"/>
     <w:unhideWhenUsed/>
-    <w:rsid w:val="00B40FF2"/>
+    <w:rsid w:val="00275F8B"/>
     <w:pPr>
       <w:tabs>
         <w:tab w:val="right" w:pos="10204"/>
@@ -2472,7 +2472,7 @@
     <w:basedOn w:val="Policepardfaut"/>
     <w:link w:val="Pieddepage"/>
     <w:uiPriority w:val="99"/>
-    <w:rsid w:val="00B40FF2"/>
+    <w:rsid w:val="00275F8B"/>
     <w:rPr>
       <w:color w:val="A6A6A6" w:themeColor="background1" w:themeShade="A6"/>
       <w:sz w:val="18"/>
@@ -2484,7 +2484,7 @@
     <w:basedOn w:val="Paragraphedeliste"/>
     <w:link w:val="PucesCar"/>
     <w:qFormat/>
-    <w:rsid w:val="00B40FF2"/>
+    <w:rsid w:val="00275F8B"/>
     <w:pPr>
       <w:numPr>
         <w:numId w:val="2"/>
@@ -2496,19 +2496,19 @@
     <w:basedOn w:val="Policepardfaut"/>
     <w:link w:val="Paragraphedeliste"/>
     <w:uiPriority w:val="34"/>
-    <w:rsid w:val="00B40FF2"/>
+    <w:rsid w:val="00275F8B"/>
   </w:style>
   <w:style w:type="character" w:customStyle="1" w:styleId="PucesCar">
     <w:name w:val="Puces Car"/>
     <w:basedOn w:val="ParagraphedelisteCar"/>
     <w:link w:val="Puces"/>
-    <w:rsid w:val="00B40FF2"/>
+    <w:rsid w:val="00275F8B"/>
   </w:style>
   <w:style w:type="table" w:styleId="Grilledutableau">
     <w:name w:val="Table Grid"/>
     <w:basedOn w:val="TableauNormal"/>
     <w:uiPriority w:val="39"/>
-    <w:rsid w:val="00B40FF2"/>
+    <w:rsid w:val="00275F8B"/>
     <w:pPr>
       <w:spacing w:after="0" w:line="240" w:lineRule="auto"/>
     </w:pPr>
@@ -2528,7 +2528,7 @@
     <w:basedOn w:val="Policepardfaut"/>
     <w:uiPriority w:val="99"/>
     <w:semiHidden/>
-    <w:rsid w:val="00B40FF2"/>
+    <w:rsid w:val="00275F8B"/>
     <w:rPr>
       <w:color w:val="808080"/>
     </w:rPr>
@@ -2538,7 +2538,7 @@
     <w:basedOn w:val="Paragraphedeliste"/>
     <w:link w:val="ListenumCar"/>
     <w:qFormat/>
-    <w:rsid w:val="00B40FF2"/>
+    <w:rsid w:val="00275F8B"/>
     <w:pPr>
       <w:numPr>
         <w:numId w:val="3"/>
@@ -2552,7 +2552,7 @@
     <w:basedOn w:val="Paragraphedeliste"/>
     <w:link w:val="ListepointsCar"/>
     <w:qFormat/>
-    <w:rsid w:val="00B40FF2"/>
+    <w:rsid w:val="00275F8B"/>
     <w:pPr>
       <w:numPr>
         <w:numId w:val="4"/>
@@ -2565,20 +2565,20 @@
     <w:name w:val="Liste num Car"/>
     <w:basedOn w:val="ParagraphedelisteCar"/>
     <w:link w:val="Listenum"/>
-    <w:rsid w:val="00B40FF2"/>
+    <w:rsid w:val="00275F8B"/>
   </w:style>
   <w:style w:type="character" w:customStyle="1" w:styleId="ListepointsCar">
     <w:name w:val="Liste points Car"/>
     <w:basedOn w:val="ParagraphedelisteCar"/>
     <w:link w:val="Listepoints"/>
-    <w:rsid w:val="00B40FF2"/>
+    <w:rsid w:val="00275F8B"/>
   </w:style>
   <w:style w:type="character" w:styleId="Lienhypertexte">
     <w:name w:val="Hyperlink"/>
     <w:basedOn w:val="Policepardfaut"/>
     <w:uiPriority w:val="99"/>
     <w:unhideWhenUsed/>
-    <w:rsid w:val="00B40FF2"/>
+    <w:rsid w:val="00275F8B"/>
     <w:rPr>
       <w:color w:val="337EB9" w:themeColor="hyperlink"/>
       <w:u w:val="single"/>
@@ -2589,7 +2589,7 @@
     <w:basedOn w:val="Normal"/>
     <w:link w:val="CoursSujetCar"/>
     <w:qFormat/>
-    <w:rsid w:val="00B40FF2"/>
+    <w:rsid w:val="00275F8B"/>
     <w:rPr>
       <w:b/>
       <w:bCs/>
@@ -2600,7 +2600,7 @@
     <w:name w:val="Cours Sujet Car"/>
     <w:basedOn w:val="Policepardfaut"/>
     <w:link w:val="CoursSujet"/>
-    <w:rsid w:val="00B40FF2"/>
+    <w:rsid w:val="00275F8B"/>
     <w:rPr>
       <w:b/>
       <w:bCs/>
@@ -2612,7 +2612,7 @@
     <w:basedOn w:val="Normal"/>
     <w:link w:val="BulleCar"/>
     <w:qFormat/>
-    <w:rsid w:val="00B40FF2"/>
+    <w:rsid w:val="00275F8B"/>
     <w:pPr>
       <w:spacing w:before="0" w:after="0"/>
       <w:jc w:val="center"/>
@@ -2626,7 +2626,7 @@
     <w:name w:val="Bulle Car"/>
     <w:basedOn w:val="Policepardfaut"/>
     <w:link w:val="Bulle"/>
-    <w:rsid w:val="00B40FF2"/>
+    <w:rsid w:val="00275F8B"/>
     <w:rPr>
       <w:sz w:val="18"/>
       <w:szCs w:val="18"/>
@@ -2831,7 +2831,7 @@
   <w:style w:type="paragraph" w:default="1" w:styleId="Normal">
     <w:name w:val="Normal"/>
     <w:qFormat/>
-    <w:rsid w:val="00B40FF2"/>
+    <w:rsid w:val="00275F8B"/>
     <w:pPr>
       <w:spacing w:before="60" w:after="60" w:line="240" w:lineRule="auto"/>
     </w:pPr>
@@ -2843,7 +2843,7 @@
     <w:link w:val="Titre1Car"/>
     <w:uiPriority w:val="9"/>
     <w:qFormat/>
-    <w:rsid w:val="00B40FF2"/>
+    <w:rsid w:val="00275F8B"/>
     <w:pPr>
       <w:keepNext/>
       <w:keepLines/>
@@ -2864,7 +2864,7 @@
     <w:uiPriority w:val="9"/>
     <w:unhideWhenUsed/>
     <w:qFormat/>
-    <w:rsid w:val="00B40FF2"/>
+    <w:rsid w:val="00275F8B"/>
     <w:pPr>
       <w:keepNext/>
       <w:keepLines/>
@@ -2887,7 +2887,7 @@
     <w:uiPriority w:val="9"/>
     <w:unhideWhenUsed/>
     <w:qFormat/>
-    <w:rsid w:val="00B40FF2"/>
+    <w:rsid w:val="00275F8B"/>
     <w:pPr>
       <w:keepNext/>
       <w:keepLines/>
@@ -2909,7 +2909,7 @@
     <w:uiPriority w:val="9"/>
     <w:unhideWhenUsed/>
     <w:qFormat/>
-    <w:rsid w:val="00B40FF2"/>
+    <w:rsid w:val="00275F8B"/>
     <w:pPr>
       <w:keepNext/>
       <w:keepLines/>
@@ -2928,7 +2928,7 @@
     <w:uiPriority w:val="1"/>
     <w:semiHidden/>
     <w:unhideWhenUsed/>
-    <w:rsid w:val="00B40FF2"/>
+    <w:rsid w:val="00275F8B"/>
   </w:style>
   <w:style w:type="table" w:default="1" w:styleId="TableauNormal">
     <w:name w:val="Normal Table"/>
@@ -2950,14 +2950,14 @@
     <w:uiPriority w:val="99"/>
     <w:semiHidden/>
     <w:unhideWhenUsed/>
-    <w:rsid w:val="00B40FF2"/>
+    <w:rsid w:val="00275F8B"/>
   </w:style>
   <w:style w:type="character" w:customStyle="1" w:styleId="Titre1Car">
     <w:name w:val="Titre 1 Car"/>
     <w:basedOn w:val="Policepardfaut"/>
     <w:link w:val="Titre1"/>
     <w:uiPriority w:val="9"/>
-    <w:rsid w:val="00B40FF2"/>
+    <w:rsid w:val="00275F8B"/>
     <w:rPr>
       <w:rFonts w:asciiTheme="majorHAnsi" w:eastAsiaTheme="majorEastAsia" w:hAnsiTheme="majorHAnsi" w:cstheme="majorBidi"/>
       <w:b/>
@@ -2970,7 +2970,7 @@
     <w:basedOn w:val="Policepardfaut"/>
     <w:link w:val="Titre2"/>
     <w:uiPriority w:val="9"/>
-    <w:rsid w:val="00B40FF2"/>
+    <w:rsid w:val="00275F8B"/>
     <w:rPr>
       <w:rFonts w:asciiTheme="majorHAnsi" w:eastAsiaTheme="majorEastAsia" w:hAnsiTheme="majorHAnsi" w:cstheme="majorBidi"/>
       <w:b/>
@@ -2984,7 +2984,7 @@
     <w:basedOn w:val="Normal"/>
     <w:link w:val="ParagraphedelisteCar"/>
     <w:uiPriority w:val="34"/>
-    <w:rsid w:val="00B40FF2"/>
+    <w:rsid w:val="00275F8B"/>
     <w:pPr>
       <w:ind w:left="720"/>
       <w:contextualSpacing/>
@@ -2995,7 +2995,7 @@
     <w:basedOn w:val="Policepardfaut"/>
     <w:link w:val="Titre3"/>
     <w:uiPriority w:val="9"/>
-    <w:rsid w:val="00B40FF2"/>
+    <w:rsid w:val="00275F8B"/>
     <w:rPr>
       <w:rFonts w:asciiTheme="majorHAnsi" w:eastAsiaTheme="majorEastAsia" w:hAnsiTheme="majorHAnsi" w:cstheme="majorBidi"/>
       <w:color w:val="002E53" w:themeColor="accent1" w:themeShade="7F"/>
@@ -3008,7 +3008,7 @@
     <w:basedOn w:val="Policepardfaut"/>
     <w:link w:val="Titre4"/>
     <w:uiPriority w:val="9"/>
-    <w:rsid w:val="00B40FF2"/>
+    <w:rsid w:val="00275F8B"/>
     <w:rPr>
       <w:rFonts w:asciiTheme="majorHAnsi" w:eastAsiaTheme="majorEastAsia" w:hAnsiTheme="majorHAnsi" w:cstheme="majorBidi"/>
       <w:i/>
@@ -3020,7 +3020,7 @@
     <w:name w:val="No Spacing"/>
     <w:uiPriority w:val="1"/>
     <w:qFormat/>
-    <w:rsid w:val="00B40FF2"/>
+    <w:rsid w:val="00275F8B"/>
     <w:pPr>
       <w:spacing w:after="0" w:line="240" w:lineRule="auto"/>
     </w:pPr>
@@ -3031,7 +3031,7 @@
     <w:link w:val="En-tteCar"/>
     <w:uiPriority w:val="99"/>
     <w:unhideWhenUsed/>
-    <w:rsid w:val="00B40FF2"/>
+    <w:rsid w:val="00275F8B"/>
     <w:pPr>
       <w:tabs>
         <w:tab w:val="center" w:pos="4536"/>
@@ -3046,7 +3046,7 @@
     <w:basedOn w:val="Policepardfaut"/>
     <w:link w:val="En-tte"/>
     <w:uiPriority w:val="99"/>
-    <w:rsid w:val="00B40FF2"/>
+    <w:rsid w:val="00275F8B"/>
   </w:style>
   <w:style w:type="paragraph" w:styleId="Pieddepage">
     <w:name w:val="footer"/>
@@ -3054,7 +3054,7 @@
     <w:link w:val="PieddepageCar"/>
     <w:uiPriority w:val="99"/>
     <w:unhideWhenUsed/>
-    <w:rsid w:val="00B40FF2"/>
+    <w:rsid w:val="00275F8B"/>
     <w:pPr>
       <w:tabs>
         <w:tab w:val="right" w:pos="10204"/>
@@ -3073,7 +3073,7 @@
     <w:basedOn w:val="Policepardfaut"/>
     <w:link w:val="Pieddepage"/>
     <w:uiPriority w:val="99"/>
-    <w:rsid w:val="00B40FF2"/>
+    <w:rsid w:val="00275F8B"/>
     <w:rPr>
       <w:color w:val="A6A6A6" w:themeColor="background1" w:themeShade="A6"/>
       <w:sz w:val="18"/>
@@ -3085,7 +3085,7 @@
     <w:basedOn w:val="Paragraphedeliste"/>
     <w:link w:val="PucesCar"/>
     <w:qFormat/>
-    <w:rsid w:val="00B40FF2"/>
+    <w:rsid w:val="00275F8B"/>
     <w:pPr>
       <w:numPr>
         <w:numId w:val="2"/>
@@ -3097,19 +3097,19 @@
     <w:basedOn w:val="Policepardfaut"/>
     <w:link w:val="Paragraphedeliste"/>
     <w:uiPriority w:val="34"/>
-    <w:rsid w:val="00B40FF2"/>
+    <w:rsid w:val="00275F8B"/>
   </w:style>
   <w:style w:type="character" w:customStyle="1" w:styleId="PucesCar">
     <w:name w:val="Puces Car"/>
     <w:basedOn w:val="ParagraphedelisteCar"/>
     <w:link w:val="Puces"/>
-    <w:rsid w:val="00B40FF2"/>
+    <w:rsid w:val="00275F8B"/>
   </w:style>
   <w:style w:type="table" w:styleId="Grilledutableau">
     <w:name w:val="Table Grid"/>
     <w:basedOn w:val="TableauNormal"/>
     <w:uiPriority w:val="39"/>
-    <w:rsid w:val="00B40FF2"/>
+    <w:rsid w:val="00275F8B"/>
     <w:pPr>
       <w:spacing w:after="0" w:line="240" w:lineRule="auto"/>
     </w:pPr>
@@ -3129,7 +3129,7 @@
     <w:basedOn w:val="Policepardfaut"/>
     <w:uiPriority w:val="99"/>
     <w:semiHidden/>
-    <w:rsid w:val="00B40FF2"/>
+    <w:rsid w:val="00275F8B"/>
     <w:rPr>
       <w:color w:val="808080"/>
     </w:rPr>
@@ -3139,7 +3139,7 @@
     <w:basedOn w:val="Paragraphedeliste"/>
     <w:link w:val="ListenumCar"/>
     <w:qFormat/>
-    <w:rsid w:val="00B40FF2"/>
+    <w:rsid w:val="00275F8B"/>
     <w:pPr>
       <w:numPr>
         <w:numId w:val="3"/>
@@ -3153,7 +3153,7 @@
     <w:basedOn w:val="Paragraphedeliste"/>
     <w:link w:val="ListepointsCar"/>
     <w:qFormat/>
-    <w:rsid w:val="00B40FF2"/>
+    <w:rsid w:val="00275F8B"/>
     <w:pPr>
       <w:numPr>
         <w:numId w:val="4"/>
@@ -3166,20 +3166,20 @@
     <w:name w:val="Liste num Car"/>
     <w:basedOn w:val="ParagraphedelisteCar"/>
     <w:link w:val="Listenum"/>
-    <w:rsid w:val="00B40FF2"/>
+    <w:rsid w:val="00275F8B"/>
   </w:style>
   <w:style w:type="character" w:customStyle="1" w:styleId="ListepointsCar">
     <w:name w:val="Liste points Car"/>
     <w:basedOn w:val="ParagraphedelisteCar"/>
     <w:link w:val="Listepoints"/>
-    <w:rsid w:val="00B40FF2"/>
+    <w:rsid w:val="00275F8B"/>
   </w:style>
   <w:style w:type="character" w:styleId="Lienhypertexte">
     <w:name w:val="Hyperlink"/>
     <w:basedOn w:val="Policepardfaut"/>
     <w:uiPriority w:val="99"/>
     <w:unhideWhenUsed/>
-    <w:rsid w:val="00B40FF2"/>
+    <w:rsid w:val="00275F8B"/>
     <w:rPr>
       <w:color w:val="337EB9" w:themeColor="hyperlink"/>
       <w:u w:val="single"/>
@@ -3190,7 +3190,7 @@
     <w:basedOn w:val="Normal"/>
     <w:link w:val="CoursSujetCar"/>
     <w:qFormat/>
-    <w:rsid w:val="00B40FF2"/>
+    <w:rsid w:val="00275F8B"/>
     <w:rPr>
       <w:b/>
       <w:bCs/>
@@ -3201,7 +3201,7 @@
     <w:name w:val="Cours Sujet Car"/>
     <w:basedOn w:val="Policepardfaut"/>
     <w:link w:val="CoursSujet"/>
-    <w:rsid w:val="00B40FF2"/>
+    <w:rsid w:val="00275F8B"/>
     <w:rPr>
       <w:b/>
       <w:bCs/>
@@ -3213,7 +3213,7 @@
     <w:basedOn w:val="Normal"/>
     <w:link w:val="BulleCar"/>
     <w:qFormat/>
-    <w:rsid w:val="00B40FF2"/>
+    <w:rsid w:val="00275F8B"/>
     <w:pPr>
       <w:spacing w:before="0" w:after="0"/>
       <w:jc w:val="center"/>
@@ -3227,7 +3227,7 @@
     <w:name w:val="Bulle Car"/>
     <w:basedOn w:val="Policepardfaut"/>
     <w:link w:val="Bulle"/>
-    <w:rsid w:val="00B40FF2"/>
+    <w:rsid w:val="00275F8B"/>
     <w:rPr>
       <w:sz w:val="18"/>
       <w:szCs w:val="18"/>
@@ -3383,6 +3383,7 @@
     <w:rsid w:val="000C622E"/>
     <w:rsid w:val="00762C78"/>
     <w:rsid w:val="007A1FE3"/>
+    <w:rsid w:val="00A67841"/>
     <w:rsid w:val="00E6284D"/>
     <w:rsid w:val="00FC4DA4"/>
   </w:rsids>

</xml_diff>

<commit_message>
user story Inscrire un participant à une activité
</commit_message>
<xml_diff>
--- a/Description du labo.docx
+++ b/Description du labo.docx
@@ -89,7 +89,6 @@
               <w:listItem w:displayText="Réaliser" w:value="Réaliser"/>
             </w:comboBox>
           </w:sdtPr>
-          <w:sdtEndPr/>
           <w:sdtContent>
             <w:tc>
               <w:tcPr>
@@ -485,8 +484,6 @@
       <w:r>
         <w:t>Ajouter un Participant</w:t>
       </w:r>
-      <w:bookmarkStart w:id="0" w:name="_GoBack"/>
-      <w:bookmarkEnd w:id="0"/>
     </w:p>
     <w:p>
       <w:pPr>
@@ -567,12 +564,73 @@
       <w:r>
         <w:t>coordonnées</w:t>
       </w:r>
-    </w:p>
+      <w:r>
+        <w:t>.</w:t>
+      </w:r>
+    </w:p>
+    <w:p>
+      <w:pPr>
+        <w:pStyle w:val="Titre3"/>
+      </w:pPr>
+      <w:r>
+        <w:t>Inscrire un participant une activité d’un stage</w:t>
+      </w:r>
+    </w:p>
+    <w:p>
+      <w:pPr>
+        <w:pStyle w:val="userstory"/>
+      </w:pPr>
+      <w:r>
+        <w:t>En tant que :</w:t>
+      </w:r>
+      <w:r>
+        <w:tab/>
+      </w:r>
+      <w:r>
+        <w:t>participant</w:t>
+      </w:r>
+    </w:p>
+    <w:p>
+      <w:pPr>
+        <w:pStyle w:val="userstory"/>
+      </w:pPr>
+      <w:r>
+        <w:t xml:space="preserve">Je veux : </w:t>
+      </w:r>
+      <w:r>
+        <w:tab/>
+        <w:t xml:space="preserve">pouvoir </w:t>
+      </w:r>
+      <w:r>
+        <w:t>m’inscrire à certaines activités d’un stage</w:t>
+      </w:r>
+    </w:p>
+    <w:p>
+      <w:pPr>
+        <w:pStyle w:val="userstory"/>
+      </w:pPr>
+      <w:r>
+        <w:t xml:space="preserve">Afin de : </w:t>
+      </w:r>
+      <w:r>
+        <w:tab/>
+      </w:r>
+      <w:r>
+        <w:t>afin de pouvoir réserver une place lors des activités</w:t>
+      </w:r>
+      <w:bookmarkStart w:id="0" w:name="_GoBack"/>
+      <w:bookmarkEnd w:id="0"/>
+      <w:r>
+        <w:t>.</w:t>
+      </w:r>
+    </w:p>
+    <w:p/>
     <w:p>
       <w:pPr>
         <w:pStyle w:val="Titre2"/>
       </w:pPr>
       <w:r>
+        <w:lastRenderedPageBreak/>
         <w:t>Définition</w:t>
       </w:r>
     </w:p>
@@ -630,7 +688,6 @@
         <w:pStyle w:val="Titre3"/>
       </w:pPr>
       <w:r>
-        <w:lastRenderedPageBreak/>
         <w:t>Activité</w:t>
       </w:r>
     </w:p>
@@ -952,7 +1009,7 @@
         <w:lang w:eastAsia="fr-BE"/>
       </w:rPr>
       <w:drawing>
-        <wp:anchor distT="0" distB="0" distL="114300" distR="114300" simplePos="0" relativeHeight="251661312" behindDoc="1" locked="0" layoutInCell="1" allowOverlap="1" wp14:anchorId="4563DE82" wp14:editId="235BEC9B">
+        <wp:anchor distT="0" distB="0" distL="114300" distR="114300" simplePos="0" relativeHeight="251661312" behindDoc="1" locked="0" layoutInCell="1" allowOverlap="1" wp14:anchorId="385BFEE6" wp14:editId="3C4E7CB8">
           <wp:simplePos x="0" y="0"/>
           <wp:positionH relativeFrom="page">
             <wp:align>right</wp:align>
@@ -1038,7 +1095,7 @@
       <w:rPr>
         <w:noProof/>
       </w:rPr>
-      <w:t>09/11/2020</w:t>
+      <w:t>11/11/2020</w:t>
     </w:r>
     <w:r>
       <w:fldChar w:fldCharType="end"/>
@@ -1067,27 +1124,14 @@
     <w:r>
       <w:t>/</w:t>
     </w:r>
-    <w:r>
-      <w:fldChar w:fldCharType="begin"/>
-    </w:r>
-    <w:r>
-      <w:instrText>NUMPAGES  \* Arabic  \* MERGEFORMAT</w:instrText>
-    </w:r>
-    <w:r>
-      <w:fldChar w:fldCharType="separate"/>
-    </w:r>
-    <w:r>
-      <w:rPr>
-        <w:noProof/>
-      </w:rPr>
-      <w:t>2</w:t>
-    </w:r>
-    <w:r>
-      <w:rPr>
-        <w:noProof/>
-      </w:rPr>
-      <w:fldChar w:fldCharType="end"/>
-    </w:r>
+    <w:fldSimple w:instr="NUMPAGES  \* Arabic  \* MERGEFORMAT">
+      <w:r>
+        <w:rPr>
+          <w:noProof/>
+        </w:rPr>
+        <w:t>2</w:t>
+      </w:r>
+    </w:fldSimple>
   </w:p>
 </w:ftr>
 </file>
@@ -1212,7 +1256,7 @@
         <v:path o:extrusionok="f" gradientshapeok="t" o:connecttype="rect"/>
         <o:lock v:ext="edit" aspectratio="t"/>
       </v:shapetype>
-      <v:shape id="_x0000_i1104" type="#_x0000_t75" style="width:3in;height:3in" o:bullet="t">
+      <v:shape id="_x0000_i1036" type="#_x0000_t75" style="width:3in;height:3in" o:bullet="t">
         <v:imagedata r:id="rId1" o:title=""/>
       </v:shape>
     </w:pict>
@@ -2230,7 +2274,7 @@
   <w:style w:type="paragraph" w:default="1" w:styleId="Normal">
     <w:name w:val="Normal"/>
     <w:qFormat/>
-    <w:rsid w:val="00275F8B"/>
+    <w:rsid w:val="00E02A38"/>
     <w:pPr>
       <w:spacing w:before="60" w:after="60" w:line="240" w:lineRule="auto"/>
     </w:pPr>
@@ -2242,7 +2286,7 @@
     <w:link w:val="Titre1Car"/>
     <w:uiPriority w:val="9"/>
     <w:qFormat/>
-    <w:rsid w:val="00275F8B"/>
+    <w:rsid w:val="00E02A38"/>
     <w:pPr>
       <w:keepNext/>
       <w:keepLines/>
@@ -2263,7 +2307,7 @@
     <w:uiPriority w:val="9"/>
     <w:unhideWhenUsed/>
     <w:qFormat/>
-    <w:rsid w:val="00275F8B"/>
+    <w:rsid w:val="00E02A38"/>
     <w:pPr>
       <w:keepNext/>
       <w:keepLines/>
@@ -2286,7 +2330,7 @@
     <w:uiPriority w:val="9"/>
     <w:unhideWhenUsed/>
     <w:qFormat/>
-    <w:rsid w:val="00275F8B"/>
+    <w:rsid w:val="00E02A38"/>
     <w:pPr>
       <w:keepNext/>
       <w:keepLines/>
@@ -2308,7 +2352,7 @@
     <w:uiPriority w:val="9"/>
     <w:unhideWhenUsed/>
     <w:qFormat/>
-    <w:rsid w:val="00275F8B"/>
+    <w:rsid w:val="00E02A38"/>
     <w:pPr>
       <w:keepNext/>
       <w:keepLines/>
@@ -2327,7 +2371,7 @@
     <w:uiPriority w:val="1"/>
     <w:semiHidden/>
     <w:unhideWhenUsed/>
-    <w:rsid w:val="00275F8B"/>
+    <w:rsid w:val="00E02A38"/>
   </w:style>
   <w:style w:type="table" w:default="1" w:styleId="TableauNormal">
     <w:name w:val="Normal Table"/>
@@ -2349,14 +2393,14 @@
     <w:uiPriority w:val="99"/>
     <w:semiHidden/>
     <w:unhideWhenUsed/>
-    <w:rsid w:val="00275F8B"/>
+    <w:rsid w:val="00E02A38"/>
   </w:style>
   <w:style w:type="character" w:customStyle="1" w:styleId="Titre1Car">
     <w:name w:val="Titre 1 Car"/>
     <w:basedOn w:val="Policepardfaut"/>
     <w:link w:val="Titre1"/>
     <w:uiPriority w:val="9"/>
-    <w:rsid w:val="00275F8B"/>
+    <w:rsid w:val="00E02A38"/>
     <w:rPr>
       <w:rFonts w:asciiTheme="majorHAnsi" w:eastAsiaTheme="majorEastAsia" w:hAnsiTheme="majorHAnsi" w:cstheme="majorBidi"/>
       <w:b/>
@@ -2369,7 +2413,7 @@
     <w:basedOn w:val="Policepardfaut"/>
     <w:link w:val="Titre2"/>
     <w:uiPriority w:val="9"/>
-    <w:rsid w:val="00275F8B"/>
+    <w:rsid w:val="00E02A38"/>
     <w:rPr>
       <w:rFonts w:asciiTheme="majorHAnsi" w:eastAsiaTheme="majorEastAsia" w:hAnsiTheme="majorHAnsi" w:cstheme="majorBidi"/>
       <w:b/>
@@ -2383,7 +2427,7 @@
     <w:basedOn w:val="Normal"/>
     <w:link w:val="ParagraphedelisteCar"/>
     <w:uiPriority w:val="34"/>
-    <w:rsid w:val="00275F8B"/>
+    <w:rsid w:val="00E02A38"/>
     <w:pPr>
       <w:ind w:left="720"/>
       <w:contextualSpacing/>
@@ -2394,7 +2438,7 @@
     <w:basedOn w:val="Policepardfaut"/>
     <w:link w:val="Titre3"/>
     <w:uiPriority w:val="9"/>
-    <w:rsid w:val="00275F8B"/>
+    <w:rsid w:val="00E02A38"/>
     <w:rPr>
       <w:rFonts w:asciiTheme="majorHAnsi" w:eastAsiaTheme="majorEastAsia" w:hAnsiTheme="majorHAnsi" w:cstheme="majorBidi"/>
       <w:color w:val="002E53" w:themeColor="accent1" w:themeShade="7F"/>
@@ -2407,7 +2451,7 @@
     <w:basedOn w:val="Policepardfaut"/>
     <w:link w:val="Titre4"/>
     <w:uiPriority w:val="9"/>
-    <w:rsid w:val="00275F8B"/>
+    <w:rsid w:val="00E02A38"/>
     <w:rPr>
       <w:rFonts w:asciiTheme="majorHAnsi" w:eastAsiaTheme="majorEastAsia" w:hAnsiTheme="majorHAnsi" w:cstheme="majorBidi"/>
       <w:i/>
@@ -2419,7 +2463,7 @@
     <w:name w:val="No Spacing"/>
     <w:uiPriority w:val="1"/>
     <w:qFormat/>
-    <w:rsid w:val="00275F8B"/>
+    <w:rsid w:val="00E02A38"/>
     <w:pPr>
       <w:spacing w:after="0" w:line="240" w:lineRule="auto"/>
     </w:pPr>
@@ -2430,7 +2474,7 @@
     <w:link w:val="En-tteCar"/>
     <w:uiPriority w:val="99"/>
     <w:unhideWhenUsed/>
-    <w:rsid w:val="00275F8B"/>
+    <w:rsid w:val="00E02A38"/>
     <w:pPr>
       <w:tabs>
         <w:tab w:val="center" w:pos="4536"/>
@@ -2445,7 +2489,7 @@
     <w:basedOn w:val="Policepardfaut"/>
     <w:link w:val="En-tte"/>
     <w:uiPriority w:val="99"/>
-    <w:rsid w:val="00275F8B"/>
+    <w:rsid w:val="00E02A38"/>
   </w:style>
   <w:style w:type="paragraph" w:styleId="Pieddepage">
     <w:name w:val="footer"/>
@@ -2453,7 +2497,7 @@
     <w:link w:val="PieddepageCar"/>
     <w:uiPriority w:val="99"/>
     <w:unhideWhenUsed/>
-    <w:rsid w:val="00275F8B"/>
+    <w:rsid w:val="00E02A38"/>
     <w:pPr>
       <w:tabs>
         <w:tab w:val="right" w:pos="10204"/>
@@ -2472,7 +2516,7 @@
     <w:basedOn w:val="Policepardfaut"/>
     <w:link w:val="Pieddepage"/>
     <w:uiPriority w:val="99"/>
-    <w:rsid w:val="00275F8B"/>
+    <w:rsid w:val="00E02A38"/>
     <w:rPr>
       <w:color w:val="A6A6A6" w:themeColor="background1" w:themeShade="A6"/>
       <w:sz w:val="18"/>
@@ -2484,7 +2528,7 @@
     <w:basedOn w:val="Paragraphedeliste"/>
     <w:link w:val="PucesCar"/>
     <w:qFormat/>
-    <w:rsid w:val="00275F8B"/>
+    <w:rsid w:val="00E02A38"/>
     <w:pPr>
       <w:numPr>
         <w:numId w:val="2"/>
@@ -2496,19 +2540,19 @@
     <w:basedOn w:val="Policepardfaut"/>
     <w:link w:val="Paragraphedeliste"/>
     <w:uiPriority w:val="34"/>
-    <w:rsid w:val="00275F8B"/>
+    <w:rsid w:val="00E02A38"/>
   </w:style>
   <w:style w:type="character" w:customStyle="1" w:styleId="PucesCar">
     <w:name w:val="Puces Car"/>
     <w:basedOn w:val="ParagraphedelisteCar"/>
     <w:link w:val="Puces"/>
-    <w:rsid w:val="00275F8B"/>
+    <w:rsid w:val="00E02A38"/>
   </w:style>
   <w:style w:type="table" w:styleId="Grilledutableau">
     <w:name w:val="Table Grid"/>
     <w:basedOn w:val="TableauNormal"/>
     <w:uiPriority w:val="39"/>
-    <w:rsid w:val="00275F8B"/>
+    <w:rsid w:val="00E02A38"/>
     <w:pPr>
       <w:spacing w:after="0" w:line="240" w:lineRule="auto"/>
     </w:pPr>
@@ -2528,7 +2572,7 @@
     <w:basedOn w:val="Policepardfaut"/>
     <w:uiPriority w:val="99"/>
     <w:semiHidden/>
-    <w:rsid w:val="00275F8B"/>
+    <w:rsid w:val="00E02A38"/>
     <w:rPr>
       <w:color w:val="808080"/>
     </w:rPr>
@@ -2538,7 +2582,7 @@
     <w:basedOn w:val="Paragraphedeliste"/>
     <w:link w:val="ListenumCar"/>
     <w:qFormat/>
-    <w:rsid w:val="00275F8B"/>
+    <w:rsid w:val="00E02A38"/>
     <w:pPr>
       <w:numPr>
         <w:numId w:val="3"/>
@@ -2552,7 +2596,7 @@
     <w:basedOn w:val="Paragraphedeliste"/>
     <w:link w:val="ListepointsCar"/>
     <w:qFormat/>
-    <w:rsid w:val="00275F8B"/>
+    <w:rsid w:val="00E02A38"/>
     <w:pPr>
       <w:numPr>
         <w:numId w:val="4"/>
@@ -2565,20 +2609,20 @@
     <w:name w:val="Liste num Car"/>
     <w:basedOn w:val="ParagraphedelisteCar"/>
     <w:link w:val="Listenum"/>
-    <w:rsid w:val="00275F8B"/>
+    <w:rsid w:val="00E02A38"/>
   </w:style>
   <w:style w:type="character" w:customStyle="1" w:styleId="ListepointsCar">
     <w:name w:val="Liste points Car"/>
     <w:basedOn w:val="ParagraphedelisteCar"/>
     <w:link w:val="Listepoints"/>
-    <w:rsid w:val="00275F8B"/>
+    <w:rsid w:val="00E02A38"/>
   </w:style>
   <w:style w:type="character" w:styleId="Lienhypertexte">
     <w:name w:val="Hyperlink"/>
     <w:basedOn w:val="Policepardfaut"/>
     <w:uiPriority w:val="99"/>
     <w:unhideWhenUsed/>
-    <w:rsid w:val="00275F8B"/>
+    <w:rsid w:val="00E02A38"/>
     <w:rPr>
       <w:color w:val="337EB9" w:themeColor="hyperlink"/>
       <w:u w:val="single"/>
@@ -2589,7 +2633,7 @@
     <w:basedOn w:val="Normal"/>
     <w:link w:val="CoursSujetCar"/>
     <w:qFormat/>
-    <w:rsid w:val="00275F8B"/>
+    <w:rsid w:val="00E02A38"/>
     <w:rPr>
       <w:b/>
       <w:bCs/>
@@ -2600,7 +2644,7 @@
     <w:name w:val="Cours Sujet Car"/>
     <w:basedOn w:val="Policepardfaut"/>
     <w:link w:val="CoursSujet"/>
-    <w:rsid w:val="00275F8B"/>
+    <w:rsid w:val="00E02A38"/>
     <w:rPr>
       <w:b/>
       <w:bCs/>
@@ -2612,7 +2656,7 @@
     <w:basedOn w:val="Normal"/>
     <w:link w:val="BulleCar"/>
     <w:qFormat/>
-    <w:rsid w:val="00275F8B"/>
+    <w:rsid w:val="00E02A38"/>
     <w:pPr>
       <w:spacing w:before="0" w:after="0"/>
       <w:jc w:val="center"/>
@@ -2626,7 +2670,7 @@
     <w:name w:val="Bulle Car"/>
     <w:basedOn w:val="Policepardfaut"/>
     <w:link w:val="Bulle"/>
-    <w:rsid w:val="00275F8B"/>
+    <w:rsid w:val="00E02A38"/>
     <w:rPr>
       <w:sz w:val="18"/>
       <w:szCs w:val="18"/>
@@ -2831,7 +2875,7 @@
   <w:style w:type="paragraph" w:default="1" w:styleId="Normal">
     <w:name w:val="Normal"/>
     <w:qFormat/>
-    <w:rsid w:val="00275F8B"/>
+    <w:rsid w:val="00E02A38"/>
     <w:pPr>
       <w:spacing w:before="60" w:after="60" w:line="240" w:lineRule="auto"/>
     </w:pPr>
@@ -2843,7 +2887,7 @@
     <w:link w:val="Titre1Car"/>
     <w:uiPriority w:val="9"/>
     <w:qFormat/>
-    <w:rsid w:val="00275F8B"/>
+    <w:rsid w:val="00E02A38"/>
     <w:pPr>
       <w:keepNext/>
       <w:keepLines/>
@@ -2864,7 +2908,7 @@
     <w:uiPriority w:val="9"/>
     <w:unhideWhenUsed/>
     <w:qFormat/>
-    <w:rsid w:val="00275F8B"/>
+    <w:rsid w:val="00E02A38"/>
     <w:pPr>
       <w:keepNext/>
       <w:keepLines/>
@@ -2887,7 +2931,7 @@
     <w:uiPriority w:val="9"/>
     <w:unhideWhenUsed/>
     <w:qFormat/>
-    <w:rsid w:val="00275F8B"/>
+    <w:rsid w:val="00E02A38"/>
     <w:pPr>
       <w:keepNext/>
       <w:keepLines/>
@@ -2909,7 +2953,7 @@
     <w:uiPriority w:val="9"/>
     <w:unhideWhenUsed/>
     <w:qFormat/>
-    <w:rsid w:val="00275F8B"/>
+    <w:rsid w:val="00E02A38"/>
     <w:pPr>
       <w:keepNext/>
       <w:keepLines/>
@@ -2928,7 +2972,7 @@
     <w:uiPriority w:val="1"/>
     <w:semiHidden/>
     <w:unhideWhenUsed/>
-    <w:rsid w:val="00275F8B"/>
+    <w:rsid w:val="00E02A38"/>
   </w:style>
   <w:style w:type="table" w:default="1" w:styleId="TableauNormal">
     <w:name w:val="Normal Table"/>
@@ -2950,14 +2994,14 @@
     <w:uiPriority w:val="99"/>
     <w:semiHidden/>
     <w:unhideWhenUsed/>
-    <w:rsid w:val="00275F8B"/>
+    <w:rsid w:val="00E02A38"/>
   </w:style>
   <w:style w:type="character" w:customStyle="1" w:styleId="Titre1Car">
     <w:name w:val="Titre 1 Car"/>
     <w:basedOn w:val="Policepardfaut"/>
     <w:link w:val="Titre1"/>
     <w:uiPriority w:val="9"/>
-    <w:rsid w:val="00275F8B"/>
+    <w:rsid w:val="00E02A38"/>
     <w:rPr>
       <w:rFonts w:asciiTheme="majorHAnsi" w:eastAsiaTheme="majorEastAsia" w:hAnsiTheme="majorHAnsi" w:cstheme="majorBidi"/>
       <w:b/>
@@ -2970,7 +3014,7 @@
     <w:basedOn w:val="Policepardfaut"/>
     <w:link w:val="Titre2"/>
     <w:uiPriority w:val="9"/>
-    <w:rsid w:val="00275F8B"/>
+    <w:rsid w:val="00E02A38"/>
     <w:rPr>
       <w:rFonts w:asciiTheme="majorHAnsi" w:eastAsiaTheme="majorEastAsia" w:hAnsiTheme="majorHAnsi" w:cstheme="majorBidi"/>
       <w:b/>
@@ -2984,7 +3028,7 @@
     <w:basedOn w:val="Normal"/>
     <w:link w:val="ParagraphedelisteCar"/>
     <w:uiPriority w:val="34"/>
-    <w:rsid w:val="00275F8B"/>
+    <w:rsid w:val="00E02A38"/>
     <w:pPr>
       <w:ind w:left="720"/>
       <w:contextualSpacing/>
@@ -2995,7 +3039,7 @@
     <w:basedOn w:val="Policepardfaut"/>
     <w:link w:val="Titre3"/>
     <w:uiPriority w:val="9"/>
-    <w:rsid w:val="00275F8B"/>
+    <w:rsid w:val="00E02A38"/>
     <w:rPr>
       <w:rFonts w:asciiTheme="majorHAnsi" w:eastAsiaTheme="majorEastAsia" w:hAnsiTheme="majorHAnsi" w:cstheme="majorBidi"/>
       <w:color w:val="002E53" w:themeColor="accent1" w:themeShade="7F"/>
@@ -3008,7 +3052,7 @@
     <w:basedOn w:val="Policepardfaut"/>
     <w:link w:val="Titre4"/>
     <w:uiPriority w:val="9"/>
-    <w:rsid w:val="00275F8B"/>
+    <w:rsid w:val="00E02A38"/>
     <w:rPr>
       <w:rFonts w:asciiTheme="majorHAnsi" w:eastAsiaTheme="majorEastAsia" w:hAnsiTheme="majorHAnsi" w:cstheme="majorBidi"/>
       <w:i/>
@@ -3020,7 +3064,7 @@
     <w:name w:val="No Spacing"/>
     <w:uiPriority w:val="1"/>
     <w:qFormat/>
-    <w:rsid w:val="00275F8B"/>
+    <w:rsid w:val="00E02A38"/>
     <w:pPr>
       <w:spacing w:after="0" w:line="240" w:lineRule="auto"/>
     </w:pPr>
@@ -3031,7 +3075,7 @@
     <w:link w:val="En-tteCar"/>
     <w:uiPriority w:val="99"/>
     <w:unhideWhenUsed/>
-    <w:rsid w:val="00275F8B"/>
+    <w:rsid w:val="00E02A38"/>
     <w:pPr>
       <w:tabs>
         <w:tab w:val="center" w:pos="4536"/>
@@ -3046,7 +3090,7 @@
     <w:basedOn w:val="Policepardfaut"/>
     <w:link w:val="En-tte"/>
     <w:uiPriority w:val="99"/>
-    <w:rsid w:val="00275F8B"/>
+    <w:rsid w:val="00E02A38"/>
   </w:style>
   <w:style w:type="paragraph" w:styleId="Pieddepage">
     <w:name w:val="footer"/>
@@ -3054,7 +3098,7 @@
     <w:link w:val="PieddepageCar"/>
     <w:uiPriority w:val="99"/>
     <w:unhideWhenUsed/>
-    <w:rsid w:val="00275F8B"/>
+    <w:rsid w:val="00E02A38"/>
     <w:pPr>
       <w:tabs>
         <w:tab w:val="right" w:pos="10204"/>
@@ -3073,7 +3117,7 @@
     <w:basedOn w:val="Policepardfaut"/>
     <w:link w:val="Pieddepage"/>
     <w:uiPriority w:val="99"/>
-    <w:rsid w:val="00275F8B"/>
+    <w:rsid w:val="00E02A38"/>
     <w:rPr>
       <w:color w:val="A6A6A6" w:themeColor="background1" w:themeShade="A6"/>
       <w:sz w:val="18"/>
@@ -3085,7 +3129,7 @@
     <w:basedOn w:val="Paragraphedeliste"/>
     <w:link w:val="PucesCar"/>
     <w:qFormat/>
-    <w:rsid w:val="00275F8B"/>
+    <w:rsid w:val="00E02A38"/>
     <w:pPr>
       <w:numPr>
         <w:numId w:val="2"/>
@@ -3097,19 +3141,19 @@
     <w:basedOn w:val="Policepardfaut"/>
     <w:link w:val="Paragraphedeliste"/>
     <w:uiPriority w:val="34"/>
-    <w:rsid w:val="00275F8B"/>
+    <w:rsid w:val="00E02A38"/>
   </w:style>
   <w:style w:type="character" w:customStyle="1" w:styleId="PucesCar">
     <w:name w:val="Puces Car"/>
     <w:basedOn w:val="ParagraphedelisteCar"/>
     <w:link w:val="Puces"/>
-    <w:rsid w:val="00275F8B"/>
+    <w:rsid w:val="00E02A38"/>
   </w:style>
   <w:style w:type="table" w:styleId="Grilledutableau">
     <w:name w:val="Table Grid"/>
     <w:basedOn w:val="TableauNormal"/>
     <w:uiPriority w:val="39"/>
-    <w:rsid w:val="00275F8B"/>
+    <w:rsid w:val="00E02A38"/>
     <w:pPr>
       <w:spacing w:after="0" w:line="240" w:lineRule="auto"/>
     </w:pPr>
@@ -3129,7 +3173,7 @@
     <w:basedOn w:val="Policepardfaut"/>
     <w:uiPriority w:val="99"/>
     <w:semiHidden/>
-    <w:rsid w:val="00275F8B"/>
+    <w:rsid w:val="00E02A38"/>
     <w:rPr>
       <w:color w:val="808080"/>
     </w:rPr>
@@ -3139,7 +3183,7 @@
     <w:basedOn w:val="Paragraphedeliste"/>
     <w:link w:val="ListenumCar"/>
     <w:qFormat/>
-    <w:rsid w:val="00275F8B"/>
+    <w:rsid w:val="00E02A38"/>
     <w:pPr>
       <w:numPr>
         <w:numId w:val="3"/>
@@ -3153,7 +3197,7 @@
     <w:basedOn w:val="Paragraphedeliste"/>
     <w:link w:val="ListepointsCar"/>
     <w:qFormat/>
-    <w:rsid w:val="00275F8B"/>
+    <w:rsid w:val="00E02A38"/>
     <w:pPr>
       <w:numPr>
         <w:numId w:val="4"/>
@@ -3166,20 +3210,20 @@
     <w:name w:val="Liste num Car"/>
     <w:basedOn w:val="ParagraphedelisteCar"/>
     <w:link w:val="Listenum"/>
-    <w:rsid w:val="00275F8B"/>
+    <w:rsid w:val="00E02A38"/>
   </w:style>
   <w:style w:type="character" w:customStyle="1" w:styleId="ListepointsCar">
     <w:name w:val="Liste points Car"/>
     <w:basedOn w:val="ParagraphedelisteCar"/>
     <w:link w:val="Listepoints"/>
-    <w:rsid w:val="00275F8B"/>
+    <w:rsid w:val="00E02A38"/>
   </w:style>
   <w:style w:type="character" w:styleId="Lienhypertexte">
     <w:name w:val="Hyperlink"/>
     <w:basedOn w:val="Policepardfaut"/>
     <w:uiPriority w:val="99"/>
     <w:unhideWhenUsed/>
-    <w:rsid w:val="00275F8B"/>
+    <w:rsid w:val="00E02A38"/>
     <w:rPr>
       <w:color w:val="337EB9" w:themeColor="hyperlink"/>
       <w:u w:val="single"/>
@@ -3190,7 +3234,7 @@
     <w:basedOn w:val="Normal"/>
     <w:link w:val="CoursSujetCar"/>
     <w:qFormat/>
-    <w:rsid w:val="00275F8B"/>
+    <w:rsid w:val="00E02A38"/>
     <w:rPr>
       <w:b/>
       <w:bCs/>
@@ -3201,7 +3245,7 @@
     <w:name w:val="Cours Sujet Car"/>
     <w:basedOn w:val="Policepardfaut"/>
     <w:link w:val="CoursSujet"/>
-    <w:rsid w:val="00275F8B"/>
+    <w:rsid w:val="00E02A38"/>
     <w:rPr>
       <w:b/>
       <w:bCs/>
@@ -3213,7 +3257,7 @@
     <w:basedOn w:val="Normal"/>
     <w:link w:val="BulleCar"/>
     <w:qFormat/>
-    <w:rsid w:val="00275F8B"/>
+    <w:rsid w:val="00E02A38"/>
     <w:pPr>
       <w:spacing w:before="0" w:after="0"/>
       <w:jc w:val="center"/>
@@ -3227,7 +3271,7 @@
     <w:name w:val="Bulle Car"/>
     <w:basedOn w:val="Policepardfaut"/>
     <w:link w:val="Bulle"/>
-    <w:rsid w:val="00275F8B"/>
+    <w:rsid w:val="00E02A38"/>
     <w:rPr>
       <w:sz w:val="18"/>
       <w:szCs w:val="18"/>
@@ -3381,9 +3425,9 @@
   <w:rsids>
     <w:rsidRoot w:val="007A1FE3"/>
     <w:rsid w:val="000C622E"/>
+    <w:rsid w:val="002E33CC"/>
     <w:rsid w:val="00762C78"/>
     <w:rsid w:val="007A1FE3"/>
-    <w:rsid w:val="00A67841"/>
     <w:rsid w:val="00E6284D"/>
     <w:rsid w:val="00FC4DA4"/>
   </w:rsids>

</xml_diff>

<commit_message>
User story affecter un tarif à une inscription
</commit_message>
<xml_diff>
--- a/Description du labo.docx
+++ b/Description du labo.docx
@@ -618,19 +618,62 @@
       <w:r>
         <w:t>afin de pouvoir réserver une place lors des activités</w:t>
       </w:r>
-      <w:bookmarkStart w:id="0" w:name="_GoBack"/>
-      <w:bookmarkEnd w:id="0"/>
       <w:r>
         <w:t>.</w:t>
       </w:r>
     </w:p>
-    <w:p/>
+    <w:p>
+      <w:pPr>
+        <w:pStyle w:val="Titre3"/>
+      </w:pPr>
+      <w:r>
+        <w:t>Affecter un tarif en fonction de l’inscription d’un participant</w:t>
+      </w:r>
+    </w:p>
+    <w:p>
+      <w:pPr>
+        <w:pStyle w:val="userstory"/>
+      </w:pPr>
+      <w:r>
+        <w:t>En tant que :</w:t>
+      </w:r>
+      <w:r>
+        <w:tab/>
+        <w:t>trésorier</w:t>
+      </w:r>
+    </w:p>
+    <w:p>
+      <w:pPr>
+        <w:pStyle w:val="userstory"/>
+      </w:pPr>
+      <w:r>
+        <w:t xml:space="preserve">Je veux : </w:t>
+      </w:r>
+      <w:r>
+        <w:tab/>
+      </w:r>
+      <w:r>
+        <w:t>pouvoir affecter un des tarifs à l’inscription d’un participant</w:t>
+      </w:r>
+    </w:p>
+    <w:p>
+      <w:pPr>
+        <w:pStyle w:val="userstory"/>
+      </w:pPr>
+      <w:r>
+        <w:lastRenderedPageBreak/>
+        <w:t>Afin de :</w:t>
+      </w:r>
+      <w:r>
+        <w:tab/>
+        <w:t>pouvoir estimer les entrées attendues d’un stage.</w:t>
+      </w:r>
+    </w:p>
     <w:p>
       <w:pPr>
         <w:pStyle w:val="Titre2"/>
       </w:pPr>
       <w:r>
-        <w:lastRenderedPageBreak/>
         <w:t>Définition</w:t>
       </w:r>
     </w:p>
@@ -845,6 +888,99 @@
     </w:p>
     <w:p>
       <w:pPr>
+        <w:pStyle w:val="Titre3"/>
+      </w:pPr>
+      <w:r>
+        <w:t>Tarif</w:t>
+      </w:r>
+    </w:p>
+    <w:p>
+      <w:r>
+        <w:t>Un Tarif est une fonction de calcule d’un prix à partir de la liste des activités d’un stage.</w:t>
+      </w:r>
+    </w:p>
+    <w:p>
+      <w:r>
+        <w:t xml:space="preserve">Les fonctions seront </w:t>
+      </w:r>
+      <w:proofErr w:type="gramStart"/>
+      <w:r>
+        <w:t>écrite</w:t>
+      </w:r>
+      <w:proofErr w:type="gramEnd"/>
+      <w:r>
+        <w:t xml:space="preserve"> en java et pourront être affectée en fonction d’une catégorie de participant.</w:t>
+      </w:r>
+    </w:p>
+    <w:p>
+      <w:r>
+        <w:t>Par exemple :</w:t>
+      </w:r>
+    </w:p>
+    <w:p>
+      <w:pPr>
+        <w:pStyle w:val="Paragraphedeliste"/>
+        <w:numPr>
+          <w:ilvl w:val="0"/>
+          <w:numId w:val="9"/>
+        </w:numPr>
+      </w:pPr>
+      <w:r>
+        <w:t>Le tarif normal</w:t>
+      </w:r>
+    </w:p>
+    <w:p>
+      <w:pPr>
+        <w:pStyle w:val="Paragraphedeliste"/>
+        <w:numPr>
+          <w:ilvl w:val="0"/>
+          <w:numId w:val="9"/>
+        </w:numPr>
+      </w:pPr>
+      <w:r>
+        <w:t>Le tarif chômeur</w:t>
+      </w:r>
+      <w:bookmarkStart w:id="0" w:name="_GoBack"/>
+      <w:bookmarkEnd w:id="0"/>
+    </w:p>
+    <w:p>
+      <w:pPr>
+        <w:pStyle w:val="Paragraphedeliste"/>
+        <w:numPr>
+          <w:ilvl w:val="0"/>
+          <w:numId w:val="9"/>
+        </w:numPr>
+      </w:pPr>
+      <w:r>
+        <w:t>Le tarif enseignant</w:t>
+      </w:r>
+    </w:p>
+    <w:p>
+      <w:pPr>
+        <w:pStyle w:val="Paragraphedeliste"/>
+        <w:numPr>
+          <w:ilvl w:val="0"/>
+          <w:numId w:val="9"/>
+        </w:numPr>
+      </w:pPr>
+      <w:r>
+        <w:t>Le tarif couple</w:t>
+      </w:r>
+    </w:p>
+    <w:p>
+      <w:pPr>
+        <w:pStyle w:val="Paragraphedeliste"/>
+        <w:numPr>
+          <w:ilvl w:val="0"/>
+          <w:numId w:val="9"/>
+        </w:numPr>
+      </w:pPr>
+      <w:r>
+        <w:t>...</w:t>
+      </w:r>
+    </w:p>
+    <w:p>
+      <w:pPr>
         <w:pStyle w:val="Titre2"/>
       </w:pPr>
       <w:r>
@@ -874,9 +1010,6 @@
         </w:rPr>
       </w:pPr>
       <w:r>
-        <w:rPr>
-          <w:lang w:val="en-US"/>
-        </w:rPr>
         <w:tab/>
       </w:r>
       <w:r>
@@ -1009,7 +1142,7 @@
         <w:lang w:eastAsia="fr-BE"/>
       </w:rPr>
       <w:drawing>
-        <wp:anchor distT="0" distB="0" distL="114300" distR="114300" simplePos="0" relativeHeight="251661312" behindDoc="1" locked="0" layoutInCell="1" allowOverlap="1" wp14:anchorId="385BFEE6" wp14:editId="3C4E7CB8">
+        <wp:anchor distT="0" distB="0" distL="114300" distR="114300" simplePos="0" relativeHeight="251661312" behindDoc="1" locked="0" layoutInCell="1" allowOverlap="1" wp14:anchorId="2CBA5830" wp14:editId="03D5FDA9">
           <wp:simplePos x="0" y="0"/>
           <wp:positionH relativeFrom="page">
             <wp:align>right</wp:align>
@@ -1095,7 +1228,7 @@
       <w:rPr>
         <w:noProof/>
       </w:rPr>
-      <w:t>11/11/2020</w:t>
+      <w:t>12/11/2020</w:t>
     </w:r>
     <w:r>
       <w:fldChar w:fldCharType="end"/>
@@ -1116,7 +1249,7 @@
       <w:rPr>
         <w:noProof/>
       </w:rPr>
-      <w:t>1</w:t>
+      <w:t>2</w:t>
     </w:r>
     <w:r>
       <w:fldChar w:fldCharType="end"/>
@@ -1256,7 +1389,7 @@
         <v:path o:extrusionok="f" gradientshapeok="t" o:connecttype="rect"/>
         <o:lock v:ext="edit" aspectratio="t"/>
       </v:shapetype>
-      <v:shape id="_x0000_i1036" type="#_x0000_t75" style="width:3in;height:3in" o:bullet="t">
+      <v:shape id="_x0000_i1048" type="#_x0000_t75" style="width:3in;height:3in" o:bullet="t">
         <v:imagedata r:id="rId1" o:title=""/>
       </v:shape>
     </w:pict>
@@ -1524,6 +1657,118 @@
     </w:lvl>
   </w:abstractNum>
   <w:abstractNum w:abstractNumId="3">
+    <w:nsid w:val="146E048B"/>
+    <w:multiLevelType w:val="hybridMultilevel"/>
+    <w:tmpl w:val="B97A11E4"/>
+    <w:lvl w:ilvl="0" w:tplc="5224B5CA">
+      <w:numFmt w:val="bullet"/>
+      <w:lvlText w:val="-"/>
+      <w:lvlJc w:val="left"/>
+      <w:pPr>
+        <w:ind w:left="720" w:hanging="360"/>
+      </w:pPr>
+      <w:rPr>
+        <w:rFonts w:ascii="Tahoma" w:eastAsiaTheme="minorHAnsi" w:hAnsi="Tahoma" w:cs="Tahoma" w:hint="default"/>
+      </w:rPr>
+    </w:lvl>
+    <w:lvl w:ilvl="1" w:tplc="080C0003" w:tentative="1">
+      <w:start w:val="1"/>
+      <w:numFmt w:val="bullet"/>
+      <w:lvlText w:val="o"/>
+      <w:lvlJc w:val="left"/>
+      <w:pPr>
+        <w:ind w:left="1440" w:hanging="360"/>
+      </w:pPr>
+      <w:rPr>
+        <w:rFonts w:ascii="Courier New" w:hAnsi="Courier New" w:cs="Courier New" w:hint="default"/>
+      </w:rPr>
+    </w:lvl>
+    <w:lvl w:ilvl="2" w:tplc="080C0005" w:tentative="1">
+      <w:start w:val="1"/>
+      <w:numFmt w:val="bullet"/>
+      <w:lvlText w:val=""/>
+      <w:lvlJc w:val="left"/>
+      <w:pPr>
+        <w:ind w:left="2160" w:hanging="360"/>
+      </w:pPr>
+      <w:rPr>
+        <w:rFonts w:ascii="Wingdings" w:hAnsi="Wingdings" w:hint="default"/>
+      </w:rPr>
+    </w:lvl>
+    <w:lvl w:ilvl="3" w:tplc="080C0001" w:tentative="1">
+      <w:start w:val="1"/>
+      <w:numFmt w:val="bullet"/>
+      <w:lvlText w:val=""/>
+      <w:lvlJc w:val="left"/>
+      <w:pPr>
+        <w:ind w:left="2880" w:hanging="360"/>
+      </w:pPr>
+      <w:rPr>
+        <w:rFonts w:ascii="Symbol" w:hAnsi="Symbol" w:hint="default"/>
+      </w:rPr>
+    </w:lvl>
+    <w:lvl w:ilvl="4" w:tplc="080C0003" w:tentative="1">
+      <w:start w:val="1"/>
+      <w:numFmt w:val="bullet"/>
+      <w:lvlText w:val="o"/>
+      <w:lvlJc w:val="left"/>
+      <w:pPr>
+        <w:ind w:left="3600" w:hanging="360"/>
+      </w:pPr>
+      <w:rPr>
+        <w:rFonts w:ascii="Courier New" w:hAnsi="Courier New" w:cs="Courier New" w:hint="default"/>
+      </w:rPr>
+    </w:lvl>
+    <w:lvl w:ilvl="5" w:tplc="080C0005" w:tentative="1">
+      <w:start w:val="1"/>
+      <w:numFmt w:val="bullet"/>
+      <w:lvlText w:val=""/>
+      <w:lvlJc w:val="left"/>
+      <w:pPr>
+        <w:ind w:left="4320" w:hanging="360"/>
+      </w:pPr>
+      <w:rPr>
+        <w:rFonts w:ascii="Wingdings" w:hAnsi="Wingdings" w:hint="default"/>
+      </w:rPr>
+    </w:lvl>
+    <w:lvl w:ilvl="6" w:tplc="080C0001" w:tentative="1">
+      <w:start w:val="1"/>
+      <w:numFmt w:val="bullet"/>
+      <w:lvlText w:val=""/>
+      <w:lvlJc w:val="left"/>
+      <w:pPr>
+        <w:ind w:left="5040" w:hanging="360"/>
+      </w:pPr>
+      <w:rPr>
+        <w:rFonts w:ascii="Symbol" w:hAnsi="Symbol" w:hint="default"/>
+      </w:rPr>
+    </w:lvl>
+    <w:lvl w:ilvl="7" w:tplc="080C0003" w:tentative="1">
+      <w:start w:val="1"/>
+      <w:numFmt w:val="bullet"/>
+      <w:lvlText w:val="o"/>
+      <w:lvlJc w:val="left"/>
+      <w:pPr>
+        <w:ind w:left="5760" w:hanging="360"/>
+      </w:pPr>
+      <w:rPr>
+        <w:rFonts w:ascii="Courier New" w:hAnsi="Courier New" w:cs="Courier New" w:hint="default"/>
+      </w:rPr>
+    </w:lvl>
+    <w:lvl w:ilvl="8" w:tplc="080C0005" w:tentative="1">
+      <w:start w:val="1"/>
+      <w:numFmt w:val="bullet"/>
+      <w:lvlText w:val=""/>
+      <w:lvlJc w:val="left"/>
+      <w:pPr>
+        <w:ind w:left="6480" w:hanging="360"/>
+      </w:pPr>
+      <w:rPr>
+        <w:rFonts w:ascii="Wingdings" w:hAnsi="Wingdings" w:hint="default"/>
+      </w:rPr>
+    </w:lvl>
+  </w:abstractNum>
+  <w:abstractNum w:abstractNumId="4">
     <w:nsid w:val="1CFA5C3C"/>
     <w:multiLevelType w:val="hybridMultilevel"/>
     <w:tmpl w:val="849E45AA"/>
@@ -1636,7 +1881,7 @@
       </w:rPr>
     </w:lvl>
   </w:abstractNum>
-  <w:abstractNum w:abstractNumId="4">
+  <w:abstractNum w:abstractNumId="5">
     <w:nsid w:val="23470397"/>
     <w:multiLevelType w:val="hybridMultilevel"/>
     <w:tmpl w:val="EC54E67E"/>
@@ -1750,7 +1995,7 @@
       </w:rPr>
     </w:lvl>
   </w:abstractNum>
-  <w:abstractNum w:abstractNumId="5">
+  <w:abstractNum w:abstractNumId="6">
     <w:nsid w:val="2863092A"/>
     <w:multiLevelType w:val="hybridMultilevel"/>
     <w:tmpl w:val="7148769C"/>
@@ -1863,7 +2108,7 @@
       </w:rPr>
     </w:lvl>
   </w:abstractNum>
-  <w:abstractNum w:abstractNumId="6">
+  <w:abstractNum w:abstractNumId="7">
     <w:nsid w:val="356E0CAE"/>
     <w:multiLevelType w:val="hybridMultilevel"/>
     <w:tmpl w:val="54F84952"/>
@@ -1976,7 +2221,7 @@
       </w:rPr>
     </w:lvl>
   </w:abstractNum>
-  <w:abstractNum w:abstractNumId="7">
+  <w:abstractNum w:abstractNumId="8">
     <w:nsid w:val="7E985089"/>
     <w:multiLevelType w:val="hybridMultilevel"/>
     <w:tmpl w:val="F3686E0C"/>
@@ -2091,28 +2336,31 @@
     </w:lvl>
   </w:abstractNum>
   <w:num w:numId="1">
-    <w:abstractNumId w:val="5"/>
+    <w:abstractNumId w:val="6"/>
   </w:num>
   <w:num w:numId="2">
-    <w:abstractNumId w:val="4"/>
+    <w:abstractNumId w:val="5"/>
   </w:num>
   <w:num w:numId="3">
     <w:abstractNumId w:val="2"/>
   </w:num>
   <w:num w:numId="4">
-    <w:abstractNumId w:val="7"/>
+    <w:abstractNumId w:val="8"/>
   </w:num>
   <w:num w:numId="5">
     <w:abstractNumId w:val="0"/>
   </w:num>
   <w:num w:numId="6">
-    <w:abstractNumId w:val="6"/>
+    <w:abstractNumId w:val="7"/>
   </w:num>
   <w:num w:numId="7">
-    <w:abstractNumId w:val="3"/>
+    <w:abstractNumId w:val="4"/>
   </w:num>
   <w:num w:numId="8">
     <w:abstractNumId w:val="1"/>
+  </w:num>
+  <w:num w:numId="9">
+    <w:abstractNumId w:val="3"/>
   </w:num>
 </w:numbering>
 </file>
@@ -3371,6 +3619,13 @@
     <w:pitch w:val="variable"/>
     <w:sig w:usb0="E0002EFF" w:usb1="C000785B" w:usb2="00000009" w:usb3="00000000" w:csb0="000001FF" w:csb1="00000000"/>
   </w:font>
+  <w:font w:name="Tahoma">
+    <w:panose1 w:val="020B0604030504040204"/>
+    <w:charset w:val="00"/>
+    <w:family w:val="swiss"/>
+    <w:pitch w:val="variable"/>
+    <w:sig w:usb0="E1002EFF" w:usb1="C000605B" w:usb2="00000029" w:usb3="00000000" w:csb0="000101FF" w:csb1="00000000"/>
+  </w:font>
   <w:font w:name="Courier New">
     <w:panose1 w:val="02070309020205020404"/>
     <w:charset w:val="00"/>
@@ -3384,13 +3639,6 @@
     <w:family w:val="auto"/>
     <w:pitch w:val="variable"/>
     <w:sig w:usb0="00000000" w:usb1="10000000" w:usb2="00000000" w:usb3="00000000" w:csb0="80000000" w:csb1="00000000"/>
-  </w:font>
-  <w:font w:name="Tahoma">
-    <w:panose1 w:val="020B0604030504040204"/>
-    <w:charset w:val="00"/>
-    <w:family w:val="swiss"/>
-    <w:pitch w:val="variable"/>
-    <w:sig w:usb0="E1002EFF" w:usb1="C000605B" w:usb2="00000029" w:usb3="00000000" w:csb0="000101FF" w:csb1="00000000"/>
   </w:font>
   <w:font w:name="Calibri">
     <w:panose1 w:val="020F0502020204030204"/>

</xml_diff>